<commit_message>
Updated project specification with new features
</commit_message>
<xml_diff>
--- a/Specifikacija/Specifikacija.docx
+++ b/Specifikacija/Specifikacija.docx
@@ -284,6 +284,12 @@
         </w:rPr>
         <w:t xml:space="preserve"> o modelima automobila. Na web stranici popunjava formu u kojoj se izjašnjava o svojim potrebama i budžetu, inicira upit ka sistemu i kao odgovor dobija rangiranu listu od najviše 5 preporučenih modela automobila. Može da pregleda karakteristike preporučenih modela automobila.</w:t>
       </w:r>
+      <w:r>
+        <w:rPr>
+          <w:lang w:val="sr-Latn-RS"/>
+        </w:rPr>
+        <w:t xml:space="preserve"> Takođe može da pregleda najpopularnije automobile za koje je generisan određeni broj preporuka u posljednje vrijeme.</w:t>
+      </w:r>
     </w:p>
     <w:p>
       <w:pPr>
@@ -357,20 +363,52 @@
         <w:rPr>
           <w:lang w:val="sr-Latn-RS"/>
         </w:rPr>
+        <w:t xml:space="preserve"> Takođe, u bazi znanja čuvaju se i događaji o </w:t>
+      </w:r>
+      <w:r>
+        <w:rPr>
+          <w:lang w:val="sr-Latn-RS"/>
+        </w:rPr>
+        <w:lastRenderedPageBreak/>
+        <w:t xml:space="preserve">pokušajima prijave administratora kako bi se priječio pokušaj tzv. </w:t>
+      </w:r>
+      <w:r>
+        <w:rPr>
+          <w:i/>
+          <w:lang w:val="sr-Latn-RS"/>
+        </w:rPr>
+        <w:t>brute-force</w:t>
+      </w:r>
+      <w:r>
+        <w:rPr>
+          <w:lang w:val="sr-Latn-RS"/>
+        </w:rPr>
+        <w:t xml:space="preserve"> napada, kao i događaji o generisanim preporukama za modele automobila na osnovu kojih se određuju najpopularniji automobili (</w:t>
+      </w:r>
+      <w:r>
+        <w:rPr>
+          <w:i/>
+          <w:lang w:val="sr-Latn-RS"/>
+        </w:rPr>
+        <w:t>trending</w:t>
+      </w:r>
+      <w:r>
+        <w:rPr>
+          <w:lang w:val="sr-Latn-RS"/>
+        </w:rPr>
+        <w:t>).</w:t>
+      </w:r>
+      <w:r>
+        <w:rPr>
+          <w:lang w:val="sr-Latn-RS"/>
+        </w:rPr>
         <w:t xml:space="preserve"> </w:t>
       </w:r>
       <w:r>
         <w:rPr>
           <w:lang w:val="sr-Latn-RS"/>
         </w:rPr>
-        <w:t xml:space="preserve">Podatke o prizvođačima i modelima automobila unosi administrator i oni se čuvaju u bazi podataka. Prilikom pokretanja aplikacije ovi podaci se učitavaju u radnu </w:t>
-      </w:r>
-      <w:r>
-        <w:rPr>
-          <w:lang w:val="sr-Latn-RS"/>
-        </w:rPr>
-        <w:lastRenderedPageBreak/>
-        <w:t>memoriju tako da svaki model automobila predstavlja jednu činjenicu.</w:t>
+        <w:t>Podatke o prizvođačima i modelima automobila unosi administrator i oni se čuvaju u bazi podataka. Prilikom pokretanja aplikacije ovi podaci se učitavaju u radnu memoriju tako da svaki model automobila predstavlja jednu činjenicu.</w:t>
       </w:r>
       <w:r>
         <w:rPr>
@@ -471,7 +509,31 @@
         <w:rPr>
           <w:lang w:val="sr-Latn-RS"/>
         </w:rPr>
-        <w:t>opservacije – činjenice o opštim karakteristikama modela automobila, npr. da je neki automobil veoma pogodan za početnike</w:t>
+        <w:t>opservacije</w:t>
+      </w:r>
+      <w:r>
+        <w:rPr>
+          <w:lang w:val="sr-Latn-RS"/>
+        </w:rPr>
+        <w:t xml:space="preserve"> (</w:t>
+      </w:r>
+      <w:r>
+        <w:rPr>
+          <w:rStyle w:val="Emphasis"/>
+        </w:rPr>
+        <w:t>Observation</w:t>
+      </w:r>
+      <w:r>
+        <w:rPr>
+          <w:lang w:val="sr-Latn-RS"/>
+        </w:rPr>
+        <w:t>)</w:t>
+      </w:r>
+      <w:r>
+        <w:rPr>
+          <w:lang w:val="sr-Latn-RS"/>
+        </w:rPr>
+        <w:t xml:space="preserve"> – činjenice o opštim karakteristikama modela automobila, npr. da je neki automobil veoma pogodan za početnike</w:t>
       </w:r>
       <w:r>
         <w:rPr>
@@ -495,7 +557,31 @@
         <w:rPr>
           <w:lang w:val="sr-Latn-RS"/>
         </w:rPr>
-        <w:t>upit korisnika – činjenica koja opisuje budžet, potrebe i državu stanovanja korisnika koji je poslao upit za preporuku modela automobila</w:t>
+        <w:t>upit korisnika</w:t>
+      </w:r>
+      <w:r>
+        <w:rPr>
+          <w:lang w:val="sr-Latn-RS"/>
+        </w:rPr>
+        <w:t xml:space="preserve"> (</w:t>
+      </w:r>
+      <w:r>
+        <w:rPr>
+          <w:rStyle w:val="SubtleEmphasis"/>
+        </w:rPr>
+        <w:t>RecommendationQuery</w:t>
+      </w:r>
+      <w:r>
+        <w:rPr>
+          <w:lang w:val="sr-Latn-RS"/>
+        </w:rPr>
+        <w:t>)</w:t>
+      </w:r>
+      <w:r>
+        <w:rPr>
+          <w:lang w:val="sr-Latn-RS"/>
+        </w:rPr>
+        <w:t xml:space="preserve"> – činjenica koja opisuje budžet, potrebe i državu stanovanja korisnika koji je poslao upit za preporuku modela automobila</w:t>
       </w:r>
       <w:r>
         <w:rPr>
@@ -519,7 +605,31 @@
         <w:rPr>
           <w:lang w:val="sr-Latn-RS"/>
         </w:rPr>
-        <w:t>usaglašenosti sa potrebama korisnika – činjenice koje opisuju koliko neki model automobila odgovara potrebama i budžetu korisnika koji je poslao upit za preporuku, npr. da je neki automobil lak za održavanja s obzirom na njegove karakteristike i državu u kojoj korisnik živi</w:t>
+        <w:t>usaglašenosti sa potrebama korisnika</w:t>
+      </w:r>
+      <w:r>
+        <w:rPr>
+          <w:lang w:val="sr-Latn-RS"/>
+        </w:rPr>
+        <w:t xml:space="preserve"> (</w:t>
+      </w:r>
+      <w:r>
+        <w:rPr>
+          <w:rStyle w:val="Emphasis"/>
+        </w:rPr>
+        <w:t>Conformance</w:t>
+      </w:r>
+      <w:r>
+        <w:rPr>
+          <w:lang w:val="sr-Latn-RS"/>
+        </w:rPr>
+        <w:t>)</w:t>
+      </w:r>
+      <w:r>
+        <w:rPr>
+          <w:lang w:val="sr-Latn-RS"/>
+        </w:rPr>
+        <w:t xml:space="preserve"> – činjenice koje opisuju koliko neki model automobila odgovara potrebama i budžetu korisnika koji je poslao upit za preporuku, npr. da je neki automobil lak za održavanja s obzirom na njegove karakteristike i državu u kojoj korisnik živi</w:t>
       </w:r>
       <w:r>
         <w:rPr>
@@ -543,7 +653,31 @@
         <w:rPr>
           <w:lang w:val="sr-Latn-RS"/>
         </w:rPr>
-        <w:t xml:space="preserve">preporuke – činjenice koje </w:t>
+        <w:t>preporuke</w:t>
+      </w:r>
+      <w:r>
+        <w:rPr>
+          <w:lang w:val="sr-Latn-RS"/>
+        </w:rPr>
+        <w:t xml:space="preserve"> (</w:t>
+      </w:r>
+      <w:r>
+        <w:rPr>
+          <w:rStyle w:val="Emphasis"/>
+        </w:rPr>
+        <w:t>Recommendation</w:t>
+      </w:r>
+      <w:r>
+        <w:rPr>
+          <w:lang w:val="sr-Latn-RS"/>
+        </w:rPr>
+        <w:t>)</w:t>
+      </w:r>
+      <w:r>
+        <w:rPr>
+          <w:lang w:val="sr-Latn-RS"/>
+        </w:rPr>
+        <w:t xml:space="preserve"> – činjenice koje </w:t>
       </w:r>
       <w:r>
         <w:rPr>
@@ -558,6 +692,208 @@
           <w:lang w:val="sr-Latn-RS"/>
         </w:rPr>
       </w:pPr>
+      <w:r>
+        <w:rPr>
+          <w:lang w:val="sr-Latn-RS"/>
+        </w:rPr>
+        <w:t xml:space="preserve">Događaji o pokušajima prijave administratora se automatski dodaju u bazu znanja kada se desi prijava. Ukoliko se desi da u posljednjih 5 minuta za neki nalog postoji barem 5 neuspješnih pokušaja prijave, bez ijedne uspješne prijave, na osnovu pravila generiše se događaj o privremenoj blokadi naloga kako bi se spriječio </w:t>
+      </w:r>
+      <w:r>
+        <w:rPr>
+          <w:i/>
+          <w:lang w:val="sr-Latn-RS"/>
+        </w:rPr>
+        <w:t>brute-force</w:t>
+      </w:r>
+      <w:r>
+        <w:rPr>
+          <w:lang w:val="sr-Latn-RS"/>
+        </w:rPr>
+        <w:t xml:space="preserve"> napad. Takođe, prilikom generisanja svake preporuke generiše se i događaj koji označava kada je preporuka generisana. Na osnovu ovih događaja se u pravilima određuje koji će se modeli automobila označiti kao najpopularniji (</w:t>
+      </w:r>
+      <w:r>
+        <w:rPr>
+          <w:i/>
+          <w:lang w:val="sr-Latn-RS"/>
+        </w:rPr>
+        <w:t>trending</w:t>
+      </w:r>
+      <w:r>
+        <w:rPr>
+          <w:lang w:val="sr-Latn-RS"/>
+        </w:rPr>
+        <w:t>). Događaji koji se čuvaju u bazi znanja su:</w:t>
+      </w:r>
+    </w:p>
+    <w:p>
+      <w:pPr>
+        <w:pStyle w:val="ListParagraph"/>
+        <w:numPr>
+          <w:ilvl w:val="0"/>
+          <w:numId w:val="9"/>
+        </w:numPr>
+        <w:rPr>
+          <w:lang w:val="sr-Latn-RS"/>
+        </w:rPr>
+      </w:pPr>
+      <w:r>
+        <w:rPr>
+          <w:lang w:val="sr-Latn-RS"/>
+        </w:rPr>
+        <w:t>pokušaj prijave (</w:t>
+      </w:r>
+      <w:r>
+        <w:rPr>
+          <w:rStyle w:val="Emphasis"/>
+        </w:rPr>
+        <w:t>LoginAttempt</w:t>
+      </w:r>
+      <w:r>
+        <w:rPr>
+          <w:lang w:val="sr-Latn-RS"/>
+        </w:rPr>
+        <w:t xml:space="preserve">) – događaj koji se čuva kao činjenica u bazi znanja, najviše 6 minuta. Svjedoči o uspješnoj ili </w:t>
+      </w:r>
+      <w:r>
+        <w:rPr>
+          <w:lang w:val="sr-Latn-RS"/>
+        </w:rPr>
+        <w:t>ne</w:t>
+      </w:r>
+      <w:r>
+        <w:rPr>
+          <w:lang w:val="sr-Latn-RS"/>
+        </w:rPr>
+        <w:t>uspješnoj prijavi za dati nalog (korisničko ime).</w:t>
+      </w:r>
+    </w:p>
+    <w:p>
+      <w:pPr>
+        <w:pStyle w:val="ListParagraph"/>
+        <w:numPr>
+          <w:ilvl w:val="0"/>
+          <w:numId w:val="9"/>
+        </w:numPr>
+        <w:rPr>
+          <w:lang w:val="sr-Latn-RS"/>
+        </w:rPr>
+      </w:pPr>
+      <w:r>
+        <w:rPr>
+          <w:lang w:val="sr-Latn-RS"/>
+        </w:rPr>
+        <w:t>blokada naloga (</w:t>
+      </w:r>
+      <w:r>
+        <w:rPr>
+          <w:rStyle w:val="Emphasis"/>
+        </w:rPr>
+        <w:t>AccountLock</w:t>
+      </w:r>
+      <w:r>
+        <w:rPr>
+          <w:lang w:val="sr-Latn-RS"/>
+        </w:rPr>
+        <w:t>) – događaj koji privremeno blokira određeni nalog na jedan minut ukoliko se detektuje barem 5 neuspješnih pokušaja prijave u posljednjih 5 minuta.</w:t>
+      </w:r>
+    </w:p>
+    <w:p>
+      <w:pPr>
+        <w:pStyle w:val="ListParagraph"/>
+        <w:numPr>
+          <w:ilvl w:val="0"/>
+          <w:numId w:val="9"/>
+        </w:numPr>
+        <w:rPr>
+          <w:lang w:val="sr-Latn-RS"/>
+        </w:rPr>
+      </w:pPr>
+      <w:r>
+        <w:rPr>
+          <w:lang w:val="sr-Latn-RS"/>
+        </w:rPr>
+        <w:t>istorija preporuke (</w:t>
+      </w:r>
+      <w:r>
+        <w:rPr>
+          <w:rStyle w:val="SubtleEmphasis"/>
+        </w:rPr>
+        <w:t>RecommendationHistory</w:t>
+      </w:r>
+      <w:r>
+        <w:rPr>
+          <w:lang w:val="sr-Latn-RS"/>
+        </w:rPr>
+        <w:t>) – događaj koji određuje kada je neki model automobila preporučen nekom korisniku. Na osnovu ovih događaja određuju se popularni modeli automobila (modeli koji su imali određeni broj preporuka u zadnje vrijeme).</w:t>
+      </w:r>
+    </w:p>
+    <w:p>
+      <w:pPr>
+        <w:rPr>
+          <w:lang w:val="sr-Latn-RS"/>
+        </w:rPr>
+      </w:pPr>
+      <w:r>
+        <w:rPr>
+          <w:noProof/>
+        </w:rPr>
+        <w:lastRenderedPageBreak/>
+        <w:drawing>
+          <wp:anchor distT="0" distB="0" distL="114300" distR="114300" simplePos="0" relativeHeight="251661312" behindDoc="0" locked="0" layoutInCell="1" allowOverlap="1" wp14:anchorId="53E23306" wp14:editId="27CC4453">
+            <wp:simplePos x="0" y="0"/>
+            <wp:positionH relativeFrom="column">
+              <wp:posOffset>-228600</wp:posOffset>
+            </wp:positionH>
+            <wp:positionV relativeFrom="paragraph">
+              <wp:posOffset>283845</wp:posOffset>
+            </wp:positionV>
+            <wp:extent cx="6595110" cy="2628265"/>
+            <wp:effectExtent l="0" t="0" r="0" b="635"/>
+            <wp:wrapTopAndBottom/>
+            <wp:docPr id="3" name="Picture 3"/>
+            <wp:cNvGraphicFramePr>
+              <a:graphicFrameLocks xmlns:a="http://schemas.openxmlformats.org/drawingml/2006/main" noChangeAspect="1"/>
+            </wp:cNvGraphicFramePr>
+            <a:graphic xmlns:a="http://schemas.openxmlformats.org/drawingml/2006/main">
+              <a:graphicData uri="http://schemas.openxmlformats.org/drawingml/2006/picture">
+                <pic:pic xmlns:pic="http://schemas.openxmlformats.org/drawingml/2006/picture">
+                  <pic:nvPicPr>
+                    <pic:cNvPr id="3" name="facts model.png"/>
+                    <pic:cNvPicPr/>
+                  </pic:nvPicPr>
+                  <pic:blipFill>
+                    <a:blip r:embed="rId5" cstate="print">
+                      <a:extLst>
+                        <a:ext uri="{28A0092B-C50C-407E-A947-70E740481C1C}">
+                          <a14:useLocalDpi xmlns:a14="http://schemas.microsoft.com/office/drawing/2010/main" val="0"/>
+                        </a:ext>
+                      </a:extLst>
+                    </a:blip>
+                    <a:stretch>
+                      <a:fillRect/>
+                    </a:stretch>
+                  </pic:blipFill>
+                  <pic:spPr>
+                    <a:xfrm>
+                      <a:off x="0" y="0"/>
+                      <a:ext cx="6595110" cy="2628265"/>
+                    </a:xfrm>
+                    <a:prstGeom prst="rect">
+                      <a:avLst/>
+                    </a:prstGeom>
+                  </pic:spPr>
+                </pic:pic>
+              </a:graphicData>
+            </a:graphic>
+            <wp14:sizeRelH relativeFrom="margin">
+              <wp14:pctWidth>0</wp14:pctWidth>
+            </wp14:sizeRelH>
+            <wp14:sizeRelV relativeFrom="margin">
+              <wp14:pctHeight>0</wp14:pctHeight>
+            </wp14:sizeRelV>
+          </wp:anchor>
+        </w:drawing>
+      </w:r>
       <w:r>
         <w:rPr>
           <w:lang w:val="sr-Latn-RS"/>
@@ -603,7 +939,7 @@
         <mc:AlternateContent>
           <mc:Choice Requires="wps">
             <w:drawing>
-              <wp:anchor distT="0" distB="0" distL="114300" distR="114300" simplePos="0" relativeHeight="251663360" behindDoc="0" locked="0" layoutInCell="1" allowOverlap="1" wp14:anchorId="61473EA6" wp14:editId="053B4B03">
+              <wp:anchor distT="0" distB="0" distL="114300" distR="114300" simplePos="0" relativeHeight="251663360" behindDoc="0" locked="0" layoutInCell="1" allowOverlap="1" wp14:anchorId="1474A8E8" wp14:editId="5A80903D">
                 <wp:simplePos x="0" y="0"/>
                 <wp:positionH relativeFrom="column">
                   <wp:posOffset>-230505</wp:posOffset>
@@ -650,24 +986,14 @@
                             <w:r>
                               <w:t xml:space="preserve">Slika </w:t>
                             </w:r>
-                            <w:r>
-                              <w:fldChar w:fldCharType="begin"/>
-                            </w:r>
-                            <w:r>
-                              <w:instrText xml:space="preserve"> SEQ Slika \* ARABIC </w:instrText>
-                            </w:r>
-                            <w:r>
-                              <w:fldChar w:fldCharType="separate"/>
-                            </w:r>
-                            <w:r>
-                              <w:rPr>
-                                <w:noProof/>
-                              </w:rPr>
-                              <w:t>1</w:t>
-                            </w:r>
-                            <w:r>
-                              <w:fldChar w:fldCharType="end"/>
-                            </w:r>
+                            <w:fldSimple w:instr=" SEQ Slika \* ARABIC ">
+                              <w:r>
+                                <w:rPr>
+                                  <w:noProof/>
+                                </w:rPr>
+                                <w:t>1</w:t>
+                              </w:r>
+                            </w:fldSimple>
                             <w:bookmarkEnd w:id="0"/>
                             <w:r>
                               <w:t xml:space="preserve"> – struktura modela činjenica</w:t>
@@ -689,7 +1015,7 @@
           </mc:Choice>
           <mc:Fallback>
             <w:pict>
-              <v:shapetype w14:anchorId="61473EA6" id="_x0000_t202" coordsize="21600,21600" o:spt="202" path="m,l,21600r21600,l21600,xe">
+              <v:shapetype w14:anchorId="1474A8E8" id="_x0000_t202" coordsize="21600,21600" o:spt="202" path="m,l,21600r21600,l21600,xe">
                 <v:stroke joinstyle="miter"/>
                 <v:path gradientshapeok="t" o:connecttype="rect"/>
               </v:shapetype>
@@ -708,24 +1034,14 @@
                       <w:r>
                         <w:t xml:space="preserve">Slika </w:t>
                       </w:r>
-                      <w:r>
-                        <w:fldChar w:fldCharType="begin"/>
-                      </w:r>
-                      <w:r>
-                        <w:instrText xml:space="preserve"> SEQ Slika \* ARABIC </w:instrText>
-                      </w:r>
-                      <w:r>
-                        <w:fldChar w:fldCharType="separate"/>
-                      </w:r>
-                      <w:r>
-                        <w:rPr>
-                          <w:noProof/>
-                        </w:rPr>
-                        <w:t>1</w:t>
-                      </w:r>
-                      <w:r>
-                        <w:fldChar w:fldCharType="end"/>
-                      </w:r>
+                      <w:fldSimple w:instr=" SEQ Slika \* ARABIC ">
+                        <w:r>
+                          <w:rPr>
+                            <w:noProof/>
+                          </w:rPr>
+                          <w:t>1</w:t>
+                        </w:r>
+                      </w:fldSimple>
                       <w:bookmarkEnd w:id="1"/>
                       <w:r>
                         <w:t xml:space="preserve"> – struktura modela činjenica</w:t>
@@ -741,66 +1057,6 @@
       </w:r>
       <w:r>
         <w:rPr>
-          <w:noProof/>
-        </w:rPr>
-        <w:drawing>
-          <wp:anchor distT="0" distB="0" distL="114300" distR="114300" simplePos="0" relativeHeight="251661312" behindDoc="0" locked="0" layoutInCell="1" allowOverlap="1" wp14:anchorId="4EB96A5C" wp14:editId="3A323512">
-            <wp:simplePos x="0" y="0"/>
-            <wp:positionH relativeFrom="column">
-              <wp:posOffset>-230505</wp:posOffset>
-            </wp:positionH>
-            <wp:positionV relativeFrom="paragraph">
-              <wp:posOffset>286385</wp:posOffset>
-            </wp:positionV>
-            <wp:extent cx="6595110" cy="2628900"/>
-            <wp:effectExtent l="0" t="0" r="0" b="0"/>
-            <wp:wrapTopAndBottom/>
-            <wp:docPr id="3" name="Picture 3"/>
-            <wp:cNvGraphicFramePr>
-              <a:graphicFrameLocks xmlns:a="http://schemas.openxmlformats.org/drawingml/2006/main" noChangeAspect="1"/>
-            </wp:cNvGraphicFramePr>
-            <a:graphic xmlns:a="http://schemas.openxmlformats.org/drawingml/2006/main">
-              <a:graphicData uri="http://schemas.openxmlformats.org/drawingml/2006/picture">
-                <pic:pic xmlns:pic="http://schemas.openxmlformats.org/drawingml/2006/picture">
-                  <pic:nvPicPr>
-                    <pic:cNvPr id="3" name="facts model.png"/>
-                    <pic:cNvPicPr/>
-                  </pic:nvPicPr>
-                  <pic:blipFill>
-                    <a:blip r:embed="rId5" cstate="print">
-                      <a:extLst>
-                        <a:ext uri="{28A0092B-C50C-407E-A947-70E740481C1C}">
-                          <a14:useLocalDpi xmlns:a14="http://schemas.microsoft.com/office/drawing/2010/main" val="0"/>
-                        </a:ext>
-                      </a:extLst>
-                    </a:blip>
-                    <a:stretch>
-                      <a:fillRect/>
-                    </a:stretch>
-                  </pic:blipFill>
-                  <pic:spPr>
-                    <a:xfrm>
-                      <a:off x="0" y="0"/>
-                      <a:ext cx="6595110" cy="2628900"/>
-                    </a:xfrm>
-                    <a:prstGeom prst="rect">
-                      <a:avLst/>
-                    </a:prstGeom>
-                  </pic:spPr>
-                </pic:pic>
-              </a:graphicData>
-            </a:graphic>
-            <wp14:sizeRelH relativeFrom="margin">
-              <wp14:pctWidth>0</wp14:pctWidth>
-            </wp14:sizeRelH>
-            <wp14:sizeRelV relativeFrom="margin">
-              <wp14:pctHeight>0</wp14:pctHeight>
-            </wp14:sizeRelV>
-          </wp:anchor>
-        </w:drawing>
-      </w:r>
-      <w:r>
-        <w:rPr>
           <w:lang w:val="sr-Latn-RS"/>
         </w:rPr>
         <w:t xml:space="preserve"> prikazuje strukturu činjenica baze znanja </w:t>
@@ -901,14 +1157,19 @@
         <w:rPr>
           <w:lang w:val="sr-Latn-RS"/>
         </w:rPr>
-        <w:t xml:space="preserve">. Cilj sistema je formiranje činjenica koje predstavljaju preporuke modela automobila za dati upit </w:t>
-      </w:r>
-      <w:r>
-        <w:rPr>
-          <w:lang w:val="sr-Latn-RS"/>
-        </w:rPr>
-        <w:lastRenderedPageBreak/>
-        <w:t>korisnika.</w:t>
+        <w:t>.</w:t>
+      </w:r>
+      <w:r>
+        <w:rPr>
+          <w:lang w:val="sr-Latn-RS"/>
+        </w:rPr>
+        <w:t xml:space="preserve"> Takođe, prilikom dodavanja novog modela automobila, dodaje se i odgovarajuća činjenica u radnu memoriju.</w:t>
+      </w:r>
+      <w:r>
+        <w:rPr>
+          <w:lang w:val="sr-Latn-RS"/>
+        </w:rPr>
+        <w:t xml:space="preserve"> Cilj sistema je formiranje činjenica koje predstavljaju preporuke modela automobila za dati upit korisnika.</w:t>
       </w:r>
       <w:r>
         <w:rPr>
@@ -1101,35 +1362,6 @@
         <w:rPr>
           <w:lang w:val="sr-Latn-RS"/>
         </w:rPr>
-        <w:fldChar w:fldCharType="begin"/>
-      </w:r>
-      <w:r>
-        <w:rPr>
-          <w:lang w:val="sr-Latn-RS"/>
-        </w:rPr>
-        <w:instrText xml:space="preserve"> REF _Ref42432664 \h </w:instrText>
-      </w:r>
-      <w:r>
-        <w:rPr>
-          <w:lang w:val="sr-Latn-RS"/>
-        </w:rPr>
-      </w:r>
-      <w:r>
-        <w:rPr>
-          <w:lang w:val="sr-Latn-RS"/>
-        </w:rPr>
-        <w:fldChar w:fldCharType="separate"/>
-      </w:r>
-      <w:r>
-        <w:rPr>
-          <w:lang w:val="sr-Latn-RS"/>
-        </w:rPr>
-        <w:fldChar w:fldCharType="end"/>
-      </w:r>
-      <w:r>
-        <w:rPr>
-          <w:lang w:val="sr-Latn-RS"/>
-        </w:rPr>
         <w:t>)</w:t>
       </w:r>
       <w:r>
@@ -1218,7 +1450,13 @@
         <w:t>,</w:t>
       </w:r>
       <w:r>
-        <w:t xml:space="preserve"> odmah po učitavanju činjenica o automobilima, a generisane opservacije se čuvaju</w:t>
+        <w:t xml:space="preserve"> odmah po učitavanju činjenica o automobilima,</w:t>
+      </w:r>
+      <w:r>
+        <w:t xml:space="preserve"> kao i prilikom dodavanja novog modela automobila,</w:t>
+      </w:r>
+      <w:r>
+        <w:t xml:space="preserve"> a generisane opservacije se čuvaju</w:t>
       </w:r>
       <w:r>
         <w:t xml:space="preserve"> kao činjenice</w:t>
@@ -1227,8 +1465,14 @@
         <w:t xml:space="preserve"> u radnoj memoriji</w:t>
       </w:r>
       <w:r>
-        <w:t>, sve do gašenja servera</w:t>
-      </w:r>
+        <w:t xml:space="preserve">, sve do gašenja </w:t>
+      </w:r>
+      <w:proofErr w:type="gramStart"/>
+      <w:r>
+        <w:lastRenderedPageBreak/>
+        <w:t>servera</w:t>
+      </w:r>
+      <w:proofErr w:type="gramEnd"/>
       <w:r>
         <w:t>.</w:t>
       </w:r>
@@ -1536,14 +1780,7 @@
         <w:rPr>
           <w:rStyle w:val="Emphasis"/>
         </w:rPr>
-        <w:t xml:space="preserve">conformances to </w:t>
-      </w:r>
-      <w:r>
-        <w:rPr>
-          <w:rStyle w:val="Emphasis"/>
-        </w:rPr>
-        <w:lastRenderedPageBreak/>
-        <w:t>user</w:t>
+        <w:t>conformances to user</w:t>
       </w:r>
       <w:r>
         <w:t xml:space="preserve">, a potom pravila grupe </w:t>
@@ -1810,7 +2047,11 @@
       </w:r>
       <w:proofErr w:type="gramEnd"/>
       <w:r>
-        <w:t xml:space="preserve"> pravilima iz drugog koraka. Preduslov za izvršavanje ovih pravila je da su formirane činjenice o usaglašenostima modela automobila </w:t>
+        <w:t xml:space="preserve"> pravilima iz drugog </w:t>
+      </w:r>
+      <w:r>
+        <w:lastRenderedPageBreak/>
+        <w:t xml:space="preserve">koraka. Preduslov za izvršavanje ovih pravila je da su formirane činjenice o usaglašenostima modela automobila </w:t>
       </w:r>
       <w:proofErr w:type="gramStart"/>
       <w:r>
@@ -1971,7 +2212,6 @@
         <w:rPr>
           <w:noProof/>
         </w:rPr>
-        <w:lastRenderedPageBreak/>
         <mc:AlternateContent>
           <mc:Choice Requires="wps">
             <w:drawing>
@@ -2022,24 +2262,14 @@
                             <w:r>
                               <w:t xml:space="preserve">Slika </w:t>
                             </w:r>
-                            <w:r>
-                              <w:fldChar w:fldCharType="begin"/>
-                            </w:r>
-                            <w:r>
-                              <w:instrText xml:space="preserve"> SEQ Slika \* ARABIC </w:instrText>
-                            </w:r>
-                            <w:r>
-                              <w:fldChar w:fldCharType="separate"/>
-                            </w:r>
-                            <w:r>
-                              <w:rPr>
-                                <w:noProof/>
-                              </w:rPr>
-                              <w:t>2</w:t>
-                            </w:r>
-                            <w:r>
-                              <w:fldChar w:fldCharType="end"/>
-                            </w:r>
+                            <w:fldSimple w:instr=" SEQ Slika \* ARABIC ">
+                              <w:r>
+                                <w:rPr>
+                                  <w:noProof/>
+                                </w:rPr>
+                                <w:t>2</w:t>
+                              </w:r>
+                            </w:fldSimple>
                             <w:bookmarkEnd w:id="3"/>
                             <w:r>
                               <w:t xml:space="preserve"> – prikaz pravila po koracima/nivoima rezonovanja</w:t>
@@ -2076,24 +2306,14 @@
                       <w:r>
                         <w:t xml:space="preserve">Slika </w:t>
                       </w:r>
-                      <w:r>
-                        <w:fldChar w:fldCharType="begin"/>
-                      </w:r>
-                      <w:r>
-                        <w:instrText xml:space="preserve"> SEQ Slika \* ARABIC </w:instrText>
-                      </w:r>
-                      <w:r>
-                        <w:fldChar w:fldCharType="separate"/>
-                      </w:r>
-                      <w:r>
-                        <w:rPr>
-                          <w:noProof/>
-                        </w:rPr>
-                        <w:t>2</w:t>
-                      </w:r>
-                      <w:r>
-                        <w:fldChar w:fldCharType="end"/>
-                      </w:r>
+                      <w:fldSimple w:instr=" SEQ Slika \* ARABIC ">
+                        <w:r>
+                          <w:rPr>
+                            <w:noProof/>
+                          </w:rPr>
+                          <w:t>2</w:t>
+                        </w:r>
+                      </w:fldSimple>
                       <w:bookmarkEnd w:id="4"/>
                       <w:r>
                         <w:t xml:space="preserve"> – prikaz pravila po koracima/nivoima rezonovanja</w:t>
@@ -2149,6 +2369,174 @@
     </w:p>
     <w:p>
       <w:pPr>
+        <w:rPr>
+          <w:lang w:val="sr-Latn-RS"/>
+        </w:rPr>
+      </w:pPr>
+      <w:r>
+        <w:rPr>
+          <w:lang w:val="sr-Latn-RS"/>
+        </w:rPr>
+        <w:lastRenderedPageBreak/>
+        <w:t>Pravila koja obrađuju pomenute događaje su podjeljena u dvije grupe:</w:t>
+      </w:r>
+    </w:p>
+    <w:p>
+      <w:pPr>
+        <w:pStyle w:val="ListParagraph"/>
+        <w:numPr>
+          <w:ilvl w:val="0"/>
+          <w:numId w:val="10"/>
+        </w:numPr>
+        <w:rPr>
+          <w:lang w:val="sr-Latn-RS"/>
+        </w:rPr>
+      </w:pPr>
+      <w:proofErr w:type="gramStart"/>
+      <w:r>
+        <w:rPr>
+          <w:rStyle w:val="Emphasis"/>
+        </w:rPr>
+        <w:t>brute</w:t>
+      </w:r>
+      <w:proofErr w:type="gramEnd"/>
+      <w:r>
+        <w:rPr>
+          <w:rStyle w:val="Emphasis"/>
+        </w:rPr>
+        <w:t xml:space="preserve"> force prevention</w:t>
+      </w:r>
+      <w:r>
+        <w:t xml:space="preserve"> – sadrži pravilo koje generiše blokadu naloga na 1 minut ukoliko se desi barem 5 neuspjelih pokušaja prijave u posljednjih 5 minuta</w:t>
+      </w:r>
+      <w:r>
+        <w:t>. Ovo pravilo se izvršava nakon svakog pokušaja prijave.</w:t>
+      </w:r>
+    </w:p>
+    <w:p>
+      <w:pPr>
+        <w:pStyle w:val="ListParagraph"/>
+        <w:numPr>
+          <w:ilvl w:val="0"/>
+          <w:numId w:val="10"/>
+        </w:numPr>
+        <w:rPr>
+          <w:lang w:val="sr-Latn-RS"/>
+        </w:rPr>
+      </w:pPr>
+      <w:proofErr w:type="gramStart"/>
+      <w:r>
+        <w:rPr>
+          <w:rStyle w:val="Emphasis"/>
+        </w:rPr>
+        <w:t>trending</w:t>
+      </w:r>
+      <w:proofErr w:type="gramEnd"/>
+      <w:r>
+        <w:t xml:space="preserve"> – sadrži pravila koja nasnovu istorije preporuka odr</w:t>
+      </w:r>
+      <w:r>
+        <w:t>e</w:t>
+      </w:r>
+      <w:r>
+        <w:t>đuju koji modeli automobila će biti prikazani kao najpopularniji (</w:t>
+      </w:r>
+      <w:r>
+        <w:rPr>
+          <w:i/>
+        </w:rPr>
+        <w:t>trending</w:t>
+      </w:r>
+      <w:r>
+        <w:t xml:space="preserve">). Da bi se neki model automobila smatrao popularnim treba da postoji određeni broj preporuka za taj model automobila u posljednjih nekoliko </w:t>
+      </w:r>
+      <w:proofErr w:type="gramStart"/>
+      <w:r>
+        <w:t>dana</w:t>
+      </w:r>
+      <w:proofErr w:type="gramEnd"/>
+      <w:r>
+        <w:t xml:space="preserve">. Broj </w:t>
+      </w:r>
+      <w:proofErr w:type="gramStart"/>
+      <w:r>
+        <w:t>dana</w:t>
+      </w:r>
+      <w:proofErr w:type="gramEnd"/>
+      <w:r>
+        <w:t xml:space="preserve"> i minimalan broj preporuka mogu da konfigurišu administratori kroz formu na web aplikacij</w:t>
+      </w:r>
+      <w:r>
+        <w:t>i</w:t>
+      </w:r>
+      <w:r>
+        <w:t xml:space="preserve">. Na osnovu zadatih parametara generišu se pravila grupe </w:t>
+      </w:r>
+      <w:r>
+        <w:rPr>
+          <w:rStyle w:val="Emphasis"/>
+        </w:rPr>
+        <w:t>trending</w:t>
+      </w:r>
+      <w:r>
+        <w:t xml:space="preserve"> koristeći </w:t>
+      </w:r>
+      <w:r>
+        <w:rPr>
+          <w:i/>
+        </w:rPr>
+        <w:t>drools templates</w:t>
+      </w:r>
+      <w:r>
+        <w:t>.</w:t>
+      </w:r>
+      <w:r>
+        <w:t xml:space="preserve"> Ova pravila se izvršavaju prilikom svake obrade upita korisnika, nakon pravila grupe </w:t>
+      </w:r>
+      <w:r>
+        <w:rPr>
+          <w:rStyle w:val="Emphasis"/>
+        </w:rPr>
+        <w:t>recommendations</w:t>
+      </w:r>
+      <w:r>
+        <w:t xml:space="preserve"> što se obezbjeđuje postavljanjem fokusa prvo </w:t>
+      </w:r>
+      <w:proofErr w:type="gramStart"/>
+      <w:r>
+        <w:t>na</w:t>
+      </w:r>
+      <w:proofErr w:type="gramEnd"/>
+      <w:r>
+        <w:t xml:space="preserve"> </w:t>
+      </w:r>
+      <w:r>
+        <w:rPr>
+          <w:rStyle w:val="Emphasis"/>
+        </w:rPr>
+        <w:t>trending</w:t>
+      </w:r>
+      <w:r>
+        <w:t xml:space="preserve"> grupu a potom na </w:t>
+      </w:r>
+      <w:r>
+        <w:rPr>
+          <w:rStyle w:val="Emphasis"/>
+        </w:rPr>
+        <w:t>recommendations</w:t>
+      </w:r>
+      <w:r>
+        <w:t xml:space="preserve"> grupu prilikom obrade zahtjeva za preporuke</w:t>
+      </w:r>
+      <w:r>
+        <w:rPr>
+          <w:iCs/>
+        </w:rPr>
+        <w:t>.</w:t>
+      </w:r>
+    </w:p>
+    <w:p>
+      <w:pPr>
         <w:pStyle w:val="Heading2"/>
         <w:rPr>
           <w:lang w:val="sr-Latn-RS"/>
@@ -2694,7 +3082,6 @@
         <w:rPr>
           <w:rStyle w:val="Emphasis"/>
         </w:rPr>
-        <w:lastRenderedPageBreak/>
         <w:t>Cargo friendly score 80</w:t>
       </w:r>
       <w:r>
@@ -3071,7 +3458,14 @@
         <w:rPr>
           <w:rStyle w:val="Emphasis"/>
         </w:rPr>
-        <w:t xml:space="preserve"> friendly</w:t>
+        <w:t xml:space="preserve"> </w:t>
+      </w:r>
+      <w:r>
+        <w:rPr>
+          <w:rStyle w:val="Emphasis"/>
+        </w:rPr>
+        <w:lastRenderedPageBreak/>
+        <w:t>friendly</w:t>
       </w:r>
       <w:r>
         <w:t xml:space="preserve"> </w:t>
@@ -3999,16 +4393,7 @@
           <w:iCs/>
           <w:color w:val="404040" w:themeColor="text1" w:themeTint="BF"/>
         </w:rPr>
-        <w:t xml:space="preserve"> </w:t>
-      </w:r>
-      <w:r>
-        <w:rPr>
-          <w:rFonts w:ascii="Courier New" w:hAnsi="Courier New"/>
-          <w:iCs/>
-          <w:color w:val="404040" w:themeColor="text1" w:themeTint="BF"/>
-        </w:rPr>
-        <w:lastRenderedPageBreak/>
-        <w:t>friendly</w:t>
+        <w:t xml:space="preserve"> friendly</w:t>
       </w:r>
       <w:r>
         <w:t xml:space="preserve"> opservacija za dati automobil sa </w:t>
@@ -4310,11 +4695,14 @@
           <w:lang w:val="sr-Latn-RS"/>
         </w:rPr>
       </w:pPr>
+      <w:bookmarkStart w:id="5" w:name="_GoBack"/>
+      <w:bookmarkEnd w:id="5"/>
       <w:r>
         <w:rPr>
           <w:rFonts w:ascii="Courier New" w:hAnsi="Courier New"/>
           <w:iCs/>
         </w:rPr>
+        <w:lastRenderedPageBreak/>
         <w:t>Fuel efficient score 100</w:t>
       </w:r>
       <w:r>
@@ -4327,10 +4715,7 @@
         <w:t xml:space="preserve"> Za svaki model automobila koji </w:t>
       </w:r>
       <w:r>
-        <w:t>ima</w:t>
-      </w:r>
-      <w:r>
-        <w:t xml:space="preserve"> gorivo tipa </w:t>
+        <w:t xml:space="preserve">ima gorivo tipa </w:t>
       </w:r>
       <w:r>
         <w:rPr>
@@ -4468,10 +4853,7 @@
         <w:t>):</w:t>
       </w:r>
       <w:r>
-        <w:t xml:space="preserve"> Za svaki model automobila koji </w:t>
-      </w:r>
-      <w:r>
-        <w:t>može da pređe preko 20 km po litri goriva i ima zapreminu cilindra manju ili jednaku 1500 cm</w:t>
+        <w:t xml:space="preserve"> Za svaki model automobila koji može da pređe preko 20 km po litri goriva i ima zapreminu cilindra manju ili jednaku 1500 cm</w:t>
       </w:r>
       <w:r>
         <w:rPr>
@@ -4734,14 +5116,7 @@
           <w:rFonts w:ascii="Courier New" w:hAnsi="Courier New"/>
           <w:iCs/>
         </w:rPr>
-        <w:t>Low registration costs</w:t>
-      </w:r>
-      <w:r>
-        <w:rPr>
-          <w:rFonts w:ascii="Courier New" w:hAnsi="Courier New"/>
-          <w:iCs/>
-        </w:rPr>
-        <w:t xml:space="preserve"> </w:t>
+        <w:t xml:space="preserve">Low registration costs </w:t>
       </w:r>
       <w:r>
         <w:t xml:space="preserve">za dati model automobila čiji </w:t>
@@ -4893,10 +5268,7 @@
         <w:t xml:space="preserve"> i</w:t>
       </w:r>
       <w:r>
-        <w:t xml:space="preserve"> čiji proizvođač ima matičnu državu u kojoj korisnik živi </w:t>
-      </w:r>
-      <w:r>
-        <w:t>i</w:t>
+        <w:t xml:space="preserve"> čiji proizvođač ima matičnu državu u kojoj korisnik živi i</w:t>
       </w:r>
       <w:r>
         <w:t xml:space="preserve"> ne postoji </w:t>
@@ -5173,23 +5545,7 @@
         <w:t>SUV</w:t>
       </w:r>
       <w:r>
-        <w:t xml:space="preserve"> i čiji proizvođač ima matičnu državu u koja nije udaljena od države u kojoj </w:t>
-      </w:r>
-      <w:r>
-        <w:lastRenderedPageBreak/>
-        <w:t xml:space="preserve">korisnik živi za više od </w:t>
-      </w:r>
-      <w:r>
-        <w:t>2000</w:t>
-      </w:r>
-      <w:r>
-        <w:t xml:space="preserve"> km (posmatrajući glavne gradove</w:t>
-      </w:r>
-      <w:r>
-        <w:t xml:space="preserve"> – otprilike isti kontinent</w:t>
-      </w:r>
-      <w:r>
-        <w:t>) i</w:t>
+        <w:t xml:space="preserve"> i čiji proizvođač ima matičnu državu u koja nije udaljena od države u kojoj korisnik živi za više od 2000 km (posmatrajući glavne gradove – otprilike isti kontinent) i</w:t>
       </w:r>
       <w:r>
         <w:t xml:space="preserve"> ne postoji </w:t>
@@ -5301,10 +5657,7 @@
         <w:t xml:space="preserve"> Za svaki model </w:t>
       </w:r>
       <w:r>
-        <w:t xml:space="preserve">automobila </w:t>
-      </w:r>
-      <w:r>
-        <w:t>za koji postoje opservacije tipa Fuel efficient i Low registration costs kao i usaglašenost tipa Servicing friendly</w:t>
+        <w:t>automobila za koji postoje opservacije tipa Fuel efficient i Low registration costs kao i usaglašenost tipa Servicing friendly</w:t>
       </w:r>
       <w:r>
         <w:t xml:space="preserve"> → dodaj </w:t>
@@ -5419,6 +5772,7 @@
         <w:rPr>
           <w:rStyle w:val="Emphasis"/>
         </w:rPr>
+        <w:lastRenderedPageBreak/>
         <w:t>Setisfies needs (salience 1):</w:t>
       </w:r>
       <w:r>
@@ -5839,6 +6193,390 @@
     </w:p>
     <w:p>
       <w:pPr>
+        <w:pStyle w:val="ListParagraph"/>
+        <w:numPr>
+          <w:ilvl w:val="0"/>
+          <w:numId w:val="8"/>
+        </w:numPr>
+        <w:rPr>
+          <w:rStyle w:val="Emphasis"/>
+        </w:rPr>
+      </w:pPr>
+      <w:r>
+        <w:rPr>
+          <w:rStyle w:val="Emphasis"/>
+        </w:rPr>
+        <w:t>brute force prevention:</w:t>
+      </w:r>
+    </w:p>
+    <w:p>
+      <w:pPr>
+        <w:pStyle w:val="ListParagraph"/>
+        <w:numPr>
+          <w:ilvl w:val="1"/>
+          <w:numId w:val="8"/>
+        </w:numPr>
+      </w:pPr>
+      <w:r>
+        <w:rPr>
+          <w:rFonts w:ascii="Courier New" w:hAnsi="Courier New"/>
+          <w:iCs/>
+        </w:rPr>
+        <w:t>Lock account when failed logins</w:t>
+      </w:r>
+      <w:r>
+        <w:rPr>
+          <w:rFonts w:ascii="Courier New" w:hAnsi="Courier New"/>
+          <w:iCs/>
+        </w:rPr>
+        <w:t xml:space="preserve">: </w:t>
+      </w:r>
+      <w:r>
+        <w:t xml:space="preserve">za svaki pokušaj prijave u posljednjih 6 minuta, ukoliko u posljednjih 5 minuta postoji barem 5 neuspješnih pokušaja prijave za isti korisnički nalog </w:t>
+      </w:r>
+      <w:r>
+        <w:rPr>
+          <w:b/>
+        </w:rPr>
+        <w:t>i</w:t>
+      </w:r>
+      <w:r>
+        <w:t xml:space="preserve"> ne postoji ni jedan uspješan pokušaj prijave za isti korisnički nalog </w:t>
+      </w:r>
+      <w:r>
+        <w:rPr>
+          <w:b/>
+        </w:rPr>
+        <w:t>i</w:t>
+      </w:r>
+      <w:r>
+        <w:t xml:space="preserve"> ne postoji blokada za isti korisnički nalog → dodaje se događaj o blokadi korisničkog naloga u trajanju od 1 minuta, pri čemu će pokušaji prijave sa datog naloga tokom trajanja blokade biti odbijeni</w:t>
+      </w:r>
+    </w:p>
+    <w:p>
+      <w:pPr>
+        <w:pStyle w:val="ListParagraph"/>
+        <w:numPr>
+          <w:ilvl w:val="0"/>
+          <w:numId w:val="8"/>
+        </w:numPr>
+        <w:rPr>
+          <w:rStyle w:val="Emphasis"/>
+        </w:rPr>
+      </w:pPr>
+      <w:r>
+        <w:rPr>
+          <w:rStyle w:val="Emphasis"/>
+        </w:rPr>
+        <w:t>trending:</w:t>
+      </w:r>
+    </w:p>
+    <w:p>
+      <w:pPr>
+        <w:pStyle w:val="ListParagraph"/>
+        <w:numPr>
+          <w:ilvl w:val="1"/>
+          <w:numId w:val="8"/>
+        </w:numPr>
+        <w:rPr>
+          <w:rFonts w:ascii="Courier New" w:hAnsi="Courier New"/>
+          <w:iCs/>
+        </w:rPr>
+      </w:pPr>
+      <w:r>
+        <w:rPr>
+          <w:rFonts w:ascii="Courier New" w:hAnsi="Courier New"/>
+          <w:iCs/>
+        </w:rPr>
+        <w:t>Set trending car models</w:t>
+      </w:r>
+      <w:r>
+        <w:rPr>
+          <w:rFonts w:ascii="Courier New" w:hAnsi="Courier New"/>
+          <w:iCs/>
+        </w:rPr>
+        <w:t xml:space="preserve">: </w:t>
+      </w:r>
+      <w:r>
+        <w:t xml:space="preserve">za svaki model automobila čiji </w:t>
+      </w:r>
+      <w:r>
+        <w:rPr>
+          <w:rStyle w:val="Emphasis"/>
+        </w:rPr>
+        <w:t>trending</w:t>
+      </w:r>
+      <w:r>
+        <w:t xml:space="preserve"> iznosi </w:t>
+      </w:r>
+      <w:r>
+        <w:rPr>
+          <w:rStyle w:val="Emphasis"/>
+        </w:rPr>
+        <w:t>false</w:t>
+      </w:r>
+      <w:r>
+        <w:t xml:space="preserve"> </w:t>
+      </w:r>
+      <w:r>
+        <w:rPr>
+          <w:b/>
+        </w:rPr>
+        <w:t>i</w:t>
+      </w:r>
+      <w:r>
+        <w:t xml:space="preserve"> postoji barem </w:t>
+      </w:r>
+      <w:r>
+        <w:rPr>
+          <w:rStyle w:val="Emphasis"/>
+        </w:rPr>
+        <w:t>minimumRecommendations</w:t>
+      </w:r>
+      <w:r>
+        <w:t xml:space="preserve"> preporuka za taj model automobila u posljednjih </w:t>
+      </w:r>
+      <w:r>
+        <w:rPr>
+          <w:rStyle w:val="Emphasis"/>
+        </w:rPr>
+        <w:t>timeWindow</w:t>
+      </w:r>
+      <w:r>
+        <w:t xml:space="preserve"> </w:t>
+      </w:r>
+      <w:proofErr w:type="gramStart"/>
+      <w:r>
+        <w:t>dana</w:t>
+      </w:r>
+      <w:proofErr w:type="gramEnd"/>
+      <w:r>
+        <w:t xml:space="preserve"> → datom modelu atomobila se postavlja </w:t>
+      </w:r>
+      <w:r>
+        <w:rPr>
+          <w:rStyle w:val="Emphasis"/>
+        </w:rPr>
+        <w:t>trending</w:t>
+      </w:r>
+      <w:r>
+        <w:t xml:space="preserve"> vrijednost na </w:t>
+      </w:r>
+      <w:r>
+        <w:rPr>
+          <w:rStyle w:val="Emphasis"/>
+        </w:rPr>
+        <w:t>true</w:t>
+      </w:r>
+      <w:r>
+        <w:t xml:space="preserve">. </w:t>
+      </w:r>
+      <w:r>
+        <w:rPr>
+          <w:b/>
+        </w:rPr>
+        <w:t>Napomena</w:t>
+      </w:r>
+      <w:r>
+        <w:t xml:space="preserve">: parametre </w:t>
+      </w:r>
+      <w:r>
+        <w:rPr>
+          <w:rStyle w:val="Emphasis"/>
+        </w:rPr>
+        <w:t>minimumRecommendations</w:t>
+      </w:r>
+      <w:r>
+        <w:t xml:space="preserve"> i </w:t>
+      </w:r>
+      <w:r>
+        <w:rPr>
+          <w:rStyle w:val="Emphasis"/>
+        </w:rPr>
+        <w:t>timeWindow</w:t>
+      </w:r>
+      <w:r>
+        <w:t xml:space="preserve"> zadaje administrator kroz web aplikaciju i </w:t>
+      </w:r>
+      <w:proofErr w:type="gramStart"/>
+      <w:r>
+        <w:t>na</w:t>
+      </w:r>
+      <w:proofErr w:type="gramEnd"/>
+      <w:r>
+        <w:t xml:space="preserve"> osnovu njihovih vrijednosti se generiše pravilo koristeći </w:t>
+      </w:r>
+      <w:r>
+        <w:rPr>
+          <w:i/>
+        </w:rPr>
+        <w:t>drools template</w:t>
+      </w:r>
+      <w:r>
+        <w:t>.</w:t>
+      </w:r>
+    </w:p>
+    <w:p>
+      <w:pPr>
+        <w:pStyle w:val="ListParagraph"/>
+        <w:numPr>
+          <w:ilvl w:val="1"/>
+          <w:numId w:val="8"/>
+        </w:numPr>
+        <w:rPr>
+          <w:rFonts w:ascii="Courier New" w:hAnsi="Courier New"/>
+          <w:iCs/>
+        </w:rPr>
+      </w:pPr>
+      <w:r>
+        <w:rPr>
+          <w:rFonts w:ascii="Courier New" w:hAnsi="Courier New"/>
+          <w:iCs/>
+        </w:rPr>
+        <w:t>Set non-trending car models</w:t>
+      </w:r>
+      <w:r>
+        <w:rPr>
+          <w:rFonts w:ascii="Courier New" w:hAnsi="Courier New"/>
+          <w:iCs/>
+        </w:rPr>
+        <w:t xml:space="preserve">: </w:t>
+      </w:r>
+      <w:r>
+        <w:t xml:space="preserve">za svaki model automobila čiji </w:t>
+      </w:r>
+      <w:r>
+        <w:rPr>
+          <w:rStyle w:val="Emphasis"/>
+        </w:rPr>
+        <w:t>trending</w:t>
+      </w:r>
+      <w:r>
+        <w:t xml:space="preserve"> iznosi </w:t>
+      </w:r>
+      <w:r>
+        <w:rPr>
+          <w:rStyle w:val="Emphasis"/>
+        </w:rPr>
+        <w:t>true</w:t>
+      </w:r>
+      <w:r>
+        <w:t xml:space="preserve"> </w:t>
+      </w:r>
+      <w:r>
+        <w:rPr>
+          <w:b/>
+        </w:rPr>
+        <w:t>i</w:t>
+      </w:r>
+      <w:r>
+        <w:t xml:space="preserve"> postoji </w:t>
+      </w:r>
+      <w:r>
+        <w:t xml:space="preserve">manje </w:t>
+      </w:r>
+      <w:proofErr w:type="gramStart"/>
+      <w:r>
+        <w:t>od</w:t>
+      </w:r>
+      <w:proofErr w:type="gramEnd"/>
+      <w:r>
+        <w:t xml:space="preserve"> </w:t>
+      </w:r>
+      <w:r>
+        <w:rPr>
+          <w:rStyle w:val="Emphasis"/>
+        </w:rPr>
+        <w:t>minimumRecommendations</w:t>
+      </w:r>
+      <w:r>
+        <w:t xml:space="preserve"> preporuka za taj model automobila u posljednjih </w:t>
+      </w:r>
+      <w:r>
+        <w:rPr>
+          <w:rStyle w:val="Emphasis"/>
+        </w:rPr>
+        <w:t>timeWindow</w:t>
+      </w:r>
+      <w:r>
+        <w:t xml:space="preserve"> dana</w:t>
+      </w:r>
+      <w:r>
+        <w:t xml:space="preserve"> → datom modelu atomobila se postavlja </w:t>
+      </w:r>
+      <w:r>
+        <w:rPr>
+          <w:rStyle w:val="Emphasis"/>
+        </w:rPr>
+        <w:t>trending</w:t>
+      </w:r>
+      <w:r>
+        <w:t xml:space="preserve"> vrijednost na </w:t>
+      </w:r>
+      <w:r>
+        <w:rPr>
+          <w:rStyle w:val="Emphasis"/>
+        </w:rPr>
+        <w:t>false</w:t>
+      </w:r>
+      <w:r>
+        <w:t xml:space="preserve">. </w:t>
+      </w:r>
+      <w:r>
+        <w:rPr>
+          <w:b/>
+        </w:rPr>
+        <w:t>Napomena</w:t>
+      </w:r>
+      <w:r>
+        <w:t xml:space="preserve">: parametre </w:t>
+      </w:r>
+      <w:r>
+        <w:rPr>
+          <w:rStyle w:val="Emphasis"/>
+        </w:rPr>
+        <w:t>minimumRecommendations</w:t>
+      </w:r>
+      <w:r>
+        <w:t xml:space="preserve"> i </w:t>
+      </w:r>
+      <w:r>
+        <w:rPr>
+          <w:rStyle w:val="Emphasis"/>
+        </w:rPr>
+        <w:t>timeWindow</w:t>
+      </w:r>
+      <w:r>
+        <w:t xml:space="preserve"> zadaje administrator kroz web aplikaciju i </w:t>
+      </w:r>
+      <w:proofErr w:type="gramStart"/>
+      <w:r>
+        <w:t>na</w:t>
+      </w:r>
+      <w:proofErr w:type="gramEnd"/>
+      <w:r>
+        <w:t xml:space="preserve"> osnovu njihovih vrijednosti se generiše pravilo koristeći </w:t>
+      </w:r>
+      <w:r>
+        <w:rPr>
+          <w:i/>
+        </w:rPr>
+        <w:t>drools template</w:t>
+      </w:r>
+      <w:r>
+        <w:t>.</w:t>
+      </w:r>
+    </w:p>
+    <w:p>
+      <w:pPr>
+        <w:ind w:left="360"/>
+        <w:rPr>
+          <w:rStyle w:val="Emphasis"/>
+        </w:rPr>
+      </w:pPr>
+    </w:p>
+    <w:p>
+      <w:pPr>
         <w:pStyle w:val="Heading2"/>
         <w:rPr>
           <w:rStyle w:val="SubtleEmphasis"/>
@@ -5856,6 +6594,7 @@
           <w:color w:val="auto"/>
           <w:lang w:val="sr-Latn-RS"/>
         </w:rPr>
+        <w:lastRenderedPageBreak/>
         <w:t>Ulazi u sistem</w:t>
       </w:r>
     </w:p>
@@ -5971,7 +6710,6 @@
         <w:rPr>
           <w:lang w:val="sr-Latn-RS"/>
         </w:rPr>
-        <w:lastRenderedPageBreak/>
         <w:t xml:space="preserve">izjašnjava se da li </w:t>
       </w:r>
       <w:r>
@@ -6512,6 +7250,7 @@
           <w:rStyle w:val="SubtleEmphasis"/>
           <w:lang w:val="sr-Latn-RS"/>
         </w:rPr>
+        <w:lastRenderedPageBreak/>
         <w:t>Recommend</w:t>
       </w:r>
       <w:r>
@@ -6671,8 +7410,6 @@
           <w:lang w:val="sr-Latn-RS"/>
         </w:rPr>
       </w:pPr>
-      <w:bookmarkStart w:id="5" w:name="_GoBack"/>
-      <w:bookmarkEnd w:id="5"/>
     </w:p>
     <w:p>
       <w:pPr>
@@ -7124,6 +7861,92 @@
     </w:lvl>
   </w:abstractNum>
   <w:abstractNum w:abstractNumId="4">
+    <w:nsid w:val="3E99447D"/>
+    <w:multiLevelType w:val="hybridMultilevel"/>
+    <w:tmpl w:val="48B23CB0"/>
+    <w:lvl w:ilvl="0" w:tplc="0409000F">
+      <w:start w:val="1"/>
+      <w:numFmt w:val="decimal"/>
+      <w:lvlText w:val="%1."/>
+      <w:lvlJc w:val="left"/>
+      <w:pPr>
+        <w:ind w:left="720" w:hanging="360"/>
+      </w:pPr>
+    </w:lvl>
+    <w:lvl w:ilvl="1" w:tplc="04090019" w:tentative="1">
+      <w:start w:val="1"/>
+      <w:numFmt w:val="lowerLetter"/>
+      <w:lvlText w:val="%2."/>
+      <w:lvlJc w:val="left"/>
+      <w:pPr>
+        <w:ind w:left="1440" w:hanging="360"/>
+      </w:pPr>
+    </w:lvl>
+    <w:lvl w:ilvl="2" w:tplc="0409001B" w:tentative="1">
+      <w:start w:val="1"/>
+      <w:numFmt w:val="lowerRoman"/>
+      <w:lvlText w:val="%3."/>
+      <w:lvlJc w:val="right"/>
+      <w:pPr>
+        <w:ind w:left="2160" w:hanging="180"/>
+      </w:pPr>
+    </w:lvl>
+    <w:lvl w:ilvl="3" w:tplc="0409000F" w:tentative="1">
+      <w:start w:val="1"/>
+      <w:numFmt w:val="decimal"/>
+      <w:lvlText w:val="%4."/>
+      <w:lvlJc w:val="left"/>
+      <w:pPr>
+        <w:ind w:left="2880" w:hanging="360"/>
+      </w:pPr>
+    </w:lvl>
+    <w:lvl w:ilvl="4" w:tplc="04090019" w:tentative="1">
+      <w:start w:val="1"/>
+      <w:numFmt w:val="lowerLetter"/>
+      <w:lvlText w:val="%5."/>
+      <w:lvlJc w:val="left"/>
+      <w:pPr>
+        <w:ind w:left="3600" w:hanging="360"/>
+      </w:pPr>
+    </w:lvl>
+    <w:lvl w:ilvl="5" w:tplc="0409001B" w:tentative="1">
+      <w:start w:val="1"/>
+      <w:numFmt w:val="lowerRoman"/>
+      <w:lvlText w:val="%6."/>
+      <w:lvlJc w:val="right"/>
+      <w:pPr>
+        <w:ind w:left="4320" w:hanging="180"/>
+      </w:pPr>
+    </w:lvl>
+    <w:lvl w:ilvl="6" w:tplc="0409000F" w:tentative="1">
+      <w:start w:val="1"/>
+      <w:numFmt w:val="decimal"/>
+      <w:lvlText w:val="%7."/>
+      <w:lvlJc w:val="left"/>
+      <w:pPr>
+        <w:ind w:left="5040" w:hanging="360"/>
+      </w:pPr>
+    </w:lvl>
+    <w:lvl w:ilvl="7" w:tplc="04090019" w:tentative="1">
+      <w:start w:val="1"/>
+      <w:numFmt w:val="lowerLetter"/>
+      <w:lvlText w:val="%8."/>
+      <w:lvlJc w:val="left"/>
+      <w:pPr>
+        <w:ind w:left="5760" w:hanging="360"/>
+      </w:pPr>
+    </w:lvl>
+    <w:lvl w:ilvl="8" w:tplc="0409001B" w:tentative="1">
+      <w:start w:val="1"/>
+      <w:numFmt w:val="lowerRoman"/>
+      <w:lvlText w:val="%9."/>
+      <w:lvlJc w:val="right"/>
+      <w:pPr>
+        <w:ind w:left="6480" w:hanging="180"/>
+      </w:pPr>
+    </w:lvl>
+  </w:abstractNum>
+  <w:abstractNum w:abstractNumId="5">
     <w:nsid w:val="52E13E5E"/>
     <w:multiLevelType w:val="hybridMultilevel"/>
     <w:tmpl w:val="A50E7800"/>
@@ -7209,7 +8032,7 @@
       </w:pPr>
     </w:lvl>
   </w:abstractNum>
-  <w:abstractNum w:abstractNumId="5">
+  <w:abstractNum w:abstractNumId="6">
     <w:nsid w:val="58AC0CB8"/>
     <w:multiLevelType w:val="hybridMultilevel"/>
     <w:tmpl w:val="6298BD8E"/>
@@ -7295,7 +8118,7 @@
       </w:pPr>
     </w:lvl>
   </w:abstractNum>
-  <w:abstractNum w:abstractNumId="6">
+  <w:abstractNum w:abstractNumId="7">
     <w:nsid w:val="6B642DBE"/>
     <w:multiLevelType w:val="hybridMultilevel"/>
     <w:tmpl w:val="284A275A"/>
@@ -7381,7 +8204,7 @@
       </w:pPr>
     </w:lvl>
   </w:abstractNum>
-  <w:abstractNum w:abstractNumId="7">
+  <w:abstractNum w:abstractNumId="8">
     <w:nsid w:val="6E0D3778"/>
     <w:multiLevelType w:val="hybridMultilevel"/>
     <w:tmpl w:val="4CBC19EC"/>
@@ -7467,29 +8290,148 @@
       </w:pPr>
     </w:lvl>
   </w:abstractNum>
+  <w:abstractNum w:abstractNumId="9">
+    <w:nsid w:val="799B0840"/>
+    <w:multiLevelType w:val="hybridMultilevel"/>
+    <w:tmpl w:val="5AD04A0E"/>
+    <w:lvl w:ilvl="0" w:tplc="04090001">
+      <w:start w:val="1"/>
+      <w:numFmt w:val="bullet"/>
+      <w:lvlText w:val=""/>
+      <w:lvlJc w:val="left"/>
+      <w:pPr>
+        <w:ind w:left="720" w:hanging="360"/>
+      </w:pPr>
+      <w:rPr>
+        <w:rFonts w:ascii="Symbol" w:hAnsi="Symbol" w:hint="default"/>
+      </w:rPr>
+    </w:lvl>
+    <w:lvl w:ilvl="1" w:tplc="04090003" w:tentative="1">
+      <w:start w:val="1"/>
+      <w:numFmt w:val="bullet"/>
+      <w:lvlText w:val="o"/>
+      <w:lvlJc w:val="left"/>
+      <w:pPr>
+        <w:ind w:left="1440" w:hanging="360"/>
+      </w:pPr>
+      <w:rPr>
+        <w:rFonts w:ascii="Courier New" w:hAnsi="Courier New" w:cs="Courier New" w:hint="default"/>
+      </w:rPr>
+    </w:lvl>
+    <w:lvl w:ilvl="2" w:tplc="04090005" w:tentative="1">
+      <w:start w:val="1"/>
+      <w:numFmt w:val="bullet"/>
+      <w:lvlText w:val=""/>
+      <w:lvlJc w:val="left"/>
+      <w:pPr>
+        <w:ind w:left="2160" w:hanging="360"/>
+      </w:pPr>
+      <w:rPr>
+        <w:rFonts w:ascii="Wingdings" w:hAnsi="Wingdings" w:hint="default"/>
+      </w:rPr>
+    </w:lvl>
+    <w:lvl w:ilvl="3" w:tplc="04090001" w:tentative="1">
+      <w:start w:val="1"/>
+      <w:numFmt w:val="bullet"/>
+      <w:lvlText w:val=""/>
+      <w:lvlJc w:val="left"/>
+      <w:pPr>
+        <w:ind w:left="2880" w:hanging="360"/>
+      </w:pPr>
+      <w:rPr>
+        <w:rFonts w:ascii="Symbol" w:hAnsi="Symbol" w:hint="default"/>
+      </w:rPr>
+    </w:lvl>
+    <w:lvl w:ilvl="4" w:tplc="04090003" w:tentative="1">
+      <w:start w:val="1"/>
+      <w:numFmt w:val="bullet"/>
+      <w:lvlText w:val="o"/>
+      <w:lvlJc w:val="left"/>
+      <w:pPr>
+        <w:ind w:left="3600" w:hanging="360"/>
+      </w:pPr>
+      <w:rPr>
+        <w:rFonts w:ascii="Courier New" w:hAnsi="Courier New" w:cs="Courier New" w:hint="default"/>
+      </w:rPr>
+    </w:lvl>
+    <w:lvl w:ilvl="5" w:tplc="04090005" w:tentative="1">
+      <w:start w:val="1"/>
+      <w:numFmt w:val="bullet"/>
+      <w:lvlText w:val=""/>
+      <w:lvlJc w:val="left"/>
+      <w:pPr>
+        <w:ind w:left="4320" w:hanging="360"/>
+      </w:pPr>
+      <w:rPr>
+        <w:rFonts w:ascii="Wingdings" w:hAnsi="Wingdings" w:hint="default"/>
+      </w:rPr>
+    </w:lvl>
+    <w:lvl w:ilvl="6" w:tplc="04090001" w:tentative="1">
+      <w:start w:val="1"/>
+      <w:numFmt w:val="bullet"/>
+      <w:lvlText w:val=""/>
+      <w:lvlJc w:val="left"/>
+      <w:pPr>
+        <w:ind w:left="5040" w:hanging="360"/>
+      </w:pPr>
+      <w:rPr>
+        <w:rFonts w:ascii="Symbol" w:hAnsi="Symbol" w:hint="default"/>
+      </w:rPr>
+    </w:lvl>
+    <w:lvl w:ilvl="7" w:tplc="04090003" w:tentative="1">
+      <w:start w:val="1"/>
+      <w:numFmt w:val="bullet"/>
+      <w:lvlText w:val="o"/>
+      <w:lvlJc w:val="left"/>
+      <w:pPr>
+        <w:ind w:left="5760" w:hanging="360"/>
+      </w:pPr>
+      <w:rPr>
+        <w:rFonts w:ascii="Courier New" w:hAnsi="Courier New" w:cs="Courier New" w:hint="default"/>
+      </w:rPr>
+    </w:lvl>
+    <w:lvl w:ilvl="8" w:tplc="04090005" w:tentative="1">
+      <w:start w:val="1"/>
+      <w:numFmt w:val="bullet"/>
+      <w:lvlText w:val=""/>
+      <w:lvlJc w:val="left"/>
+      <w:pPr>
+        <w:ind w:left="6480" w:hanging="360"/>
+      </w:pPr>
+      <w:rPr>
+        <w:rFonts w:ascii="Wingdings" w:hAnsi="Wingdings" w:hint="default"/>
+      </w:rPr>
+    </w:lvl>
+  </w:abstractNum>
   <w:num w:numId="1">
     <w:abstractNumId w:val="2"/>
   </w:num>
   <w:num w:numId="2">
-    <w:abstractNumId w:val="7"/>
+    <w:abstractNumId w:val="8"/>
   </w:num>
   <w:num w:numId="3">
     <w:abstractNumId w:val="3"/>
   </w:num>
   <w:num w:numId="4">
-    <w:abstractNumId w:val="4"/>
+    <w:abstractNumId w:val="5"/>
   </w:num>
   <w:num w:numId="5">
-    <w:abstractNumId w:val="5"/>
+    <w:abstractNumId w:val="6"/>
   </w:num>
   <w:num w:numId="6">
     <w:abstractNumId w:val="1"/>
   </w:num>
   <w:num w:numId="7">
-    <w:abstractNumId w:val="6"/>
+    <w:abstractNumId w:val="7"/>
   </w:num>
   <w:num w:numId="8">
     <w:abstractNumId w:val="0"/>
+  </w:num>
+  <w:num w:numId="9">
+    <w:abstractNumId w:val="9"/>
+  </w:num>
+  <w:num w:numId="10">
+    <w:abstractNumId w:val="4"/>
   </w:num>
 </w:numbering>
 </file>
@@ -7938,6 +8880,7 @@
   <w:style w:type="character" w:default="1" w:styleId="DefaultParagraphFont">
     <w:name w:val="Default Paragraph Font"/>
     <w:uiPriority w:val="1"/>
+    <w:semiHidden/>
     <w:unhideWhenUsed/>
   </w:style>
   <w:style w:type="table" w:default="1" w:styleId="TableNormal">
@@ -10269,170 +11212,170 @@
     </dgm:pt>
   </dgm:ptLst>
   <dgm:cxnLst>
-    <dgm:cxn modelId="{5FFEA59F-5131-4443-BCBE-7E27949EBAF5}" type="presOf" srcId="{31060086-F187-45FA-AE80-946A9400AB6B}" destId="{3A6E6F56-27BE-41BE-9C1A-10E1168F86E2}" srcOrd="1" destOrd="0" presId="urn:microsoft.com/office/officeart/2009/3/layout/HorizontalOrganizationChart"/>
-    <dgm:cxn modelId="{2FA150B1-BD0A-42F1-B7A6-6B2A7E8C8C98}" type="presOf" srcId="{CAC961EC-ED5E-4913-B81B-BF0737CB00EE}" destId="{5B8CF537-1392-40A7-AA64-472227F27EB9}" srcOrd="1" destOrd="0" presId="urn:microsoft.com/office/officeart/2009/3/layout/HorizontalOrganizationChart"/>
-    <dgm:cxn modelId="{FDEF779E-700E-4D0C-BCA5-EF99DE725BAC}" type="presOf" srcId="{97E31AA6-B518-450F-B0E0-C6E66E4B5C67}" destId="{6C717853-6E91-4FD8-A46D-A693F200094E}" srcOrd="1" destOrd="0" presId="urn:microsoft.com/office/officeart/2009/3/layout/HorizontalOrganizationChart"/>
+    <dgm:cxn modelId="{811B27A0-4912-42FB-BD6A-5A0DBD2E6332}" type="presOf" srcId="{9C9EAD81-A281-4B8C-B554-346256274910}" destId="{71D363EB-9C9A-4B1A-B731-13BD359EFA31}" srcOrd="0" destOrd="0" presId="urn:microsoft.com/office/officeart/2009/3/layout/HorizontalOrganizationChart"/>
     <dgm:cxn modelId="{E8D7D98A-AF48-4DB6-970F-4317423428E8}" srcId="{97E31AA6-B518-450F-B0E0-C6E66E4B5C67}" destId="{73F4784E-B7BE-4F99-818E-6D7D9EFCE640}" srcOrd="0" destOrd="0" parTransId="{BFAEB10F-766D-4000-B862-552E52CC85C5}" sibTransId="{34682FE3-9C21-4739-A4E4-5052615D977D}"/>
+    <dgm:cxn modelId="{2E070DCC-7D4F-46C9-85A4-CDBAE3A85CCC}" type="presOf" srcId="{7DFA7874-4477-4C9D-88C0-1803E7216BBD}" destId="{A65DBD2A-95D6-4217-8A1C-AD826FB75308}" srcOrd="1" destOrd="0" presId="urn:microsoft.com/office/officeart/2009/3/layout/HorizontalOrganizationChart"/>
     <dgm:cxn modelId="{B523FD1B-2B21-4477-A530-7A3C4D6C171A}" srcId="{73F4784E-B7BE-4F99-818E-6D7D9EFCE640}" destId="{EB4922AC-13F4-405D-B990-254FC253C466}" srcOrd="6" destOrd="0" parTransId="{AA68A794-AE36-4E20-871B-1D925EEE4BA0}" sibTransId="{13CC3503-E20E-43E0-A6B0-63796ED8463B}"/>
-    <dgm:cxn modelId="{B1CE6B3F-8989-4F48-A7E6-1AEF0140A3EA}" type="presOf" srcId="{88063699-B6FF-4F33-BF02-557C1E26369E}" destId="{DAE2FA2A-D592-48B6-AEE7-0F79B84FF559}" srcOrd="0" destOrd="0" presId="urn:microsoft.com/office/officeart/2009/3/layout/HorizontalOrganizationChart"/>
+    <dgm:cxn modelId="{B87F93F1-2971-445E-8002-C409BAA8865C}" type="presOf" srcId="{31060086-F187-45FA-AE80-946A9400AB6B}" destId="{3A6E6F56-27BE-41BE-9C1A-10E1168F86E2}" srcOrd="1" destOrd="0" presId="urn:microsoft.com/office/officeart/2009/3/layout/HorizontalOrganizationChart"/>
+    <dgm:cxn modelId="{B116B24E-7E2B-494B-B97B-7FB22CBFCA0E}" type="presOf" srcId="{92C9DA71-4F46-4CEF-9F51-6727B5A56D8E}" destId="{BD7CFD04-8BBD-48E1-84C0-F17491036212}" srcOrd="0" destOrd="0" presId="urn:microsoft.com/office/officeart/2009/3/layout/HorizontalOrganizationChart"/>
+    <dgm:cxn modelId="{1FF768B2-5CFB-4FA2-8A81-5C94E6D49957}" type="presOf" srcId="{7841F82C-1A62-4BFB-90AC-E6F39E74CCBA}" destId="{A0544C8E-8570-4CE3-A319-B54F52E82951}" srcOrd="0" destOrd="0" presId="urn:microsoft.com/office/officeart/2009/3/layout/HorizontalOrganizationChart"/>
     <dgm:cxn modelId="{DEEF0B75-9058-4DCB-927D-F6DCB859447F}" srcId="{73F4784E-B7BE-4F99-818E-6D7D9EFCE640}" destId="{7841F82C-1A62-4BFB-90AC-E6F39E74CCBA}" srcOrd="4" destOrd="0" parTransId="{AE68FCFA-90D9-4301-8449-F89A9833DDC2}" sibTransId="{F0E6FEB3-3321-4BB6-8221-21F2E8A5D80D}"/>
-    <dgm:cxn modelId="{396B5C45-4CD0-4813-BF59-B664CCFEC018}" type="presOf" srcId="{4C2BFBA1-02C2-4BE6-AC28-83A82CA32538}" destId="{527884A2-457D-4CD3-BB34-0E987CDFD27B}" srcOrd="1" destOrd="0" presId="urn:microsoft.com/office/officeart/2009/3/layout/HorizontalOrganizationChart"/>
-    <dgm:cxn modelId="{FF111EBF-77EE-48AB-A106-4233FB916595}" type="presOf" srcId="{C754CD66-A2C9-442E-9A8D-A6F2A4861511}" destId="{A1DEBC6B-01EF-433D-B69E-BF2CEE6B06BE}" srcOrd="0" destOrd="0" presId="urn:microsoft.com/office/officeart/2009/3/layout/HorizontalOrganizationChart"/>
-    <dgm:cxn modelId="{0CF2DEA5-142E-44E2-8F5F-C3E8920C4BCB}" type="presOf" srcId="{6CFD075E-1B1E-4E66-9689-33682CA6449E}" destId="{B85E49BC-AE9B-403B-9E7D-FBDD513C2AB8}" srcOrd="0" destOrd="0" presId="urn:microsoft.com/office/officeart/2009/3/layout/HorizontalOrganizationChart"/>
-    <dgm:cxn modelId="{E459BB22-B8C6-41EA-988C-A00AD6A4EB00}" type="presOf" srcId="{B6EDD232-6C0A-4C33-9ECA-58E2F8834959}" destId="{E84D5054-79E7-46CA-8E64-3E53C7729E96}" srcOrd="0" destOrd="0" presId="urn:microsoft.com/office/officeart/2009/3/layout/HorizontalOrganizationChart"/>
-    <dgm:cxn modelId="{80D9EB38-F50A-4193-B0FD-D4D3A2DDE036}" type="presOf" srcId="{F6CF2D2C-C69F-4360-974E-761FAB300DBB}" destId="{B6A092D0-59BF-4CD1-8600-370523BCD89D}" srcOrd="0" destOrd="0" presId="urn:microsoft.com/office/officeart/2009/3/layout/HorizontalOrganizationChart"/>
-    <dgm:cxn modelId="{908CC3B4-729D-4C32-8F02-4F09B92E047F}" type="presOf" srcId="{31060086-F187-45FA-AE80-946A9400AB6B}" destId="{6F350AD5-31C5-4D1A-8DE9-DA00EF1248CD}" srcOrd="0" destOrd="0" presId="urn:microsoft.com/office/officeart/2009/3/layout/HorizontalOrganizationChart"/>
-    <dgm:cxn modelId="{4E9333E7-AD47-4021-B5BB-F216B4D81D32}" type="presOf" srcId="{CD874DB0-C218-46E2-804B-4D74847DBCDA}" destId="{E2F96175-4187-4AE2-B133-0C6A536C5B3B}" srcOrd="0" destOrd="0" presId="urn:microsoft.com/office/officeart/2009/3/layout/HorizontalOrganizationChart"/>
-    <dgm:cxn modelId="{298EF9B4-EDD6-4810-99CB-FF59037956A1}" type="presOf" srcId="{73F4784E-B7BE-4F99-818E-6D7D9EFCE640}" destId="{FB5C2E57-2E42-4CA9-9360-D1C91258CF15}" srcOrd="1" destOrd="0" presId="urn:microsoft.com/office/officeart/2009/3/layout/HorizontalOrganizationChart"/>
-    <dgm:cxn modelId="{F8EC9186-49B3-4884-8A3B-78EFCC1A1EBC}" type="presOf" srcId="{8A8A2C35-77EE-4F79-87F3-1DA1D16C3EE6}" destId="{5F07F6D2-5F5F-4C33-8E0E-9DD371555A73}" srcOrd="0" destOrd="0" presId="urn:microsoft.com/office/officeart/2009/3/layout/HorizontalOrganizationChart"/>
-    <dgm:cxn modelId="{C9B7BFAF-7982-41B6-8034-D1E91CB5CD35}" type="presOf" srcId="{46AD1E27-AD55-4D7F-8E55-9B3547AD90F6}" destId="{B976C08E-DA53-4065-B0C4-F3BAB096C84B}" srcOrd="0" destOrd="0" presId="urn:microsoft.com/office/officeart/2009/3/layout/HorizontalOrganizationChart"/>
-    <dgm:cxn modelId="{068D9162-47DA-4900-B660-440F43D55BC7}" type="presOf" srcId="{CB4B57F7-290C-42BB-8F29-A3166E951E8F}" destId="{A0B5A154-BBDD-41A0-8E4E-0E820E0612B4}" srcOrd="0" destOrd="0" presId="urn:microsoft.com/office/officeart/2009/3/layout/HorizontalOrganizationChart"/>
-    <dgm:cxn modelId="{4C86E9D0-76F9-4F4B-9FA5-B6D46B5FF246}" type="presOf" srcId="{9C9EAD81-A281-4B8C-B554-346256274910}" destId="{71D363EB-9C9A-4B1A-B731-13BD359EFA31}" srcOrd="0" destOrd="0" presId="urn:microsoft.com/office/officeart/2009/3/layout/HorizontalOrganizationChart"/>
-    <dgm:cxn modelId="{22C5071F-4B88-4CE1-9754-1F2315831432}" type="presOf" srcId="{46AD1E27-AD55-4D7F-8E55-9B3547AD90F6}" destId="{588FBC1A-2718-4966-9CF1-D3BF20D33F1A}" srcOrd="1" destOrd="0" presId="urn:microsoft.com/office/officeart/2009/3/layout/HorizontalOrganizationChart"/>
+    <dgm:cxn modelId="{86048034-8864-4A37-9E31-F15F379BF542}" type="presOf" srcId="{73F4784E-B7BE-4F99-818E-6D7D9EFCE640}" destId="{B6716660-799A-40BE-A6C2-AC32B2FF94EA}" srcOrd="0" destOrd="0" presId="urn:microsoft.com/office/officeart/2009/3/layout/HorizontalOrganizationChart"/>
+    <dgm:cxn modelId="{93461698-73AB-4F7C-9423-3AEE03DFECC7}" type="presOf" srcId="{46AD1E27-AD55-4D7F-8E55-9B3547AD90F6}" destId="{588FBC1A-2718-4966-9CF1-D3BF20D33F1A}" srcOrd="1" destOrd="0" presId="urn:microsoft.com/office/officeart/2009/3/layout/HorizontalOrganizationChart"/>
+    <dgm:cxn modelId="{D735F38D-3836-4BD7-B94A-D59D56BE158C}" type="presOf" srcId="{801FF800-46A6-42C3-B125-FD83FE73F887}" destId="{6734482E-29BF-4D7B-8FBA-9277583A0BF9}" srcOrd="0" destOrd="0" presId="urn:microsoft.com/office/officeart/2009/3/layout/HorizontalOrganizationChart"/>
+    <dgm:cxn modelId="{653C835F-4EDE-4D06-935D-4FB3984BFDD8}" type="presOf" srcId="{CB4B57F7-290C-42BB-8F29-A3166E951E8F}" destId="{A0B5A154-BBDD-41A0-8E4E-0E820E0612B4}" srcOrd="0" destOrd="0" presId="urn:microsoft.com/office/officeart/2009/3/layout/HorizontalOrganizationChart"/>
+    <dgm:cxn modelId="{D8DE6ED0-3348-4383-BDFB-E766194B337A}" type="presOf" srcId="{159E49CD-F34D-46DE-995B-07D3C3AB4282}" destId="{1DEB91CD-4B71-43CD-BBBB-892B99773011}" srcOrd="0" destOrd="0" presId="urn:microsoft.com/office/officeart/2009/3/layout/HorizontalOrganizationChart"/>
+    <dgm:cxn modelId="{80B4FAA4-4027-49B6-A983-E2B3B7EEECC5}" type="presOf" srcId="{F9557A3E-2CAC-40A8-9FFA-ECF8A09B82E1}" destId="{6DAEA581-0EC2-4BF2-9951-A19D4BA8EFB3}" srcOrd="0" destOrd="0" presId="urn:microsoft.com/office/officeart/2009/3/layout/HorizontalOrganizationChart"/>
+    <dgm:cxn modelId="{44C710A5-C8A6-4DBD-BE21-234C443F4D0B}" type="presOf" srcId="{EB4922AC-13F4-405D-B990-254FC253C466}" destId="{B6D215A1-8A74-4CB2-BD1C-7DAEA5CC8684}" srcOrd="0" destOrd="0" presId="urn:microsoft.com/office/officeart/2009/3/layout/HorizontalOrganizationChart"/>
+    <dgm:cxn modelId="{35E242B6-EA22-4D1B-98C8-BBBFDA4B8D51}" type="presOf" srcId="{A2AE2719-C236-407B-AB69-6DBDBB729E33}" destId="{ECD9D3BD-CBCA-4379-ACC8-0C1D106A22E7}" srcOrd="0" destOrd="0" presId="urn:microsoft.com/office/officeart/2009/3/layout/HorizontalOrganizationChart"/>
+    <dgm:cxn modelId="{CE3FA5C3-2340-4E40-8347-89732EA14A62}" type="presOf" srcId="{123A7426-6CA2-4885-B8E3-AE3614DB02ED}" destId="{66DE43A8-647D-4957-B8FB-0EBC08F0365C}" srcOrd="0" destOrd="0" presId="urn:microsoft.com/office/officeart/2009/3/layout/HorizontalOrganizationChart"/>
+    <dgm:cxn modelId="{933A13CD-D3E3-43E2-92C5-CA5A0DF1AFF2}" type="presOf" srcId="{6CFD075E-1B1E-4E66-9689-33682CA6449E}" destId="{B85E49BC-AE9B-403B-9E7D-FBDD513C2AB8}" srcOrd="0" destOrd="0" presId="urn:microsoft.com/office/officeart/2009/3/layout/HorizontalOrganizationChart"/>
     <dgm:cxn modelId="{8EAB5B35-4092-4B92-80D2-7CC267EDB981}" srcId="{73F4784E-B7BE-4F99-818E-6D7D9EFCE640}" destId="{CD874DB0-C218-46E2-804B-4D74847DBCDA}" srcOrd="7" destOrd="0" parTransId="{8A8A2C35-77EE-4F79-87F3-1DA1D16C3EE6}" sibTransId="{47EB2B44-1B10-4DD8-A9C4-DE03AE7BDA13}"/>
-    <dgm:cxn modelId="{31691CE9-A7AE-4C0F-8525-2BD304FB98EA}" type="presOf" srcId="{EB4922AC-13F4-405D-B990-254FC253C466}" destId="{B6D215A1-8A74-4CB2-BD1C-7DAEA5CC8684}" srcOrd="0" destOrd="0" presId="urn:microsoft.com/office/officeart/2009/3/layout/HorizontalOrganizationChart"/>
-    <dgm:cxn modelId="{B3D0A25B-CBFF-4FB2-AC06-68E499B35708}" type="presOf" srcId="{7841F82C-1A62-4BFB-90AC-E6F39E74CCBA}" destId="{818E6403-7EC7-4C36-9CD4-D361AF26D309}" srcOrd="1" destOrd="0" presId="urn:microsoft.com/office/officeart/2009/3/layout/HorizontalOrganizationChart"/>
+    <dgm:cxn modelId="{950950CD-2216-4A93-8E69-52B31E511AD3}" type="presOf" srcId="{7DFA7874-4477-4C9D-88C0-1803E7216BBD}" destId="{1F891A8B-57E4-42ED-84CA-6E474D153B85}" srcOrd="0" destOrd="0" presId="urn:microsoft.com/office/officeart/2009/3/layout/HorizontalOrganizationChart"/>
     <dgm:cxn modelId="{4A7FAE2D-9D0B-40AB-9EF1-72CA86BD3643}" srcId="{806AAE9F-8F4D-492E-A99E-94A0319D645D}" destId="{97E31AA6-B518-450F-B0E0-C6E66E4B5C67}" srcOrd="0" destOrd="0" parTransId="{4988288C-7F57-4484-B31A-61B80EBE8DC3}" sibTransId="{900D36C3-38CA-42E3-AC37-DC1B00B60062}"/>
     <dgm:cxn modelId="{A2784E29-884F-4EB6-A3B0-1248A76C76EE}" srcId="{73F4784E-B7BE-4F99-818E-6D7D9EFCE640}" destId="{7DFA7874-4477-4C9D-88C0-1803E7216BBD}" srcOrd="2" destOrd="0" parTransId="{C20FD714-841D-414B-A698-911A0D6F1E1A}" sibTransId="{9AC93590-3FCF-42B1-9AB5-CA882A7A93FE}"/>
-    <dgm:cxn modelId="{C0747558-38D7-41DD-9217-556A94781C45}" type="presOf" srcId="{7841F82C-1A62-4BFB-90AC-E6F39E74CCBA}" destId="{A0544C8E-8570-4CE3-A319-B54F52E82951}" srcOrd="0" destOrd="0" presId="urn:microsoft.com/office/officeart/2009/3/layout/HorizontalOrganizationChart"/>
-    <dgm:cxn modelId="{99D7D9F4-A41E-4070-A39E-149BECC9F7B5}" type="presOf" srcId="{BFAEB10F-766D-4000-B862-552E52CC85C5}" destId="{28B9454D-E70B-403E-88B6-7E0DB4162DDC}" srcOrd="0" destOrd="0" presId="urn:microsoft.com/office/officeart/2009/3/layout/HorizontalOrganizationChart"/>
-    <dgm:cxn modelId="{837EFBEB-0A7A-4239-A5A4-56DE493FE1FD}" type="presOf" srcId="{806AAE9F-8F4D-492E-A99E-94A0319D645D}" destId="{CCF1E3F2-1844-476F-9740-42BE1FC3905B}" srcOrd="0" destOrd="0" presId="urn:microsoft.com/office/officeart/2009/3/layout/HorizontalOrganizationChart"/>
-    <dgm:cxn modelId="{40BCCB88-AFD9-421C-956A-8C2EEEE95546}" type="presOf" srcId="{4C2BFBA1-02C2-4BE6-AC28-83A82CA32538}" destId="{022447F9-0354-4BA5-B36D-E07E5D260C79}" srcOrd="0" destOrd="0" presId="urn:microsoft.com/office/officeart/2009/3/layout/HorizontalOrganizationChart"/>
-    <dgm:cxn modelId="{F00F920C-F84B-4C26-87E4-792038538EA6}" type="presOf" srcId="{97E31AA6-B518-450F-B0E0-C6E66E4B5C67}" destId="{063876A7-104F-4151-A8B0-084B210B189A}" srcOrd="0" destOrd="0" presId="urn:microsoft.com/office/officeart/2009/3/layout/HorizontalOrganizationChart"/>
+    <dgm:cxn modelId="{A19862F8-C0AE-4C26-8EBD-A8D6D37551A0}" type="presOf" srcId="{31060086-F187-45FA-AE80-946A9400AB6B}" destId="{6F350AD5-31C5-4D1A-8DE9-DA00EF1248CD}" srcOrd="0" destOrd="0" presId="urn:microsoft.com/office/officeart/2009/3/layout/HorizontalOrganizationChart"/>
+    <dgm:cxn modelId="{AA1870A6-4CCD-463C-A934-98CA59DCA90D}" type="presOf" srcId="{C20FD714-841D-414B-A698-911A0D6F1E1A}" destId="{6874B989-28C6-4420-90DE-1108C05BEB48}" srcOrd="0" destOrd="0" presId="urn:microsoft.com/office/officeart/2009/3/layout/HorizontalOrganizationChart"/>
+    <dgm:cxn modelId="{BB4BC1FD-45B5-4E84-9C3C-1EC27A308356}" type="presOf" srcId="{BFAEB10F-766D-4000-B862-552E52CC85C5}" destId="{28B9454D-E70B-403E-88B6-7E0DB4162DDC}" srcOrd="0" destOrd="0" presId="urn:microsoft.com/office/officeart/2009/3/layout/HorizontalOrganizationChart"/>
+    <dgm:cxn modelId="{5539FE7E-80C9-459D-B0ED-12C0AB0D5E55}" type="presOf" srcId="{4C2BFBA1-02C2-4BE6-AC28-83A82CA32538}" destId="{527884A2-457D-4CD3-BB34-0E987CDFD27B}" srcOrd="1" destOrd="0" presId="urn:microsoft.com/office/officeart/2009/3/layout/HorizontalOrganizationChart"/>
+    <dgm:cxn modelId="{D944EFD6-4DFB-43A5-B6B3-F3E78F3F2ED1}" type="presOf" srcId="{73F4784E-B7BE-4F99-818E-6D7D9EFCE640}" destId="{FB5C2E57-2E42-4CA9-9360-D1C91258CF15}" srcOrd="1" destOrd="0" presId="urn:microsoft.com/office/officeart/2009/3/layout/HorizontalOrganizationChart"/>
+    <dgm:cxn modelId="{A9ADDB6F-B852-4999-8343-3B1857E375FD}" type="presOf" srcId="{46AD1E27-AD55-4D7F-8E55-9B3547AD90F6}" destId="{B976C08E-DA53-4065-B0C4-F3BAB096C84B}" srcOrd="0" destOrd="0" presId="urn:microsoft.com/office/officeart/2009/3/layout/HorizontalOrganizationChart"/>
     <dgm:cxn modelId="{A01B11A6-8934-46AE-9D6D-CFDC5837E450}" srcId="{6CFD075E-1B1E-4E66-9689-33682CA6449E}" destId="{31060086-F187-45FA-AE80-946A9400AB6B}" srcOrd="2" destOrd="0" parTransId="{A2AE2719-C236-407B-AB69-6DBDBB729E33}" sibTransId="{423CABF1-5A07-47F2-8C89-2D7DEAAEB5F3}"/>
-    <dgm:cxn modelId="{041F4C3E-9AE3-4135-844A-2B1C7EF41F4E}" type="presOf" srcId="{EB4922AC-13F4-405D-B990-254FC253C466}" destId="{97D2274D-16E5-43C2-835B-E0858563BA49}" srcOrd="1" destOrd="0" presId="urn:microsoft.com/office/officeart/2009/3/layout/HorizontalOrganizationChart"/>
-    <dgm:cxn modelId="{E6CD7271-BC87-45DA-97CC-B90229CBD8A7}" type="presOf" srcId="{6CFD075E-1B1E-4E66-9689-33682CA6449E}" destId="{2B320326-B51D-4D6F-8FE4-8F9CAAAA4360}" srcOrd="1" destOrd="0" presId="urn:microsoft.com/office/officeart/2009/3/layout/HorizontalOrganizationChart"/>
-    <dgm:cxn modelId="{7E8E7130-B7EB-4775-BBEB-3E12884C07EC}" type="presOf" srcId="{801FF800-46A6-42C3-B125-FD83FE73F887}" destId="{6734482E-29BF-4D7B-8FBA-9277583A0BF9}" srcOrd="0" destOrd="0" presId="urn:microsoft.com/office/officeart/2009/3/layout/HorizontalOrganizationChart"/>
-    <dgm:cxn modelId="{28664450-FBE1-400D-950F-E27A1715AD73}" type="presOf" srcId="{73F4784E-B7BE-4F99-818E-6D7D9EFCE640}" destId="{B6716660-799A-40BE-A6C2-AC32B2FF94EA}" srcOrd="0" destOrd="0" presId="urn:microsoft.com/office/officeart/2009/3/layout/HorizontalOrganizationChart"/>
-    <dgm:cxn modelId="{6B03A1BE-6C44-4388-BB3A-ED6C6385E81E}" type="presOf" srcId="{AA68A794-AE36-4E20-871B-1D925EEE4BA0}" destId="{E88FDA33-B97B-4837-94BE-C130FA10E4DB}" srcOrd="0" destOrd="0" presId="urn:microsoft.com/office/officeart/2009/3/layout/HorizontalOrganizationChart"/>
-    <dgm:cxn modelId="{59C2D6E5-164A-4018-BCCA-80F8728969C2}" type="presOf" srcId="{92C9DA71-4F46-4CEF-9F51-6727B5A56D8E}" destId="{ACA60CE4-6568-4A72-B6BD-4512593BFABF}" srcOrd="1" destOrd="0" presId="urn:microsoft.com/office/officeart/2009/3/layout/HorizontalOrganizationChart"/>
-    <dgm:cxn modelId="{654B3B3A-0022-485C-982C-4E75604E03BF}" type="presOf" srcId="{159E49CD-F34D-46DE-995B-07D3C3AB4282}" destId="{1DEB91CD-4B71-43CD-BBBB-892B99773011}" srcOrd="0" destOrd="0" presId="urn:microsoft.com/office/officeart/2009/3/layout/HorizontalOrganizationChart"/>
-    <dgm:cxn modelId="{9FB6C037-C56F-4745-A5DE-B6197590FDBD}" type="presOf" srcId="{CAC961EC-ED5E-4913-B81B-BF0737CB00EE}" destId="{8A4BD136-EF3D-4031-BAC7-2F7448F15B76}" srcOrd="0" destOrd="0" presId="urn:microsoft.com/office/officeart/2009/3/layout/HorizontalOrganizationChart"/>
-    <dgm:cxn modelId="{04B9307A-40C9-4F18-B502-D9566E18BEC1}" type="presOf" srcId="{AE68FCFA-90D9-4301-8449-F89A9833DDC2}" destId="{855A674B-058A-483C-8D98-051FB8554753}" srcOrd="0" destOrd="0" presId="urn:microsoft.com/office/officeart/2009/3/layout/HorizontalOrganizationChart"/>
+    <dgm:cxn modelId="{B71E988D-1FBC-48C5-B869-7FAB98226A04}" type="presOf" srcId="{88063699-B6FF-4F33-BF02-557C1E26369E}" destId="{DAE2FA2A-D592-48B6-AEE7-0F79B84FF559}" srcOrd="0" destOrd="0" presId="urn:microsoft.com/office/officeart/2009/3/layout/HorizontalOrganizationChart"/>
+    <dgm:cxn modelId="{527557B4-CACF-4134-9BB7-A5E910D4F025}" type="presOf" srcId="{EB4922AC-13F4-405D-B990-254FC253C466}" destId="{97D2274D-16E5-43C2-835B-E0858563BA49}" srcOrd="1" destOrd="0" presId="urn:microsoft.com/office/officeart/2009/3/layout/HorizontalOrganizationChart"/>
+    <dgm:cxn modelId="{2E688DBA-CE62-42ED-B8D1-A8A1351BA670}" type="presOf" srcId="{97E31AA6-B518-450F-B0E0-C6E66E4B5C67}" destId="{063876A7-104F-4151-A8B0-084B210B189A}" srcOrd="0" destOrd="0" presId="urn:microsoft.com/office/officeart/2009/3/layout/HorizontalOrganizationChart"/>
+    <dgm:cxn modelId="{E13C3D3D-7471-4638-B498-9684F59E448F}" type="presOf" srcId="{AE68FCFA-90D9-4301-8449-F89A9833DDC2}" destId="{855A674B-058A-483C-8D98-051FB8554753}" srcOrd="0" destOrd="0" presId="urn:microsoft.com/office/officeart/2009/3/layout/HorizontalOrganizationChart"/>
+    <dgm:cxn modelId="{6100AE12-F757-4E9B-95DC-B7B25F0594BA}" type="presOf" srcId="{97E31AA6-B518-450F-B0E0-C6E66E4B5C67}" destId="{6C717853-6E91-4FD8-A46D-A693F200094E}" srcOrd="1" destOrd="0" presId="urn:microsoft.com/office/officeart/2009/3/layout/HorizontalOrganizationChart"/>
+    <dgm:cxn modelId="{2C2B6261-B9AA-4935-86C7-94B223EDF1DB}" type="presOf" srcId="{88063699-B6FF-4F33-BF02-557C1E26369E}" destId="{5165A51E-4AF8-4A81-91D1-352D3CAB9270}" srcOrd="1" destOrd="0" presId="urn:microsoft.com/office/officeart/2009/3/layout/HorizontalOrganizationChart"/>
+    <dgm:cxn modelId="{A7EBED6F-BA13-425B-B96A-DDA61163DD23}" type="presOf" srcId="{806AAE9F-8F4D-492E-A99E-94A0319D645D}" destId="{CCF1E3F2-1844-476F-9740-42BE1FC3905B}" srcOrd="0" destOrd="0" presId="urn:microsoft.com/office/officeart/2009/3/layout/HorizontalOrganizationChart"/>
+    <dgm:cxn modelId="{7CF114C4-68CB-4821-9424-08568610BD69}" type="presOf" srcId="{92C9DA71-4F46-4CEF-9F51-6727B5A56D8E}" destId="{ACA60CE4-6568-4A72-B6BD-4512593BFABF}" srcOrd="1" destOrd="0" presId="urn:microsoft.com/office/officeart/2009/3/layout/HorizontalOrganizationChart"/>
+    <dgm:cxn modelId="{A1E3D42D-4C62-45F9-B305-F64308E7FB53}" type="presOf" srcId="{C754CD66-A2C9-442E-9A8D-A6F2A4861511}" destId="{9BC2B201-C046-4A08-ADC3-37CA43F2B603}" srcOrd="1" destOrd="0" presId="urn:microsoft.com/office/officeart/2009/3/layout/HorizontalOrganizationChart"/>
     <dgm:cxn modelId="{DD161487-CDA2-443C-9991-920F3E55D775}" srcId="{97E31AA6-B518-450F-B0E0-C6E66E4B5C67}" destId="{9C9EAD81-A281-4B8C-B554-346256274910}" srcOrd="2" destOrd="0" parTransId="{B6EDD232-6C0A-4C33-9ECA-58E2F8834959}" sibTransId="{D55EE2CE-944E-482C-ABDE-33BBA604E279}"/>
-    <dgm:cxn modelId="{8B5A108D-07E5-4B58-83F6-B498FDAA6D57}" type="presOf" srcId="{C20FD714-841D-414B-A698-911A0D6F1E1A}" destId="{6874B989-28C6-4420-90DE-1108C05BEB48}" srcOrd="0" destOrd="0" presId="urn:microsoft.com/office/officeart/2009/3/layout/HorizontalOrganizationChart"/>
-    <dgm:cxn modelId="{FCB57B28-A2B3-45B7-B450-F5EBED07D278}" type="presOf" srcId="{88063699-B6FF-4F33-BF02-557C1E26369E}" destId="{5165A51E-4AF8-4A81-91D1-352D3CAB9270}" srcOrd="1" destOrd="0" presId="urn:microsoft.com/office/officeart/2009/3/layout/HorizontalOrganizationChart"/>
-    <dgm:cxn modelId="{A8C6D671-93E7-4D6E-B58E-F4D120CA0144}" type="presOf" srcId="{92C9DA71-4F46-4CEF-9F51-6727B5A56D8E}" destId="{BD7CFD04-8BBD-48E1-84C0-F17491036212}" srcOrd="0" destOrd="0" presId="urn:microsoft.com/office/officeart/2009/3/layout/HorizontalOrganizationChart"/>
+    <dgm:cxn modelId="{D3BAF09E-D2D3-4208-8399-AA79BBF98E41}" type="presOf" srcId="{B6EDD232-6C0A-4C33-9ECA-58E2F8834959}" destId="{E84D5054-79E7-46CA-8E64-3E53C7729E96}" srcOrd="0" destOrd="0" presId="urn:microsoft.com/office/officeart/2009/3/layout/HorizontalOrganizationChart"/>
     <dgm:cxn modelId="{2D823C1E-1554-4A25-A531-F67AB6ED65FB}" srcId="{97E31AA6-B518-450F-B0E0-C6E66E4B5C67}" destId="{6CFD075E-1B1E-4E66-9689-33682CA6449E}" srcOrd="1" destOrd="0" parTransId="{CB4B57F7-290C-42BB-8F29-A3166E951E8F}" sibTransId="{A8D9A4F2-9D40-4B30-B415-2F152B439F67}"/>
+    <dgm:cxn modelId="{A539C96B-8136-4457-8A75-BB80EFA20867}" type="presOf" srcId="{CAC961EC-ED5E-4913-B81B-BF0737CB00EE}" destId="{8A4BD136-EF3D-4031-BAC7-2F7448F15B76}" srcOrd="0" destOrd="0" presId="urn:microsoft.com/office/officeart/2009/3/layout/HorizontalOrganizationChart"/>
     <dgm:cxn modelId="{A21878F4-FA55-4300-96BA-E596E267FDAF}" srcId="{73F4784E-B7BE-4F99-818E-6D7D9EFCE640}" destId="{C754CD66-A2C9-442E-9A8D-A6F2A4861511}" srcOrd="3" destOrd="0" parTransId="{801FF800-46A6-42C3-B125-FD83FE73F887}" sibTransId="{35586C9B-4F64-4416-AAA3-19F6DEF641E9}"/>
+    <dgm:cxn modelId="{A661A7E8-F318-4F71-94D9-B16BA9375205}" type="presOf" srcId="{CAC961EC-ED5E-4913-B81B-BF0737CB00EE}" destId="{5B8CF537-1392-40A7-AA64-472227F27EB9}" srcOrd="1" destOrd="0" presId="urn:microsoft.com/office/officeart/2009/3/layout/HorizontalOrganizationChart"/>
     <dgm:cxn modelId="{DE4BA536-19A9-49C2-B83C-93D74BCBC0F6}" srcId="{6CFD075E-1B1E-4E66-9689-33682CA6449E}" destId="{92C9DA71-4F46-4CEF-9F51-6727B5A56D8E}" srcOrd="1" destOrd="0" parTransId="{F6CF2D2C-C69F-4360-974E-761FAB300DBB}" sibTransId="{C0F5A89F-75E7-4BFB-AA47-B4C95780E7B3}"/>
-    <dgm:cxn modelId="{42E70D9E-D137-453C-B738-51F8CD0796A0}" type="presOf" srcId="{CD874DB0-C218-46E2-804B-4D74847DBCDA}" destId="{B30BCAB1-6210-4ECF-BDD0-E55D9EDC5063}" srcOrd="1" destOrd="0" presId="urn:microsoft.com/office/officeart/2009/3/layout/HorizontalOrganizationChart"/>
-    <dgm:cxn modelId="{E3C57A12-C85D-43F9-8117-9294C0996754}" type="presOf" srcId="{A2AE2719-C236-407B-AB69-6DBDBB729E33}" destId="{ECD9D3BD-CBCA-4379-ACC8-0C1D106A22E7}" srcOrd="0" destOrd="0" presId="urn:microsoft.com/office/officeart/2009/3/layout/HorizontalOrganizationChart"/>
     <dgm:cxn modelId="{DA1766FC-C7F1-4ACD-B410-AF7C4873B1B7}" srcId="{73F4784E-B7BE-4F99-818E-6D7D9EFCE640}" destId="{4C2BFBA1-02C2-4BE6-AC28-83A82CA32538}" srcOrd="1" destOrd="0" parTransId="{159E49CD-F34D-46DE-995B-07D3C3AB4282}" sibTransId="{19EBDB27-2D4C-45F2-826C-F82DA8C9314F}"/>
+    <dgm:cxn modelId="{AF550ED1-F9C2-46B6-84A3-A8BA3B4DBEDA}" type="presOf" srcId="{C754CD66-A2C9-442E-9A8D-A6F2A4861511}" destId="{A1DEBC6B-01EF-433D-B69E-BF2CEE6B06BE}" srcOrd="0" destOrd="0" presId="urn:microsoft.com/office/officeart/2009/3/layout/HorizontalOrganizationChart"/>
     <dgm:cxn modelId="{E826C837-3F65-47B2-9592-9C4A4525C382}" srcId="{6CFD075E-1B1E-4E66-9689-33682CA6449E}" destId="{46AD1E27-AD55-4D7F-8E55-9B3547AD90F6}" srcOrd="0" destOrd="0" parTransId="{F9557A3E-2CAC-40A8-9FFA-ECF8A09B82E1}" sibTransId="{9454B958-4119-4916-927F-DF512AA9D840}"/>
-    <dgm:cxn modelId="{31BDC0D2-EC63-42EB-BCA6-63B3BFBAE268}" type="presOf" srcId="{F9557A3E-2CAC-40A8-9FFA-ECF8A09B82E1}" destId="{6DAEA581-0EC2-4BF2-9951-A19D4BA8EFB3}" srcOrd="0" destOrd="0" presId="urn:microsoft.com/office/officeart/2009/3/layout/HorizontalOrganizationChart"/>
+    <dgm:cxn modelId="{A05CA9F7-D4C6-4C3F-89AA-039337C7D176}" type="presOf" srcId="{7841F82C-1A62-4BFB-90AC-E6F39E74CCBA}" destId="{818E6403-7EC7-4C36-9CD4-D361AF26D309}" srcOrd="1" destOrd="0" presId="urn:microsoft.com/office/officeart/2009/3/layout/HorizontalOrganizationChart"/>
     <dgm:cxn modelId="{29D54DE0-A343-4AC9-802F-927A3A0D48FD}" srcId="{73F4784E-B7BE-4F99-818E-6D7D9EFCE640}" destId="{CAC961EC-ED5E-4913-B81B-BF0737CB00EE}" srcOrd="0" destOrd="0" parTransId="{123A7426-6CA2-4885-B8E3-AE3614DB02ED}" sibTransId="{3559512C-73AB-4706-BFB9-53F24F5C13CE}"/>
-    <dgm:cxn modelId="{1AAA5F8A-BB4A-44A5-A233-10796A5D77E4}" type="presOf" srcId="{9C9EAD81-A281-4B8C-B554-346256274910}" destId="{0B203FF7-FE69-493D-9071-0D787A5DCD27}" srcOrd="1" destOrd="0" presId="urn:microsoft.com/office/officeart/2009/3/layout/HorizontalOrganizationChart"/>
-    <dgm:cxn modelId="{B3E466E6-4799-4876-AD82-E406E76956A5}" type="presOf" srcId="{7DFA7874-4477-4C9D-88C0-1803E7216BBD}" destId="{A65DBD2A-95D6-4217-8A1C-AD826FB75308}" srcOrd="1" destOrd="0" presId="urn:microsoft.com/office/officeart/2009/3/layout/HorizontalOrganizationChart"/>
-    <dgm:cxn modelId="{46528359-6F21-4B06-B311-BB1C2AC0CD3F}" type="presOf" srcId="{7DFA7874-4477-4C9D-88C0-1803E7216BBD}" destId="{1F891A8B-57E4-42ED-84CA-6E474D153B85}" srcOrd="0" destOrd="0" presId="urn:microsoft.com/office/officeart/2009/3/layout/HorizontalOrganizationChart"/>
-    <dgm:cxn modelId="{DC1CB324-4F4C-4CBA-AEB3-0BB15F3D5AB9}" type="presOf" srcId="{123A7426-6CA2-4885-B8E3-AE3614DB02ED}" destId="{66DE43A8-647D-4957-B8FB-0EBC08F0365C}" srcOrd="0" destOrd="0" presId="urn:microsoft.com/office/officeart/2009/3/layout/HorizontalOrganizationChart"/>
+    <dgm:cxn modelId="{71B8DFEE-8F5C-46E7-BD74-02C46F13909B}" type="presOf" srcId="{CD874DB0-C218-46E2-804B-4D74847DBCDA}" destId="{E2F96175-4187-4AE2-B133-0C6A536C5B3B}" srcOrd="0" destOrd="0" presId="urn:microsoft.com/office/officeart/2009/3/layout/HorizontalOrganizationChart"/>
+    <dgm:cxn modelId="{CCAD9D98-6C42-4976-8543-D1276DCF43DA}" type="presOf" srcId="{AA68A794-AE36-4E20-871B-1D925EEE4BA0}" destId="{E88FDA33-B97B-4837-94BE-C130FA10E4DB}" srcOrd="0" destOrd="0" presId="urn:microsoft.com/office/officeart/2009/3/layout/HorizontalOrganizationChart"/>
+    <dgm:cxn modelId="{6CD6B73C-B25F-4FE9-ACDF-C30E9058A43E}" type="presOf" srcId="{F6CF2D2C-C69F-4360-974E-761FAB300DBB}" destId="{B6A092D0-59BF-4CD1-8600-370523BCD89D}" srcOrd="0" destOrd="0" presId="urn:microsoft.com/office/officeart/2009/3/layout/HorizontalOrganizationChart"/>
+    <dgm:cxn modelId="{9C3AA56A-8902-4098-A87B-B23FCCC05B02}" type="presOf" srcId="{4C2BFBA1-02C2-4BE6-AC28-83A82CA32538}" destId="{022447F9-0354-4BA5-B36D-E07E5D260C79}" srcOrd="0" destOrd="0" presId="urn:microsoft.com/office/officeart/2009/3/layout/HorizontalOrganizationChart"/>
+    <dgm:cxn modelId="{FBA862A5-8106-4CF9-8EC5-7B07BFCC1857}" type="presOf" srcId="{CD874DB0-C218-46E2-804B-4D74847DBCDA}" destId="{B30BCAB1-6210-4ECF-BDD0-E55D9EDC5063}" srcOrd="1" destOrd="0" presId="urn:microsoft.com/office/officeart/2009/3/layout/HorizontalOrganizationChart"/>
     <dgm:cxn modelId="{04D2AD2F-A4BE-42FF-965E-C839E0C7A9DB}" srcId="{73F4784E-B7BE-4F99-818E-6D7D9EFCE640}" destId="{88063699-B6FF-4F33-BF02-557C1E26369E}" srcOrd="5" destOrd="0" parTransId="{23D46837-7A37-4496-92D6-45001FEC61E6}" sibTransId="{8485CE7E-A9F4-40F8-8213-D1C2DDBB99E5}"/>
-    <dgm:cxn modelId="{038E1BEB-A4B8-4298-8C62-B4CA93E88BD3}" type="presOf" srcId="{C754CD66-A2C9-442E-9A8D-A6F2A4861511}" destId="{9BC2B201-C046-4A08-ADC3-37CA43F2B603}" srcOrd="1" destOrd="0" presId="urn:microsoft.com/office/officeart/2009/3/layout/HorizontalOrganizationChart"/>
-    <dgm:cxn modelId="{FA1E11BB-B544-47B4-975D-ECE91706AE05}" type="presOf" srcId="{23D46837-7A37-4496-92D6-45001FEC61E6}" destId="{6223A2FC-64C5-49C5-A531-0C8F2AB3B311}" srcOrd="0" destOrd="0" presId="urn:microsoft.com/office/officeart/2009/3/layout/HorizontalOrganizationChart"/>
-    <dgm:cxn modelId="{EC9BEE26-CAD9-408F-9C85-FEA0810931A6}" type="presParOf" srcId="{CCF1E3F2-1844-476F-9740-42BE1FC3905B}" destId="{6075C06A-7AAD-4B27-833B-DA5E701E23CD}" srcOrd="0" destOrd="0" presId="urn:microsoft.com/office/officeart/2009/3/layout/HorizontalOrganizationChart"/>
-    <dgm:cxn modelId="{83DCC8FE-E9EC-481B-B31F-3C1660043B44}" type="presParOf" srcId="{6075C06A-7AAD-4B27-833B-DA5E701E23CD}" destId="{3E753AAD-F2F4-4B8D-9819-224AFD4BB6E5}" srcOrd="0" destOrd="0" presId="urn:microsoft.com/office/officeart/2009/3/layout/HorizontalOrganizationChart"/>
-    <dgm:cxn modelId="{57C4C90B-FE1F-4A10-9131-9FFD1E926C90}" type="presParOf" srcId="{3E753AAD-F2F4-4B8D-9819-224AFD4BB6E5}" destId="{063876A7-104F-4151-A8B0-084B210B189A}" srcOrd="0" destOrd="0" presId="urn:microsoft.com/office/officeart/2009/3/layout/HorizontalOrganizationChart"/>
-    <dgm:cxn modelId="{6716EC75-E4E5-463F-95A3-8E786862CB6F}" type="presParOf" srcId="{3E753AAD-F2F4-4B8D-9819-224AFD4BB6E5}" destId="{6C717853-6E91-4FD8-A46D-A693F200094E}" srcOrd="1" destOrd="0" presId="urn:microsoft.com/office/officeart/2009/3/layout/HorizontalOrganizationChart"/>
-    <dgm:cxn modelId="{59A97CB5-A111-440C-BC75-449A4EFBA4E1}" type="presParOf" srcId="{6075C06A-7AAD-4B27-833B-DA5E701E23CD}" destId="{1A409EC5-9220-4BE1-870F-04701095CE95}" srcOrd="1" destOrd="0" presId="urn:microsoft.com/office/officeart/2009/3/layout/HorizontalOrganizationChart"/>
-    <dgm:cxn modelId="{7A3722C8-CC10-4E30-8740-7B16D5CF6987}" type="presParOf" srcId="{1A409EC5-9220-4BE1-870F-04701095CE95}" destId="{28B9454D-E70B-403E-88B6-7E0DB4162DDC}" srcOrd="0" destOrd="0" presId="urn:microsoft.com/office/officeart/2009/3/layout/HorizontalOrganizationChart"/>
-    <dgm:cxn modelId="{9A6D4BF5-DC6F-480D-A272-5EE988E021D6}" type="presParOf" srcId="{1A409EC5-9220-4BE1-870F-04701095CE95}" destId="{F613F943-C8D6-4B5A-92DC-69BA5DE45C74}" srcOrd="1" destOrd="0" presId="urn:microsoft.com/office/officeart/2009/3/layout/HorizontalOrganizationChart"/>
-    <dgm:cxn modelId="{71B782B9-26BF-4C78-BC84-0EB28154B7A7}" type="presParOf" srcId="{F613F943-C8D6-4B5A-92DC-69BA5DE45C74}" destId="{088893F7-11E0-454C-9C61-4BA24A0C64A2}" srcOrd="0" destOrd="0" presId="urn:microsoft.com/office/officeart/2009/3/layout/HorizontalOrganizationChart"/>
-    <dgm:cxn modelId="{AD894B8E-FA8B-469D-9B13-47BED92FE7F0}" type="presParOf" srcId="{088893F7-11E0-454C-9C61-4BA24A0C64A2}" destId="{B6716660-799A-40BE-A6C2-AC32B2FF94EA}" srcOrd="0" destOrd="0" presId="urn:microsoft.com/office/officeart/2009/3/layout/HorizontalOrganizationChart"/>
-    <dgm:cxn modelId="{0E34A3EE-3661-4F6C-B6A5-86D7DCB5EA7F}" type="presParOf" srcId="{088893F7-11E0-454C-9C61-4BA24A0C64A2}" destId="{FB5C2E57-2E42-4CA9-9360-D1C91258CF15}" srcOrd="1" destOrd="0" presId="urn:microsoft.com/office/officeart/2009/3/layout/HorizontalOrganizationChart"/>
-    <dgm:cxn modelId="{D21CAAFA-AFFF-4D61-8BE3-5591E17C7018}" type="presParOf" srcId="{F613F943-C8D6-4B5A-92DC-69BA5DE45C74}" destId="{D3B43F6A-26B7-4146-BB4A-D6D11B54AD7E}" srcOrd="1" destOrd="0" presId="urn:microsoft.com/office/officeart/2009/3/layout/HorizontalOrganizationChart"/>
-    <dgm:cxn modelId="{6A8BDB70-9C1D-4765-8B4E-335EE4A0FF00}" type="presParOf" srcId="{D3B43F6A-26B7-4146-BB4A-D6D11B54AD7E}" destId="{66DE43A8-647D-4957-B8FB-0EBC08F0365C}" srcOrd="0" destOrd="0" presId="urn:microsoft.com/office/officeart/2009/3/layout/HorizontalOrganizationChart"/>
-    <dgm:cxn modelId="{8E2EEA1C-8286-4A24-8949-3F22C4A6B3F1}" type="presParOf" srcId="{D3B43F6A-26B7-4146-BB4A-D6D11B54AD7E}" destId="{4B4B989F-2729-47F4-96F3-708767A069F5}" srcOrd="1" destOrd="0" presId="urn:microsoft.com/office/officeart/2009/3/layout/HorizontalOrganizationChart"/>
-    <dgm:cxn modelId="{51632B2B-05D9-46F6-8125-0C7C33C570A2}" type="presParOf" srcId="{4B4B989F-2729-47F4-96F3-708767A069F5}" destId="{5E33ED68-EBCB-4D21-9AA1-177156C13C53}" srcOrd="0" destOrd="0" presId="urn:microsoft.com/office/officeart/2009/3/layout/HorizontalOrganizationChart"/>
-    <dgm:cxn modelId="{6A6D222C-01D2-4265-930F-2A6AFCF5AF48}" type="presParOf" srcId="{5E33ED68-EBCB-4D21-9AA1-177156C13C53}" destId="{8A4BD136-EF3D-4031-BAC7-2F7448F15B76}" srcOrd="0" destOrd="0" presId="urn:microsoft.com/office/officeart/2009/3/layout/HorizontalOrganizationChart"/>
-    <dgm:cxn modelId="{C7F3764F-5285-4666-8C14-33E1F2A5E931}" type="presParOf" srcId="{5E33ED68-EBCB-4D21-9AA1-177156C13C53}" destId="{5B8CF537-1392-40A7-AA64-472227F27EB9}" srcOrd="1" destOrd="0" presId="urn:microsoft.com/office/officeart/2009/3/layout/HorizontalOrganizationChart"/>
-    <dgm:cxn modelId="{69ABCCB7-733C-429E-97D4-5656A5D1506A}" type="presParOf" srcId="{4B4B989F-2729-47F4-96F3-708767A069F5}" destId="{A1844293-3E9C-41E4-8352-AB8ABD19B8C6}" srcOrd="1" destOrd="0" presId="urn:microsoft.com/office/officeart/2009/3/layout/HorizontalOrganizationChart"/>
-    <dgm:cxn modelId="{154C03BF-4179-463C-8919-583E517F5F93}" type="presParOf" srcId="{4B4B989F-2729-47F4-96F3-708767A069F5}" destId="{1BE5875C-2568-4897-8E62-3D62838F4ECD}" srcOrd="2" destOrd="0" presId="urn:microsoft.com/office/officeart/2009/3/layout/HorizontalOrganizationChart"/>
-    <dgm:cxn modelId="{B36C63E1-F864-4216-915C-5E99B29FF3DB}" type="presParOf" srcId="{D3B43F6A-26B7-4146-BB4A-D6D11B54AD7E}" destId="{1DEB91CD-4B71-43CD-BBBB-892B99773011}" srcOrd="2" destOrd="0" presId="urn:microsoft.com/office/officeart/2009/3/layout/HorizontalOrganizationChart"/>
-    <dgm:cxn modelId="{CC0C2DD0-5A6B-403B-9A30-A5CA60CD3FC0}" type="presParOf" srcId="{D3B43F6A-26B7-4146-BB4A-D6D11B54AD7E}" destId="{E406BD19-10AD-46CC-91D9-DC4ABA9F330D}" srcOrd="3" destOrd="0" presId="urn:microsoft.com/office/officeart/2009/3/layout/HorizontalOrganizationChart"/>
-    <dgm:cxn modelId="{D96A5F8F-5EAB-4E33-B35E-E90223E9357A}" type="presParOf" srcId="{E406BD19-10AD-46CC-91D9-DC4ABA9F330D}" destId="{7C4A46DF-A607-4FF7-A9DB-479DC1D093D4}" srcOrd="0" destOrd="0" presId="urn:microsoft.com/office/officeart/2009/3/layout/HorizontalOrganizationChart"/>
-    <dgm:cxn modelId="{F8EC3F1D-CBFC-4B8B-B0B2-F7396CCA86E0}" type="presParOf" srcId="{7C4A46DF-A607-4FF7-A9DB-479DC1D093D4}" destId="{022447F9-0354-4BA5-B36D-E07E5D260C79}" srcOrd="0" destOrd="0" presId="urn:microsoft.com/office/officeart/2009/3/layout/HorizontalOrganizationChart"/>
-    <dgm:cxn modelId="{CF997A0D-457B-47E6-8120-D06D52361FB9}" type="presParOf" srcId="{7C4A46DF-A607-4FF7-A9DB-479DC1D093D4}" destId="{527884A2-457D-4CD3-BB34-0E987CDFD27B}" srcOrd="1" destOrd="0" presId="urn:microsoft.com/office/officeart/2009/3/layout/HorizontalOrganizationChart"/>
-    <dgm:cxn modelId="{91A2F407-F105-43EA-A449-B92E1F6EE304}" type="presParOf" srcId="{E406BD19-10AD-46CC-91D9-DC4ABA9F330D}" destId="{4D092E14-D36B-4C94-B6EA-DA62F4949255}" srcOrd="1" destOrd="0" presId="urn:microsoft.com/office/officeart/2009/3/layout/HorizontalOrganizationChart"/>
-    <dgm:cxn modelId="{C0328317-E103-4BF2-81AD-FDB6B691419F}" type="presParOf" srcId="{E406BD19-10AD-46CC-91D9-DC4ABA9F330D}" destId="{20C981EE-A362-4EA0-9CA7-2F46214B99E1}" srcOrd="2" destOrd="0" presId="urn:microsoft.com/office/officeart/2009/3/layout/HorizontalOrganizationChart"/>
-    <dgm:cxn modelId="{EAE911B9-F822-4E84-828D-1854F0B455BF}" type="presParOf" srcId="{D3B43F6A-26B7-4146-BB4A-D6D11B54AD7E}" destId="{6874B989-28C6-4420-90DE-1108C05BEB48}" srcOrd="4" destOrd="0" presId="urn:microsoft.com/office/officeart/2009/3/layout/HorizontalOrganizationChart"/>
-    <dgm:cxn modelId="{15E30C52-EE50-4B9D-96BE-A02DA7358218}" type="presParOf" srcId="{D3B43F6A-26B7-4146-BB4A-D6D11B54AD7E}" destId="{250AE82E-059F-42D0-9315-CCFBE7781CA9}" srcOrd="5" destOrd="0" presId="urn:microsoft.com/office/officeart/2009/3/layout/HorizontalOrganizationChart"/>
-    <dgm:cxn modelId="{6BA9C398-91C6-4133-A962-D2546CDAE632}" type="presParOf" srcId="{250AE82E-059F-42D0-9315-CCFBE7781CA9}" destId="{CD636AEA-2292-476B-94EC-5498302C0C22}" srcOrd="0" destOrd="0" presId="urn:microsoft.com/office/officeart/2009/3/layout/HorizontalOrganizationChart"/>
-    <dgm:cxn modelId="{461FE76D-B41B-4329-989A-9089A427B226}" type="presParOf" srcId="{CD636AEA-2292-476B-94EC-5498302C0C22}" destId="{1F891A8B-57E4-42ED-84CA-6E474D153B85}" srcOrd="0" destOrd="0" presId="urn:microsoft.com/office/officeart/2009/3/layout/HorizontalOrganizationChart"/>
-    <dgm:cxn modelId="{46B29DDA-36D8-4F96-9CD1-0EF7F9735E5D}" type="presParOf" srcId="{CD636AEA-2292-476B-94EC-5498302C0C22}" destId="{A65DBD2A-95D6-4217-8A1C-AD826FB75308}" srcOrd="1" destOrd="0" presId="urn:microsoft.com/office/officeart/2009/3/layout/HorizontalOrganizationChart"/>
-    <dgm:cxn modelId="{016D9A5D-5A25-4EDA-A480-D671FA34809C}" type="presParOf" srcId="{250AE82E-059F-42D0-9315-CCFBE7781CA9}" destId="{89519279-B903-4959-AD2E-90C02E8E2901}" srcOrd="1" destOrd="0" presId="urn:microsoft.com/office/officeart/2009/3/layout/HorizontalOrganizationChart"/>
-    <dgm:cxn modelId="{AA3E20DE-7BE1-4B8B-96D5-CA0826853C1D}" type="presParOf" srcId="{250AE82E-059F-42D0-9315-CCFBE7781CA9}" destId="{14F6366E-3195-4802-8331-9C085A2C3955}" srcOrd="2" destOrd="0" presId="urn:microsoft.com/office/officeart/2009/3/layout/HorizontalOrganizationChart"/>
-    <dgm:cxn modelId="{76F7819B-B3E9-4DB9-8E20-2CC068447015}" type="presParOf" srcId="{D3B43F6A-26B7-4146-BB4A-D6D11B54AD7E}" destId="{6734482E-29BF-4D7B-8FBA-9277583A0BF9}" srcOrd="6" destOrd="0" presId="urn:microsoft.com/office/officeart/2009/3/layout/HorizontalOrganizationChart"/>
-    <dgm:cxn modelId="{CBDAA336-1C7B-4DE5-99B1-69DAA595D865}" type="presParOf" srcId="{D3B43F6A-26B7-4146-BB4A-D6D11B54AD7E}" destId="{59DFF566-DF55-4E1F-9178-58276BBBFDAD}" srcOrd="7" destOrd="0" presId="urn:microsoft.com/office/officeart/2009/3/layout/HorizontalOrganizationChart"/>
-    <dgm:cxn modelId="{DD681BA9-2730-4E9A-B425-BEB076D6B9F4}" type="presParOf" srcId="{59DFF566-DF55-4E1F-9178-58276BBBFDAD}" destId="{BC9A4859-609F-4C87-87E4-B8850ECFC7F7}" srcOrd="0" destOrd="0" presId="urn:microsoft.com/office/officeart/2009/3/layout/HorizontalOrganizationChart"/>
-    <dgm:cxn modelId="{9B33B630-9105-4735-B24D-B5CE222ECF26}" type="presParOf" srcId="{BC9A4859-609F-4C87-87E4-B8850ECFC7F7}" destId="{A1DEBC6B-01EF-433D-B69E-BF2CEE6B06BE}" srcOrd="0" destOrd="0" presId="urn:microsoft.com/office/officeart/2009/3/layout/HorizontalOrganizationChart"/>
-    <dgm:cxn modelId="{FCBADC63-79C2-426D-848F-3CBE3F5F9F53}" type="presParOf" srcId="{BC9A4859-609F-4C87-87E4-B8850ECFC7F7}" destId="{9BC2B201-C046-4A08-ADC3-37CA43F2B603}" srcOrd="1" destOrd="0" presId="urn:microsoft.com/office/officeart/2009/3/layout/HorizontalOrganizationChart"/>
-    <dgm:cxn modelId="{FF6DD740-5BD4-4ADD-95D4-57AB89355C0B}" type="presParOf" srcId="{59DFF566-DF55-4E1F-9178-58276BBBFDAD}" destId="{BD93E835-883B-42E3-8421-3483BD7DFEAE}" srcOrd="1" destOrd="0" presId="urn:microsoft.com/office/officeart/2009/3/layout/HorizontalOrganizationChart"/>
-    <dgm:cxn modelId="{BE527BDE-D6ED-42DE-8E62-A76AD29D1C1D}" type="presParOf" srcId="{59DFF566-DF55-4E1F-9178-58276BBBFDAD}" destId="{DE52CB33-49F0-4E87-AC77-F135B881F55F}" srcOrd="2" destOrd="0" presId="urn:microsoft.com/office/officeart/2009/3/layout/HorizontalOrganizationChart"/>
-    <dgm:cxn modelId="{0459FF0A-8EC3-4B51-9423-E8CBDBEFECF9}" type="presParOf" srcId="{D3B43F6A-26B7-4146-BB4A-D6D11B54AD7E}" destId="{855A674B-058A-483C-8D98-051FB8554753}" srcOrd="8" destOrd="0" presId="urn:microsoft.com/office/officeart/2009/3/layout/HorizontalOrganizationChart"/>
-    <dgm:cxn modelId="{AD5A9D76-64E0-4AF2-B7F0-DB97E4FE1473}" type="presParOf" srcId="{D3B43F6A-26B7-4146-BB4A-D6D11B54AD7E}" destId="{5B539412-C944-4B10-8885-7C4E7B8B57C9}" srcOrd="9" destOrd="0" presId="urn:microsoft.com/office/officeart/2009/3/layout/HorizontalOrganizationChart"/>
-    <dgm:cxn modelId="{7FCF8977-2611-4D5B-BF3F-A5A34664A8AB}" type="presParOf" srcId="{5B539412-C944-4B10-8885-7C4E7B8B57C9}" destId="{83DDF605-F2F9-4581-B84D-3139BEBF3156}" srcOrd="0" destOrd="0" presId="urn:microsoft.com/office/officeart/2009/3/layout/HorizontalOrganizationChart"/>
-    <dgm:cxn modelId="{C22C3D15-6DEB-431F-BC97-ED391D816D3F}" type="presParOf" srcId="{83DDF605-F2F9-4581-B84D-3139BEBF3156}" destId="{A0544C8E-8570-4CE3-A319-B54F52E82951}" srcOrd="0" destOrd="0" presId="urn:microsoft.com/office/officeart/2009/3/layout/HorizontalOrganizationChart"/>
-    <dgm:cxn modelId="{6125BEDA-6429-4C26-AA89-512ABC48A0A2}" type="presParOf" srcId="{83DDF605-F2F9-4581-B84D-3139BEBF3156}" destId="{818E6403-7EC7-4C36-9CD4-D361AF26D309}" srcOrd="1" destOrd="0" presId="urn:microsoft.com/office/officeart/2009/3/layout/HorizontalOrganizationChart"/>
-    <dgm:cxn modelId="{BF4D8E6F-0EC3-43F8-ABC1-83B0FAA5D27A}" type="presParOf" srcId="{5B539412-C944-4B10-8885-7C4E7B8B57C9}" destId="{370BC0EC-1FDA-49BD-A901-034BB2259906}" srcOrd="1" destOrd="0" presId="urn:microsoft.com/office/officeart/2009/3/layout/HorizontalOrganizationChart"/>
-    <dgm:cxn modelId="{D772316D-A201-416B-8642-F54F35009FF5}" type="presParOf" srcId="{5B539412-C944-4B10-8885-7C4E7B8B57C9}" destId="{87E4E2B1-F9F5-4E64-9E3B-9945A050D843}" srcOrd="2" destOrd="0" presId="urn:microsoft.com/office/officeart/2009/3/layout/HorizontalOrganizationChart"/>
-    <dgm:cxn modelId="{B4093697-0C25-44B4-9632-3D69CA829203}" type="presParOf" srcId="{D3B43F6A-26B7-4146-BB4A-D6D11B54AD7E}" destId="{6223A2FC-64C5-49C5-A531-0C8F2AB3B311}" srcOrd="10" destOrd="0" presId="urn:microsoft.com/office/officeart/2009/3/layout/HorizontalOrganizationChart"/>
-    <dgm:cxn modelId="{6AB48952-FA4F-4C7A-A173-F7C8F59845AA}" type="presParOf" srcId="{D3B43F6A-26B7-4146-BB4A-D6D11B54AD7E}" destId="{78974ABF-348D-4BC5-9DA8-D5DAA8BA24F6}" srcOrd="11" destOrd="0" presId="urn:microsoft.com/office/officeart/2009/3/layout/HorizontalOrganizationChart"/>
-    <dgm:cxn modelId="{3F535008-E0AC-4B66-9C6A-0C9020D62FA8}" type="presParOf" srcId="{78974ABF-348D-4BC5-9DA8-D5DAA8BA24F6}" destId="{607502D5-0C07-4C46-9E5F-0A334E6BC69D}" srcOrd="0" destOrd="0" presId="urn:microsoft.com/office/officeart/2009/3/layout/HorizontalOrganizationChart"/>
-    <dgm:cxn modelId="{DC07820F-BFA2-4EAA-8A74-E2D6A7FE75B5}" type="presParOf" srcId="{607502D5-0C07-4C46-9E5F-0A334E6BC69D}" destId="{DAE2FA2A-D592-48B6-AEE7-0F79B84FF559}" srcOrd="0" destOrd="0" presId="urn:microsoft.com/office/officeart/2009/3/layout/HorizontalOrganizationChart"/>
-    <dgm:cxn modelId="{D0281E33-B10F-4F03-9FF6-E4FC29F22D5A}" type="presParOf" srcId="{607502D5-0C07-4C46-9E5F-0A334E6BC69D}" destId="{5165A51E-4AF8-4A81-91D1-352D3CAB9270}" srcOrd="1" destOrd="0" presId="urn:microsoft.com/office/officeart/2009/3/layout/HorizontalOrganizationChart"/>
-    <dgm:cxn modelId="{A9FED306-0AA7-4E14-BB9E-E2CD2B924B0B}" type="presParOf" srcId="{78974ABF-348D-4BC5-9DA8-D5DAA8BA24F6}" destId="{F2E7E7B5-4A6C-4030-80F2-66D77A5C4199}" srcOrd="1" destOrd="0" presId="urn:microsoft.com/office/officeart/2009/3/layout/HorizontalOrganizationChart"/>
-    <dgm:cxn modelId="{BEDBCBAE-CC48-4DC3-A383-6D65A6406EFC}" type="presParOf" srcId="{78974ABF-348D-4BC5-9DA8-D5DAA8BA24F6}" destId="{D6A63520-DBB1-45B6-B20D-B9E90B029DEA}" srcOrd="2" destOrd="0" presId="urn:microsoft.com/office/officeart/2009/3/layout/HorizontalOrganizationChart"/>
-    <dgm:cxn modelId="{C4010100-B098-42CA-BB65-0A8E585787CE}" type="presParOf" srcId="{D3B43F6A-26B7-4146-BB4A-D6D11B54AD7E}" destId="{E88FDA33-B97B-4837-94BE-C130FA10E4DB}" srcOrd="12" destOrd="0" presId="urn:microsoft.com/office/officeart/2009/3/layout/HorizontalOrganizationChart"/>
-    <dgm:cxn modelId="{96227528-295C-4504-86EF-BFDBA1481A34}" type="presParOf" srcId="{D3B43F6A-26B7-4146-BB4A-D6D11B54AD7E}" destId="{8B9E95A9-8BC8-46AD-A6BF-524662A5A3A0}" srcOrd="13" destOrd="0" presId="urn:microsoft.com/office/officeart/2009/3/layout/HorizontalOrganizationChart"/>
-    <dgm:cxn modelId="{0A52E741-7D2C-4F94-810F-96FD493A79BB}" type="presParOf" srcId="{8B9E95A9-8BC8-46AD-A6BF-524662A5A3A0}" destId="{41E9DE5E-A753-4BD5-8286-2DE683EACF08}" srcOrd="0" destOrd="0" presId="urn:microsoft.com/office/officeart/2009/3/layout/HorizontalOrganizationChart"/>
-    <dgm:cxn modelId="{030F1E8D-C5CB-495F-9A1E-A571E4610DE1}" type="presParOf" srcId="{41E9DE5E-A753-4BD5-8286-2DE683EACF08}" destId="{B6D215A1-8A74-4CB2-BD1C-7DAEA5CC8684}" srcOrd="0" destOrd="0" presId="urn:microsoft.com/office/officeart/2009/3/layout/HorizontalOrganizationChart"/>
-    <dgm:cxn modelId="{19094311-9B7D-4966-914C-E6EDCAAF65F8}" type="presParOf" srcId="{41E9DE5E-A753-4BD5-8286-2DE683EACF08}" destId="{97D2274D-16E5-43C2-835B-E0858563BA49}" srcOrd="1" destOrd="0" presId="urn:microsoft.com/office/officeart/2009/3/layout/HorizontalOrganizationChart"/>
-    <dgm:cxn modelId="{58BB35DC-D95B-42BE-9BBB-38F40DCF17F3}" type="presParOf" srcId="{8B9E95A9-8BC8-46AD-A6BF-524662A5A3A0}" destId="{259B803E-7116-4904-A868-1A204CEC458C}" srcOrd="1" destOrd="0" presId="urn:microsoft.com/office/officeart/2009/3/layout/HorizontalOrganizationChart"/>
-    <dgm:cxn modelId="{F9439E18-F598-45CF-B3AA-CDB1B86F0C55}" type="presParOf" srcId="{8B9E95A9-8BC8-46AD-A6BF-524662A5A3A0}" destId="{F64034E3-FA02-44D1-A2BA-D8538221CACD}" srcOrd="2" destOrd="0" presId="urn:microsoft.com/office/officeart/2009/3/layout/HorizontalOrganizationChart"/>
-    <dgm:cxn modelId="{7A6E02EC-D841-4076-89FC-CE2EE57FD6B5}" type="presParOf" srcId="{D3B43F6A-26B7-4146-BB4A-D6D11B54AD7E}" destId="{5F07F6D2-5F5F-4C33-8E0E-9DD371555A73}" srcOrd="14" destOrd="0" presId="urn:microsoft.com/office/officeart/2009/3/layout/HorizontalOrganizationChart"/>
-    <dgm:cxn modelId="{442611FD-25B9-4363-AFE9-85095E609EBF}" type="presParOf" srcId="{D3B43F6A-26B7-4146-BB4A-D6D11B54AD7E}" destId="{7584070A-1031-4862-9784-0CE6BF32D7E9}" srcOrd="15" destOrd="0" presId="urn:microsoft.com/office/officeart/2009/3/layout/HorizontalOrganizationChart"/>
-    <dgm:cxn modelId="{F94CE888-E76B-4A31-8564-DD12F491DA0A}" type="presParOf" srcId="{7584070A-1031-4862-9784-0CE6BF32D7E9}" destId="{BCBFCC0C-F577-4061-8540-5421264C0F57}" srcOrd="0" destOrd="0" presId="urn:microsoft.com/office/officeart/2009/3/layout/HorizontalOrganizationChart"/>
-    <dgm:cxn modelId="{B4941314-ABE2-4D20-8167-8A4DED8B7605}" type="presParOf" srcId="{BCBFCC0C-F577-4061-8540-5421264C0F57}" destId="{E2F96175-4187-4AE2-B133-0C6A536C5B3B}" srcOrd="0" destOrd="0" presId="urn:microsoft.com/office/officeart/2009/3/layout/HorizontalOrganizationChart"/>
-    <dgm:cxn modelId="{61E94BAA-5454-4A84-AEE4-3AB920C4D737}" type="presParOf" srcId="{BCBFCC0C-F577-4061-8540-5421264C0F57}" destId="{B30BCAB1-6210-4ECF-BDD0-E55D9EDC5063}" srcOrd="1" destOrd="0" presId="urn:microsoft.com/office/officeart/2009/3/layout/HorizontalOrganizationChart"/>
-    <dgm:cxn modelId="{F9139538-372E-4D3E-A596-5D7BD460A0C9}" type="presParOf" srcId="{7584070A-1031-4862-9784-0CE6BF32D7E9}" destId="{AAF0C5A2-A1A5-4A5C-8721-8430F1645388}" srcOrd="1" destOrd="0" presId="urn:microsoft.com/office/officeart/2009/3/layout/HorizontalOrganizationChart"/>
-    <dgm:cxn modelId="{ABDB2479-6705-40F8-A3AD-D753C7707948}" type="presParOf" srcId="{7584070A-1031-4862-9784-0CE6BF32D7E9}" destId="{D590BC0D-3024-4EFC-BADD-54FC586438B4}" srcOrd="2" destOrd="0" presId="urn:microsoft.com/office/officeart/2009/3/layout/HorizontalOrganizationChart"/>
-    <dgm:cxn modelId="{3D70F634-0E85-44CE-AAFB-52F84C917C22}" type="presParOf" srcId="{F613F943-C8D6-4B5A-92DC-69BA5DE45C74}" destId="{386E6480-1157-429C-AE1A-C1979ACE0859}" srcOrd="2" destOrd="0" presId="urn:microsoft.com/office/officeart/2009/3/layout/HorizontalOrganizationChart"/>
-    <dgm:cxn modelId="{48E35870-CB79-4CB5-9B51-FADC755B3397}" type="presParOf" srcId="{1A409EC5-9220-4BE1-870F-04701095CE95}" destId="{A0B5A154-BBDD-41A0-8E4E-0E820E0612B4}" srcOrd="2" destOrd="0" presId="urn:microsoft.com/office/officeart/2009/3/layout/HorizontalOrganizationChart"/>
-    <dgm:cxn modelId="{D5704BE0-61D4-4C5D-8C9F-E85AA31B9424}" type="presParOf" srcId="{1A409EC5-9220-4BE1-870F-04701095CE95}" destId="{79768440-7B0F-423D-88E7-7A3FD839C181}" srcOrd="3" destOrd="0" presId="urn:microsoft.com/office/officeart/2009/3/layout/HorizontalOrganizationChart"/>
-    <dgm:cxn modelId="{C8A94A02-4A8A-4C39-A434-BF56B1803CD9}" type="presParOf" srcId="{79768440-7B0F-423D-88E7-7A3FD839C181}" destId="{8AF0BB7E-7346-4A48-A986-7B74E5398272}" srcOrd="0" destOrd="0" presId="urn:microsoft.com/office/officeart/2009/3/layout/HorizontalOrganizationChart"/>
-    <dgm:cxn modelId="{5BD5697C-AD29-4D8C-85E2-B8638A786F38}" type="presParOf" srcId="{8AF0BB7E-7346-4A48-A986-7B74E5398272}" destId="{B85E49BC-AE9B-403B-9E7D-FBDD513C2AB8}" srcOrd="0" destOrd="0" presId="urn:microsoft.com/office/officeart/2009/3/layout/HorizontalOrganizationChart"/>
-    <dgm:cxn modelId="{C5E3217E-4E91-4BD8-9AB4-D88D9E1915AC}" type="presParOf" srcId="{8AF0BB7E-7346-4A48-A986-7B74E5398272}" destId="{2B320326-B51D-4D6F-8FE4-8F9CAAAA4360}" srcOrd="1" destOrd="0" presId="urn:microsoft.com/office/officeart/2009/3/layout/HorizontalOrganizationChart"/>
-    <dgm:cxn modelId="{37B9E433-112D-48AD-8B52-EA1465C9BF7A}" type="presParOf" srcId="{79768440-7B0F-423D-88E7-7A3FD839C181}" destId="{E74ACAF1-02D8-4E2D-980E-5F4D7587A584}" srcOrd="1" destOrd="0" presId="urn:microsoft.com/office/officeart/2009/3/layout/HorizontalOrganizationChart"/>
-    <dgm:cxn modelId="{CDAAD020-1BA9-494D-88BB-3F32C2B63179}" type="presParOf" srcId="{E74ACAF1-02D8-4E2D-980E-5F4D7587A584}" destId="{6DAEA581-0EC2-4BF2-9951-A19D4BA8EFB3}" srcOrd="0" destOrd="0" presId="urn:microsoft.com/office/officeart/2009/3/layout/HorizontalOrganizationChart"/>
-    <dgm:cxn modelId="{64D1D227-EB65-4C01-AE8B-95CB617C5302}" type="presParOf" srcId="{E74ACAF1-02D8-4E2D-980E-5F4D7587A584}" destId="{71558657-02FC-4E0F-8F39-F72EDE85D8B2}" srcOrd="1" destOrd="0" presId="urn:microsoft.com/office/officeart/2009/3/layout/HorizontalOrganizationChart"/>
-    <dgm:cxn modelId="{95AF8588-268B-4BD5-A366-07FE54DB608C}" type="presParOf" srcId="{71558657-02FC-4E0F-8F39-F72EDE85D8B2}" destId="{29763281-5D7E-4234-AB9E-4F7EFA424FF1}" srcOrd="0" destOrd="0" presId="urn:microsoft.com/office/officeart/2009/3/layout/HorizontalOrganizationChart"/>
-    <dgm:cxn modelId="{D494E983-83A7-40A1-B1F1-5AEE45D1C48C}" type="presParOf" srcId="{29763281-5D7E-4234-AB9E-4F7EFA424FF1}" destId="{B976C08E-DA53-4065-B0C4-F3BAB096C84B}" srcOrd="0" destOrd="0" presId="urn:microsoft.com/office/officeart/2009/3/layout/HorizontalOrganizationChart"/>
-    <dgm:cxn modelId="{34F15D48-ACA6-437F-BA3E-F6E8A903B308}" type="presParOf" srcId="{29763281-5D7E-4234-AB9E-4F7EFA424FF1}" destId="{588FBC1A-2718-4966-9CF1-D3BF20D33F1A}" srcOrd="1" destOrd="0" presId="urn:microsoft.com/office/officeart/2009/3/layout/HorizontalOrganizationChart"/>
-    <dgm:cxn modelId="{7B8DC101-CECC-4507-92D4-09B80C6787DA}" type="presParOf" srcId="{71558657-02FC-4E0F-8F39-F72EDE85D8B2}" destId="{D0EE39E3-FA7D-462A-9F55-75F7FF9D6F52}" srcOrd="1" destOrd="0" presId="urn:microsoft.com/office/officeart/2009/3/layout/HorizontalOrganizationChart"/>
-    <dgm:cxn modelId="{1CB74594-4A3D-4F48-B905-219581A514E7}" type="presParOf" srcId="{71558657-02FC-4E0F-8F39-F72EDE85D8B2}" destId="{0C447861-963B-40CE-BC8D-02E5D364A693}" srcOrd="2" destOrd="0" presId="urn:microsoft.com/office/officeart/2009/3/layout/HorizontalOrganizationChart"/>
-    <dgm:cxn modelId="{1A9B75E0-0372-477A-A942-ED3C0238EF2D}" type="presParOf" srcId="{E74ACAF1-02D8-4E2D-980E-5F4D7587A584}" destId="{B6A092D0-59BF-4CD1-8600-370523BCD89D}" srcOrd="2" destOrd="0" presId="urn:microsoft.com/office/officeart/2009/3/layout/HorizontalOrganizationChart"/>
-    <dgm:cxn modelId="{C78F340C-89F5-43FE-9B51-A919393019F7}" type="presParOf" srcId="{E74ACAF1-02D8-4E2D-980E-5F4D7587A584}" destId="{62CB1A9D-9494-44CA-BA2B-CBB9E47F87AD}" srcOrd="3" destOrd="0" presId="urn:microsoft.com/office/officeart/2009/3/layout/HorizontalOrganizationChart"/>
-    <dgm:cxn modelId="{D5AED3FC-8BF2-4575-8D3E-A52B32C97B4A}" type="presParOf" srcId="{62CB1A9D-9494-44CA-BA2B-CBB9E47F87AD}" destId="{9B53DC63-7D94-4D3D-9581-28C7E798D511}" srcOrd="0" destOrd="0" presId="urn:microsoft.com/office/officeart/2009/3/layout/HorizontalOrganizationChart"/>
-    <dgm:cxn modelId="{49821EC1-24EE-47AF-8C1D-E0CDD505FCE3}" type="presParOf" srcId="{9B53DC63-7D94-4D3D-9581-28C7E798D511}" destId="{BD7CFD04-8BBD-48E1-84C0-F17491036212}" srcOrd="0" destOrd="0" presId="urn:microsoft.com/office/officeart/2009/3/layout/HorizontalOrganizationChart"/>
-    <dgm:cxn modelId="{5EDF740B-80D0-4C90-9BBD-16892F39011F}" type="presParOf" srcId="{9B53DC63-7D94-4D3D-9581-28C7E798D511}" destId="{ACA60CE4-6568-4A72-B6BD-4512593BFABF}" srcOrd="1" destOrd="0" presId="urn:microsoft.com/office/officeart/2009/3/layout/HorizontalOrganizationChart"/>
-    <dgm:cxn modelId="{5E607FAC-A8CA-4C7D-BEB7-4BAFF4C6BC7E}" type="presParOf" srcId="{62CB1A9D-9494-44CA-BA2B-CBB9E47F87AD}" destId="{1D00CDF7-43B1-40AE-8878-252A60E13B10}" srcOrd="1" destOrd="0" presId="urn:microsoft.com/office/officeart/2009/3/layout/HorizontalOrganizationChart"/>
-    <dgm:cxn modelId="{379C3468-B0D7-41BC-AD6E-E8F9574149F4}" type="presParOf" srcId="{62CB1A9D-9494-44CA-BA2B-CBB9E47F87AD}" destId="{0B1D8253-57D4-4A2E-B45E-7FB9CB04593A}" srcOrd="2" destOrd="0" presId="urn:microsoft.com/office/officeart/2009/3/layout/HorizontalOrganizationChart"/>
-    <dgm:cxn modelId="{5881022E-8901-42FF-9C61-4824A5B0A83A}" type="presParOf" srcId="{E74ACAF1-02D8-4E2D-980E-5F4D7587A584}" destId="{ECD9D3BD-CBCA-4379-ACC8-0C1D106A22E7}" srcOrd="4" destOrd="0" presId="urn:microsoft.com/office/officeart/2009/3/layout/HorizontalOrganizationChart"/>
-    <dgm:cxn modelId="{052215A8-D822-47B6-A731-1ECAD636C0A9}" type="presParOf" srcId="{E74ACAF1-02D8-4E2D-980E-5F4D7587A584}" destId="{4A638A87-9301-4DD7-AFB0-DC19BA5A2DE1}" srcOrd="5" destOrd="0" presId="urn:microsoft.com/office/officeart/2009/3/layout/HorizontalOrganizationChart"/>
-    <dgm:cxn modelId="{A0F5C7BC-A22F-4AEA-AE79-E2A2C26EDFED}" type="presParOf" srcId="{4A638A87-9301-4DD7-AFB0-DC19BA5A2DE1}" destId="{1F44FE7D-EB96-43F7-982F-078A3A61C3F9}" srcOrd="0" destOrd="0" presId="urn:microsoft.com/office/officeart/2009/3/layout/HorizontalOrganizationChart"/>
-    <dgm:cxn modelId="{1ACA34E6-B825-4FA6-A3BA-081270646947}" type="presParOf" srcId="{1F44FE7D-EB96-43F7-982F-078A3A61C3F9}" destId="{6F350AD5-31C5-4D1A-8DE9-DA00EF1248CD}" srcOrd="0" destOrd="0" presId="urn:microsoft.com/office/officeart/2009/3/layout/HorizontalOrganizationChart"/>
-    <dgm:cxn modelId="{840F8740-5ED4-408D-AB0D-48573D0A2664}" type="presParOf" srcId="{1F44FE7D-EB96-43F7-982F-078A3A61C3F9}" destId="{3A6E6F56-27BE-41BE-9C1A-10E1168F86E2}" srcOrd="1" destOrd="0" presId="urn:microsoft.com/office/officeart/2009/3/layout/HorizontalOrganizationChart"/>
-    <dgm:cxn modelId="{5F31FF98-3DCD-46C6-A1C6-2D3E288BED40}" type="presParOf" srcId="{4A638A87-9301-4DD7-AFB0-DC19BA5A2DE1}" destId="{713E430B-F8D8-489E-98C5-75C8CA960B37}" srcOrd="1" destOrd="0" presId="urn:microsoft.com/office/officeart/2009/3/layout/HorizontalOrganizationChart"/>
-    <dgm:cxn modelId="{0D4CC3E7-E225-4063-8998-917A087FA10C}" type="presParOf" srcId="{4A638A87-9301-4DD7-AFB0-DC19BA5A2DE1}" destId="{2F9954DE-1BFA-45DB-8E07-9C962703D977}" srcOrd="2" destOrd="0" presId="urn:microsoft.com/office/officeart/2009/3/layout/HorizontalOrganizationChart"/>
-    <dgm:cxn modelId="{546A0A6B-C550-4A45-9437-2422A54573EA}" type="presParOf" srcId="{79768440-7B0F-423D-88E7-7A3FD839C181}" destId="{DEC8E509-66CD-4240-9A1B-9F08B7781F61}" srcOrd="2" destOrd="0" presId="urn:microsoft.com/office/officeart/2009/3/layout/HorizontalOrganizationChart"/>
-    <dgm:cxn modelId="{1D01FBA4-8ACC-4C66-B963-16D99B26A3D0}" type="presParOf" srcId="{1A409EC5-9220-4BE1-870F-04701095CE95}" destId="{E84D5054-79E7-46CA-8E64-3E53C7729E96}" srcOrd="4" destOrd="0" presId="urn:microsoft.com/office/officeart/2009/3/layout/HorizontalOrganizationChart"/>
-    <dgm:cxn modelId="{8B3F4D1C-F693-41BC-B2DC-0E073F64E4AD}" type="presParOf" srcId="{1A409EC5-9220-4BE1-870F-04701095CE95}" destId="{4CB4DEDD-E0A5-4454-921D-101D02F3E12A}" srcOrd="5" destOrd="0" presId="urn:microsoft.com/office/officeart/2009/3/layout/HorizontalOrganizationChart"/>
-    <dgm:cxn modelId="{9AAC5404-7AD4-4C3E-92AB-1E01F16BAEB9}" type="presParOf" srcId="{4CB4DEDD-E0A5-4454-921D-101D02F3E12A}" destId="{1057F9EB-88E7-4C24-975D-8F826DDF962B}" srcOrd="0" destOrd="0" presId="urn:microsoft.com/office/officeart/2009/3/layout/HorizontalOrganizationChart"/>
-    <dgm:cxn modelId="{F1B40ED9-9F4B-467C-A4EA-255AC3BFB26D}" type="presParOf" srcId="{1057F9EB-88E7-4C24-975D-8F826DDF962B}" destId="{71D363EB-9C9A-4B1A-B731-13BD359EFA31}" srcOrd="0" destOrd="0" presId="urn:microsoft.com/office/officeart/2009/3/layout/HorizontalOrganizationChart"/>
-    <dgm:cxn modelId="{4ACC0284-5121-4C96-8E22-C50611BD425A}" type="presParOf" srcId="{1057F9EB-88E7-4C24-975D-8F826DDF962B}" destId="{0B203FF7-FE69-493D-9071-0D787A5DCD27}" srcOrd="1" destOrd="0" presId="urn:microsoft.com/office/officeart/2009/3/layout/HorizontalOrganizationChart"/>
-    <dgm:cxn modelId="{E4D91B76-3F72-4DFE-AB5C-9A0C2F235F18}" type="presParOf" srcId="{4CB4DEDD-E0A5-4454-921D-101D02F3E12A}" destId="{B51E0D32-B6D4-4993-B8F8-1AA398F729B9}" srcOrd="1" destOrd="0" presId="urn:microsoft.com/office/officeart/2009/3/layout/HorizontalOrganizationChart"/>
-    <dgm:cxn modelId="{9A3B25C7-A1FA-4361-A41B-865C8ED1E83C}" type="presParOf" srcId="{4CB4DEDD-E0A5-4454-921D-101D02F3E12A}" destId="{87443490-6C15-4805-A961-F037CF0C8DED}" srcOrd="2" destOrd="0" presId="urn:microsoft.com/office/officeart/2009/3/layout/HorizontalOrganizationChart"/>
-    <dgm:cxn modelId="{5EDB94B2-8B32-4A13-9C7C-266102628A0C}" type="presParOf" srcId="{6075C06A-7AAD-4B27-833B-DA5E701E23CD}" destId="{63FED43D-6929-46B7-AD5F-9A5330993151}" srcOrd="2" destOrd="0" presId="urn:microsoft.com/office/officeart/2009/3/layout/HorizontalOrganizationChart"/>
+    <dgm:cxn modelId="{3C358ED7-BBE4-4682-B953-741D80E9015B}" type="presOf" srcId="{9C9EAD81-A281-4B8C-B554-346256274910}" destId="{0B203FF7-FE69-493D-9071-0D787A5DCD27}" srcOrd="1" destOrd="0" presId="urn:microsoft.com/office/officeart/2009/3/layout/HorizontalOrganizationChart"/>
+    <dgm:cxn modelId="{09D94599-AA55-46AE-BF88-044A2E579B4A}" type="presOf" srcId="{6CFD075E-1B1E-4E66-9689-33682CA6449E}" destId="{2B320326-B51D-4D6F-8FE4-8F9CAAAA4360}" srcOrd="1" destOrd="0" presId="urn:microsoft.com/office/officeart/2009/3/layout/HorizontalOrganizationChart"/>
+    <dgm:cxn modelId="{8ED2A715-0774-43E2-99FC-4FF56D7A46E5}" type="presOf" srcId="{8A8A2C35-77EE-4F79-87F3-1DA1D16C3EE6}" destId="{5F07F6D2-5F5F-4C33-8E0E-9DD371555A73}" srcOrd="0" destOrd="0" presId="urn:microsoft.com/office/officeart/2009/3/layout/HorizontalOrganizationChart"/>
+    <dgm:cxn modelId="{DC89BD61-559D-4E88-9E4A-CC2521BE69D4}" type="presOf" srcId="{23D46837-7A37-4496-92D6-45001FEC61E6}" destId="{6223A2FC-64C5-49C5-A531-0C8F2AB3B311}" srcOrd="0" destOrd="0" presId="urn:microsoft.com/office/officeart/2009/3/layout/HorizontalOrganizationChart"/>
+    <dgm:cxn modelId="{6BCAA736-AAFA-430D-A060-7B7D347660BB}" type="presParOf" srcId="{CCF1E3F2-1844-476F-9740-42BE1FC3905B}" destId="{6075C06A-7AAD-4B27-833B-DA5E701E23CD}" srcOrd="0" destOrd="0" presId="urn:microsoft.com/office/officeart/2009/3/layout/HorizontalOrganizationChart"/>
+    <dgm:cxn modelId="{F374663D-C45D-4894-90A6-FD97208456B8}" type="presParOf" srcId="{6075C06A-7AAD-4B27-833B-DA5E701E23CD}" destId="{3E753AAD-F2F4-4B8D-9819-224AFD4BB6E5}" srcOrd="0" destOrd="0" presId="urn:microsoft.com/office/officeart/2009/3/layout/HorizontalOrganizationChart"/>
+    <dgm:cxn modelId="{18D5385A-6FA0-4DC1-B638-A2C334CC456C}" type="presParOf" srcId="{3E753AAD-F2F4-4B8D-9819-224AFD4BB6E5}" destId="{063876A7-104F-4151-A8B0-084B210B189A}" srcOrd="0" destOrd="0" presId="urn:microsoft.com/office/officeart/2009/3/layout/HorizontalOrganizationChart"/>
+    <dgm:cxn modelId="{CA431CEF-FB73-4FBA-94A0-ABE709D4803C}" type="presParOf" srcId="{3E753AAD-F2F4-4B8D-9819-224AFD4BB6E5}" destId="{6C717853-6E91-4FD8-A46D-A693F200094E}" srcOrd="1" destOrd="0" presId="urn:microsoft.com/office/officeart/2009/3/layout/HorizontalOrganizationChart"/>
+    <dgm:cxn modelId="{19EB765F-5DDE-479B-A25E-9089B7268FB3}" type="presParOf" srcId="{6075C06A-7AAD-4B27-833B-DA5E701E23CD}" destId="{1A409EC5-9220-4BE1-870F-04701095CE95}" srcOrd="1" destOrd="0" presId="urn:microsoft.com/office/officeart/2009/3/layout/HorizontalOrganizationChart"/>
+    <dgm:cxn modelId="{E77A2487-DAD3-45B2-880A-4D59C0A1D5AB}" type="presParOf" srcId="{1A409EC5-9220-4BE1-870F-04701095CE95}" destId="{28B9454D-E70B-403E-88B6-7E0DB4162DDC}" srcOrd="0" destOrd="0" presId="urn:microsoft.com/office/officeart/2009/3/layout/HorizontalOrganizationChart"/>
+    <dgm:cxn modelId="{8A218694-914E-4FBB-A581-381E7B86052E}" type="presParOf" srcId="{1A409EC5-9220-4BE1-870F-04701095CE95}" destId="{F613F943-C8D6-4B5A-92DC-69BA5DE45C74}" srcOrd="1" destOrd="0" presId="urn:microsoft.com/office/officeart/2009/3/layout/HorizontalOrganizationChart"/>
+    <dgm:cxn modelId="{07BD30AB-ECBB-4ADC-B2B2-124AB52AED00}" type="presParOf" srcId="{F613F943-C8D6-4B5A-92DC-69BA5DE45C74}" destId="{088893F7-11E0-454C-9C61-4BA24A0C64A2}" srcOrd="0" destOrd="0" presId="urn:microsoft.com/office/officeart/2009/3/layout/HorizontalOrganizationChart"/>
+    <dgm:cxn modelId="{E8B39D90-2946-4B96-AFB3-9AF8F9103BF6}" type="presParOf" srcId="{088893F7-11E0-454C-9C61-4BA24A0C64A2}" destId="{B6716660-799A-40BE-A6C2-AC32B2FF94EA}" srcOrd="0" destOrd="0" presId="urn:microsoft.com/office/officeart/2009/3/layout/HorizontalOrganizationChart"/>
+    <dgm:cxn modelId="{589C6807-6FBB-4B7C-9F7C-570D47F38529}" type="presParOf" srcId="{088893F7-11E0-454C-9C61-4BA24A0C64A2}" destId="{FB5C2E57-2E42-4CA9-9360-D1C91258CF15}" srcOrd="1" destOrd="0" presId="urn:microsoft.com/office/officeart/2009/3/layout/HorizontalOrganizationChart"/>
+    <dgm:cxn modelId="{B45A6C45-3E25-48B6-A6E0-25C182A8245D}" type="presParOf" srcId="{F613F943-C8D6-4B5A-92DC-69BA5DE45C74}" destId="{D3B43F6A-26B7-4146-BB4A-D6D11B54AD7E}" srcOrd="1" destOrd="0" presId="urn:microsoft.com/office/officeart/2009/3/layout/HorizontalOrganizationChart"/>
+    <dgm:cxn modelId="{4938EE9A-2812-427A-A400-AC91E73E333D}" type="presParOf" srcId="{D3B43F6A-26B7-4146-BB4A-D6D11B54AD7E}" destId="{66DE43A8-647D-4957-B8FB-0EBC08F0365C}" srcOrd="0" destOrd="0" presId="urn:microsoft.com/office/officeart/2009/3/layout/HorizontalOrganizationChart"/>
+    <dgm:cxn modelId="{C3F02E60-5F33-4A17-870B-756AA674067E}" type="presParOf" srcId="{D3B43F6A-26B7-4146-BB4A-D6D11B54AD7E}" destId="{4B4B989F-2729-47F4-96F3-708767A069F5}" srcOrd="1" destOrd="0" presId="urn:microsoft.com/office/officeart/2009/3/layout/HorizontalOrganizationChart"/>
+    <dgm:cxn modelId="{3CA82698-E4A4-4FE6-9AFB-3112CD840C15}" type="presParOf" srcId="{4B4B989F-2729-47F4-96F3-708767A069F5}" destId="{5E33ED68-EBCB-4D21-9AA1-177156C13C53}" srcOrd="0" destOrd="0" presId="urn:microsoft.com/office/officeart/2009/3/layout/HorizontalOrganizationChart"/>
+    <dgm:cxn modelId="{D1A4431F-0FB3-45F3-83B6-BD1B36824775}" type="presParOf" srcId="{5E33ED68-EBCB-4D21-9AA1-177156C13C53}" destId="{8A4BD136-EF3D-4031-BAC7-2F7448F15B76}" srcOrd="0" destOrd="0" presId="urn:microsoft.com/office/officeart/2009/3/layout/HorizontalOrganizationChart"/>
+    <dgm:cxn modelId="{62D47C90-388F-4A88-BC2F-045B05D0E5B8}" type="presParOf" srcId="{5E33ED68-EBCB-4D21-9AA1-177156C13C53}" destId="{5B8CF537-1392-40A7-AA64-472227F27EB9}" srcOrd="1" destOrd="0" presId="urn:microsoft.com/office/officeart/2009/3/layout/HorizontalOrganizationChart"/>
+    <dgm:cxn modelId="{D90188A2-5CA9-400E-BEB2-56227E7C781E}" type="presParOf" srcId="{4B4B989F-2729-47F4-96F3-708767A069F5}" destId="{A1844293-3E9C-41E4-8352-AB8ABD19B8C6}" srcOrd="1" destOrd="0" presId="urn:microsoft.com/office/officeart/2009/3/layout/HorizontalOrganizationChart"/>
+    <dgm:cxn modelId="{43EF8B00-D036-4193-B6B9-D72712309941}" type="presParOf" srcId="{4B4B989F-2729-47F4-96F3-708767A069F5}" destId="{1BE5875C-2568-4897-8E62-3D62838F4ECD}" srcOrd="2" destOrd="0" presId="urn:microsoft.com/office/officeart/2009/3/layout/HorizontalOrganizationChart"/>
+    <dgm:cxn modelId="{964DB784-7A18-4E00-865E-C86EFCAA4015}" type="presParOf" srcId="{D3B43F6A-26B7-4146-BB4A-D6D11B54AD7E}" destId="{1DEB91CD-4B71-43CD-BBBB-892B99773011}" srcOrd="2" destOrd="0" presId="urn:microsoft.com/office/officeart/2009/3/layout/HorizontalOrganizationChart"/>
+    <dgm:cxn modelId="{85C71362-BE50-4332-AEB1-677ABCCB3DD8}" type="presParOf" srcId="{D3B43F6A-26B7-4146-BB4A-D6D11B54AD7E}" destId="{E406BD19-10AD-46CC-91D9-DC4ABA9F330D}" srcOrd="3" destOrd="0" presId="urn:microsoft.com/office/officeart/2009/3/layout/HorizontalOrganizationChart"/>
+    <dgm:cxn modelId="{A75AAB8D-E13A-485B-9203-1E35B584308E}" type="presParOf" srcId="{E406BD19-10AD-46CC-91D9-DC4ABA9F330D}" destId="{7C4A46DF-A607-4FF7-A9DB-479DC1D093D4}" srcOrd="0" destOrd="0" presId="urn:microsoft.com/office/officeart/2009/3/layout/HorizontalOrganizationChart"/>
+    <dgm:cxn modelId="{EF872465-BC1A-4CE2-B372-9A5BD79DC4FE}" type="presParOf" srcId="{7C4A46DF-A607-4FF7-A9DB-479DC1D093D4}" destId="{022447F9-0354-4BA5-B36D-E07E5D260C79}" srcOrd="0" destOrd="0" presId="urn:microsoft.com/office/officeart/2009/3/layout/HorizontalOrganizationChart"/>
+    <dgm:cxn modelId="{BE85CE85-E97E-405B-A239-B00AF7AB5584}" type="presParOf" srcId="{7C4A46DF-A607-4FF7-A9DB-479DC1D093D4}" destId="{527884A2-457D-4CD3-BB34-0E987CDFD27B}" srcOrd="1" destOrd="0" presId="urn:microsoft.com/office/officeart/2009/3/layout/HorizontalOrganizationChart"/>
+    <dgm:cxn modelId="{C50E76DD-BF9A-4231-BE3B-DE4BBC3A9EEA}" type="presParOf" srcId="{E406BD19-10AD-46CC-91D9-DC4ABA9F330D}" destId="{4D092E14-D36B-4C94-B6EA-DA62F4949255}" srcOrd="1" destOrd="0" presId="urn:microsoft.com/office/officeart/2009/3/layout/HorizontalOrganizationChart"/>
+    <dgm:cxn modelId="{2681BF5E-3B2E-4F74-9C3B-A5BB635389E4}" type="presParOf" srcId="{E406BD19-10AD-46CC-91D9-DC4ABA9F330D}" destId="{20C981EE-A362-4EA0-9CA7-2F46214B99E1}" srcOrd="2" destOrd="0" presId="urn:microsoft.com/office/officeart/2009/3/layout/HorizontalOrganizationChart"/>
+    <dgm:cxn modelId="{8258A9C7-D072-4039-8776-5CEC1A57AEA0}" type="presParOf" srcId="{D3B43F6A-26B7-4146-BB4A-D6D11B54AD7E}" destId="{6874B989-28C6-4420-90DE-1108C05BEB48}" srcOrd="4" destOrd="0" presId="urn:microsoft.com/office/officeart/2009/3/layout/HorizontalOrganizationChart"/>
+    <dgm:cxn modelId="{E8E2928F-97F3-4557-AA95-5B5D811DCBC0}" type="presParOf" srcId="{D3B43F6A-26B7-4146-BB4A-D6D11B54AD7E}" destId="{250AE82E-059F-42D0-9315-CCFBE7781CA9}" srcOrd="5" destOrd="0" presId="urn:microsoft.com/office/officeart/2009/3/layout/HorizontalOrganizationChart"/>
+    <dgm:cxn modelId="{381BB337-F642-4A81-B4F3-CCF6489E2724}" type="presParOf" srcId="{250AE82E-059F-42D0-9315-CCFBE7781CA9}" destId="{CD636AEA-2292-476B-94EC-5498302C0C22}" srcOrd="0" destOrd="0" presId="urn:microsoft.com/office/officeart/2009/3/layout/HorizontalOrganizationChart"/>
+    <dgm:cxn modelId="{A25D6BFF-2CB1-440E-8BDF-1B0091EE182F}" type="presParOf" srcId="{CD636AEA-2292-476B-94EC-5498302C0C22}" destId="{1F891A8B-57E4-42ED-84CA-6E474D153B85}" srcOrd="0" destOrd="0" presId="urn:microsoft.com/office/officeart/2009/3/layout/HorizontalOrganizationChart"/>
+    <dgm:cxn modelId="{8BA3AF00-AF86-405E-AD00-5D0469B391AA}" type="presParOf" srcId="{CD636AEA-2292-476B-94EC-5498302C0C22}" destId="{A65DBD2A-95D6-4217-8A1C-AD826FB75308}" srcOrd="1" destOrd="0" presId="urn:microsoft.com/office/officeart/2009/3/layout/HorizontalOrganizationChart"/>
+    <dgm:cxn modelId="{DADB64A1-CEC0-433C-867A-3EB5166BB388}" type="presParOf" srcId="{250AE82E-059F-42D0-9315-CCFBE7781CA9}" destId="{89519279-B903-4959-AD2E-90C02E8E2901}" srcOrd="1" destOrd="0" presId="urn:microsoft.com/office/officeart/2009/3/layout/HorizontalOrganizationChart"/>
+    <dgm:cxn modelId="{810C8064-03B1-4341-974D-A540FBD38942}" type="presParOf" srcId="{250AE82E-059F-42D0-9315-CCFBE7781CA9}" destId="{14F6366E-3195-4802-8331-9C085A2C3955}" srcOrd="2" destOrd="0" presId="urn:microsoft.com/office/officeart/2009/3/layout/HorizontalOrganizationChart"/>
+    <dgm:cxn modelId="{CD94C284-BA52-4995-AFBD-D4D4BB141017}" type="presParOf" srcId="{D3B43F6A-26B7-4146-BB4A-D6D11B54AD7E}" destId="{6734482E-29BF-4D7B-8FBA-9277583A0BF9}" srcOrd="6" destOrd="0" presId="urn:microsoft.com/office/officeart/2009/3/layout/HorizontalOrganizationChart"/>
+    <dgm:cxn modelId="{C69AA355-B0F6-46B0-9422-B7CDF785D05E}" type="presParOf" srcId="{D3B43F6A-26B7-4146-BB4A-D6D11B54AD7E}" destId="{59DFF566-DF55-4E1F-9178-58276BBBFDAD}" srcOrd="7" destOrd="0" presId="urn:microsoft.com/office/officeart/2009/3/layout/HorizontalOrganizationChart"/>
+    <dgm:cxn modelId="{67EACF5E-8C90-4EC9-8C69-4BBA738C4FB9}" type="presParOf" srcId="{59DFF566-DF55-4E1F-9178-58276BBBFDAD}" destId="{BC9A4859-609F-4C87-87E4-B8850ECFC7F7}" srcOrd="0" destOrd="0" presId="urn:microsoft.com/office/officeart/2009/3/layout/HorizontalOrganizationChart"/>
+    <dgm:cxn modelId="{A35E5A77-B127-4B09-8FFC-F7BA7CC692B7}" type="presParOf" srcId="{BC9A4859-609F-4C87-87E4-B8850ECFC7F7}" destId="{A1DEBC6B-01EF-433D-B69E-BF2CEE6B06BE}" srcOrd="0" destOrd="0" presId="urn:microsoft.com/office/officeart/2009/3/layout/HorizontalOrganizationChart"/>
+    <dgm:cxn modelId="{43FB7737-A96A-476C-BD47-D0F6AE473086}" type="presParOf" srcId="{BC9A4859-609F-4C87-87E4-B8850ECFC7F7}" destId="{9BC2B201-C046-4A08-ADC3-37CA43F2B603}" srcOrd="1" destOrd="0" presId="urn:microsoft.com/office/officeart/2009/3/layout/HorizontalOrganizationChart"/>
+    <dgm:cxn modelId="{89E7A9AA-F858-4D82-A9B9-29BB87B80AAD}" type="presParOf" srcId="{59DFF566-DF55-4E1F-9178-58276BBBFDAD}" destId="{BD93E835-883B-42E3-8421-3483BD7DFEAE}" srcOrd="1" destOrd="0" presId="urn:microsoft.com/office/officeart/2009/3/layout/HorizontalOrganizationChart"/>
+    <dgm:cxn modelId="{CB32AF1C-0F9B-4063-B112-49B9EA5402BD}" type="presParOf" srcId="{59DFF566-DF55-4E1F-9178-58276BBBFDAD}" destId="{DE52CB33-49F0-4E87-AC77-F135B881F55F}" srcOrd="2" destOrd="0" presId="urn:microsoft.com/office/officeart/2009/3/layout/HorizontalOrganizationChart"/>
+    <dgm:cxn modelId="{3375CA38-5E0B-43AB-9DCE-6AA8FF837675}" type="presParOf" srcId="{D3B43F6A-26B7-4146-BB4A-D6D11B54AD7E}" destId="{855A674B-058A-483C-8D98-051FB8554753}" srcOrd="8" destOrd="0" presId="urn:microsoft.com/office/officeart/2009/3/layout/HorizontalOrganizationChart"/>
+    <dgm:cxn modelId="{AD68F6CF-D114-4FEA-9E26-E7D72F85DEA3}" type="presParOf" srcId="{D3B43F6A-26B7-4146-BB4A-D6D11B54AD7E}" destId="{5B539412-C944-4B10-8885-7C4E7B8B57C9}" srcOrd="9" destOrd="0" presId="urn:microsoft.com/office/officeart/2009/3/layout/HorizontalOrganizationChart"/>
+    <dgm:cxn modelId="{4F00ECDE-4FDA-48F0-A113-7C680173DF8F}" type="presParOf" srcId="{5B539412-C944-4B10-8885-7C4E7B8B57C9}" destId="{83DDF605-F2F9-4581-B84D-3139BEBF3156}" srcOrd="0" destOrd="0" presId="urn:microsoft.com/office/officeart/2009/3/layout/HorizontalOrganizationChart"/>
+    <dgm:cxn modelId="{7D65C0F9-0BC0-434F-993D-CC95A1C4BE20}" type="presParOf" srcId="{83DDF605-F2F9-4581-B84D-3139BEBF3156}" destId="{A0544C8E-8570-4CE3-A319-B54F52E82951}" srcOrd="0" destOrd="0" presId="urn:microsoft.com/office/officeart/2009/3/layout/HorizontalOrganizationChart"/>
+    <dgm:cxn modelId="{ECFB383E-8237-4E82-AF59-D5FCDBFA3E0D}" type="presParOf" srcId="{83DDF605-F2F9-4581-B84D-3139BEBF3156}" destId="{818E6403-7EC7-4C36-9CD4-D361AF26D309}" srcOrd="1" destOrd="0" presId="urn:microsoft.com/office/officeart/2009/3/layout/HorizontalOrganizationChart"/>
+    <dgm:cxn modelId="{3390FBE1-F913-4CAF-A034-773F7C085380}" type="presParOf" srcId="{5B539412-C944-4B10-8885-7C4E7B8B57C9}" destId="{370BC0EC-1FDA-49BD-A901-034BB2259906}" srcOrd="1" destOrd="0" presId="urn:microsoft.com/office/officeart/2009/3/layout/HorizontalOrganizationChart"/>
+    <dgm:cxn modelId="{0BD26701-5C66-45FE-AD90-23F04D0C462F}" type="presParOf" srcId="{5B539412-C944-4B10-8885-7C4E7B8B57C9}" destId="{87E4E2B1-F9F5-4E64-9E3B-9945A050D843}" srcOrd="2" destOrd="0" presId="urn:microsoft.com/office/officeart/2009/3/layout/HorizontalOrganizationChart"/>
+    <dgm:cxn modelId="{CDA7C6AC-9ECC-4AB8-8322-25A067EA1B16}" type="presParOf" srcId="{D3B43F6A-26B7-4146-BB4A-D6D11B54AD7E}" destId="{6223A2FC-64C5-49C5-A531-0C8F2AB3B311}" srcOrd="10" destOrd="0" presId="urn:microsoft.com/office/officeart/2009/3/layout/HorizontalOrganizationChart"/>
+    <dgm:cxn modelId="{C62E246F-BD6F-4B8E-AF1F-1B12C1BA16B3}" type="presParOf" srcId="{D3B43F6A-26B7-4146-BB4A-D6D11B54AD7E}" destId="{78974ABF-348D-4BC5-9DA8-D5DAA8BA24F6}" srcOrd="11" destOrd="0" presId="urn:microsoft.com/office/officeart/2009/3/layout/HorizontalOrganizationChart"/>
+    <dgm:cxn modelId="{31C8468A-CACD-4E67-AD7A-FD449E72BB0C}" type="presParOf" srcId="{78974ABF-348D-4BC5-9DA8-D5DAA8BA24F6}" destId="{607502D5-0C07-4C46-9E5F-0A334E6BC69D}" srcOrd="0" destOrd="0" presId="urn:microsoft.com/office/officeart/2009/3/layout/HorizontalOrganizationChart"/>
+    <dgm:cxn modelId="{80BD8AF1-32CD-4BEF-8071-EEE6F64A0ABF}" type="presParOf" srcId="{607502D5-0C07-4C46-9E5F-0A334E6BC69D}" destId="{DAE2FA2A-D592-48B6-AEE7-0F79B84FF559}" srcOrd="0" destOrd="0" presId="urn:microsoft.com/office/officeart/2009/3/layout/HorizontalOrganizationChart"/>
+    <dgm:cxn modelId="{C4B7E753-DB25-4377-A60B-DFFDA46D8FC0}" type="presParOf" srcId="{607502D5-0C07-4C46-9E5F-0A334E6BC69D}" destId="{5165A51E-4AF8-4A81-91D1-352D3CAB9270}" srcOrd="1" destOrd="0" presId="urn:microsoft.com/office/officeart/2009/3/layout/HorizontalOrganizationChart"/>
+    <dgm:cxn modelId="{21CF57F5-09EB-4D8D-A741-68804255DC2A}" type="presParOf" srcId="{78974ABF-348D-4BC5-9DA8-D5DAA8BA24F6}" destId="{F2E7E7B5-4A6C-4030-80F2-66D77A5C4199}" srcOrd="1" destOrd="0" presId="urn:microsoft.com/office/officeart/2009/3/layout/HorizontalOrganizationChart"/>
+    <dgm:cxn modelId="{8565CD2A-2A3E-406B-9CD4-72A369C0A0CE}" type="presParOf" srcId="{78974ABF-348D-4BC5-9DA8-D5DAA8BA24F6}" destId="{D6A63520-DBB1-45B6-B20D-B9E90B029DEA}" srcOrd="2" destOrd="0" presId="urn:microsoft.com/office/officeart/2009/3/layout/HorizontalOrganizationChart"/>
+    <dgm:cxn modelId="{EA7F1E5A-223F-4BF5-B304-A3313D03C760}" type="presParOf" srcId="{D3B43F6A-26B7-4146-BB4A-D6D11B54AD7E}" destId="{E88FDA33-B97B-4837-94BE-C130FA10E4DB}" srcOrd="12" destOrd="0" presId="urn:microsoft.com/office/officeart/2009/3/layout/HorizontalOrganizationChart"/>
+    <dgm:cxn modelId="{26D281AA-F61E-4903-987F-77BCCF2D4986}" type="presParOf" srcId="{D3B43F6A-26B7-4146-BB4A-D6D11B54AD7E}" destId="{8B9E95A9-8BC8-46AD-A6BF-524662A5A3A0}" srcOrd="13" destOrd="0" presId="urn:microsoft.com/office/officeart/2009/3/layout/HorizontalOrganizationChart"/>
+    <dgm:cxn modelId="{11D5E58C-91E2-4018-A7E0-85C8EA919251}" type="presParOf" srcId="{8B9E95A9-8BC8-46AD-A6BF-524662A5A3A0}" destId="{41E9DE5E-A753-4BD5-8286-2DE683EACF08}" srcOrd="0" destOrd="0" presId="urn:microsoft.com/office/officeart/2009/3/layout/HorizontalOrganizationChart"/>
+    <dgm:cxn modelId="{ED4FD0FC-4FD8-4AF4-939A-6A353A4E080B}" type="presParOf" srcId="{41E9DE5E-A753-4BD5-8286-2DE683EACF08}" destId="{B6D215A1-8A74-4CB2-BD1C-7DAEA5CC8684}" srcOrd="0" destOrd="0" presId="urn:microsoft.com/office/officeart/2009/3/layout/HorizontalOrganizationChart"/>
+    <dgm:cxn modelId="{7EB99E08-AE82-421B-8B21-D95EA85A7BCA}" type="presParOf" srcId="{41E9DE5E-A753-4BD5-8286-2DE683EACF08}" destId="{97D2274D-16E5-43C2-835B-E0858563BA49}" srcOrd="1" destOrd="0" presId="urn:microsoft.com/office/officeart/2009/3/layout/HorizontalOrganizationChart"/>
+    <dgm:cxn modelId="{E3D8EBE9-25E8-44FF-B88F-F6DE3DF6F762}" type="presParOf" srcId="{8B9E95A9-8BC8-46AD-A6BF-524662A5A3A0}" destId="{259B803E-7116-4904-A868-1A204CEC458C}" srcOrd="1" destOrd="0" presId="urn:microsoft.com/office/officeart/2009/3/layout/HorizontalOrganizationChart"/>
+    <dgm:cxn modelId="{2EA2F578-2E00-4882-B4E5-46CEB9E6DB0E}" type="presParOf" srcId="{8B9E95A9-8BC8-46AD-A6BF-524662A5A3A0}" destId="{F64034E3-FA02-44D1-A2BA-D8538221CACD}" srcOrd="2" destOrd="0" presId="urn:microsoft.com/office/officeart/2009/3/layout/HorizontalOrganizationChart"/>
+    <dgm:cxn modelId="{57404E07-D602-4E24-90FB-608C4299CD6C}" type="presParOf" srcId="{D3B43F6A-26B7-4146-BB4A-D6D11B54AD7E}" destId="{5F07F6D2-5F5F-4C33-8E0E-9DD371555A73}" srcOrd="14" destOrd="0" presId="urn:microsoft.com/office/officeart/2009/3/layout/HorizontalOrganizationChart"/>
+    <dgm:cxn modelId="{23A412EA-01AE-402A-80B1-52969EE04A02}" type="presParOf" srcId="{D3B43F6A-26B7-4146-BB4A-D6D11B54AD7E}" destId="{7584070A-1031-4862-9784-0CE6BF32D7E9}" srcOrd="15" destOrd="0" presId="urn:microsoft.com/office/officeart/2009/3/layout/HorizontalOrganizationChart"/>
+    <dgm:cxn modelId="{031BF9EA-E2AD-41F1-9978-91D8A386188B}" type="presParOf" srcId="{7584070A-1031-4862-9784-0CE6BF32D7E9}" destId="{BCBFCC0C-F577-4061-8540-5421264C0F57}" srcOrd="0" destOrd="0" presId="urn:microsoft.com/office/officeart/2009/3/layout/HorizontalOrganizationChart"/>
+    <dgm:cxn modelId="{79AAAC77-9680-4422-BF04-C7CDA3347982}" type="presParOf" srcId="{BCBFCC0C-F577-4061-8540-5421264C0F57}" destId="{E2F96175-4187-4AE2-B133-0C6A536C5B3B}" srcOrd="0" destOrd="0" presId="urn:microsoft.com/office/officeart/2009/3/layout/HorizontalOrganizationChart"/>
+    <dgm:cxn modelId="{4977F2D7-B98D-4414-A541-7C48217D661C}" type="presParOf" srcId="{BCBFCC0C-F577-4061-8540-5421264C0F57}" destId="{B30BCAB1-6210-4ECF-BDD0-E55D9EDC5063}" srcOrd="1" destOrd="0" presId="urn:microsoft.com/office/officeart/2009/3/layout/HorizontalOrganizationChart"/>
+    <dgm:cxn modelId="{DFFFE70F-4E48-4EDC-8CF0-11C55FA63C62}" type="presParOf" srcId="{7584070A-1031-4862-9784-0CE6BF32D7E9}" destId="{AAF0C5A2-A1A5-4A5C-8721-8430F1645388}" srcOrd="1" destOrd="0" presId="urn:microsoft.com/office/officeart/2009/3/layout/HorizontalOrganizationChart"/>
+    <dgm:cxn modelId="{46239CEB-BB05-4448-8756-DFC142D8F802}" type="presParOf" srcId="{7584070A-1031-4862-9784-0CE6BF32D7E9}" destId="{D590BC0D-3024-4EFC-BADD-54FC586438B4}" srcOrd="2" destOrd="0" presId="urn:microsoft.com/office/officeart/2009/3/layout/HorizontalOrganizationChart"/>
+    <dgm:cxn modelId="{DB8A02E6-2BA8-489C-A75F-60641FA9E890}" type="presParOf" srcId="{F613F943-C8D6-4B5A-92DC-69BA5DE45C74}" destId="{386E6480-1157-429C-AE1A-C1979ACE0859}" srcOrd="2" destOrd="0" presId="urn:microsoft.com/office/officeart/2009/3/layout/HorizontalOrganizationChart"/>
+    <dgm:cxn modelId="{C4EABAB2-0F46-4B04-98F9-B29B2E5F1A75}" type="presParOf" srcId="{1A409EC5-9220-4BE1-870F-04701095CE95}" destId="{A0B5A154-BBDD-41A0-8E4E-0E820E0612B4}" srcOrd="2" destOrd="0" presId="urn:microsoft.com/office/officeart/2009/3/layout/HorizontalOrganizationChart"/>
+    <dgm:cxn modelId="{FEA3798B-5145-4487-8358-54BB7877F84E}" type="presParOf" srcId="{1A409EC5-9220-4BE1-870F-04701095CE95}" destId="{79768440-7B0F-423D-88E7-7A3FD839C181}" srcOrd="3" destOrd="0" presId="urn:microsoft.com/office/officeart/2009/3/layout/HorizontalOrganizationChart"/>
+    <dgm:cxn modelId="{2BE38B19-4BFD-4E45-B9B1-40C343BC7289}" type="presParOf" srcId="{79768440-7B0F-423D-88E7-7A3FD839C181}" destId="{8AF0BB7E-7346-4A48-A986-7B74E5398272}" srcOrd="0" destOrd="0" presId="urn:microsoft.com/office/officeart/2009/3/layout/HorizontalOrganizationChart"/>
+    <dgm:cxn modelId="{A0E1A558-7B7A-4EF5-95DD-CA05786AEF7F}" type="presParOf" srcId="{8AF0BB7E-7346-4A48-A986-7B74E5398272}" destId="{B85E49BC-AE9B-403B-9E7D-FBDD513C2AB8}" srcOrd="0" destOrd="0" presId="urn:microsoft.com/office/officeart/2009/3/layout/HorizontalOrganizationChart"/>
+    <dgm:cxn modelId="{B167D2C3-7874-4DD6-AE8A-561C042D3F40}" type="presParOf" srcId="{8AF0BB7E-7346-4A48-A986-7B74E5398272}" destId="{2B320326-B51D-4D6F-8FE4-8F9CAAAA4360}" srcOrd="1" destOrd="0" presId="urn:microsoft.com/office/officeart/2009/3/layout/HorizontalOrganizationChart"/>
+    <dgm:cxn modelId="{BCCEB83D-D8FB-422D-A998-5AD75072E045}" type="presParOf" srcId="{79768440-7B0F-423D-88E7-7A3FD839C181}" destId="{E74ACAF1-02D8-4E2D-980E-5F4D7587A584}" srcOrd="1" destOrd="0" presId="urn:microsoft.com/office/officeart/2009/3/layout/HorizontalOrganizationChart"/>
+    <dgm:cxn modelId="{89960CEB-A61A-4F77-8578-A29D4C3EA1BE}" type="presParOf" srcId="{E74ACAF1-02D8-4E2D-980E-5F4D7587A584}" destId="{6DAEA581-0EC2-4BF2-9951-A19D4BA8EFB3}" srcOrd="0" destOrd="0" presId="urn:microsoft.com/office/officeart/2009/3/layout/HorizontalOrganizationChart"/>
+    <dgm:cxn modelId="{6686252F-AF2C-47CA-9D85-8BEBA1FAB8FD}" type="presParOf" srcId="{E74ACAF1-02D8-4E2D-980E-5F4D7587A584}" destId="{71558657-02FC-4E0F-8F39-F72EDE85D8B2}" srcOrd="1" destOrd="0" presId="urn:microsoft.com/office/officeart/2009/3/layout/HorizontalOrganizationChart"/>
+    <dgm:cxn modelId="{C79B5D03-8184-4CCA-9B07-6FF41ACB08C0}" type="presParOf" srcId="{71558657-02FC-4E0F-8F39-F72EDE85D8B2}" destId="{29763281-5D7E-4234-AB9E-4F7EFA424FF1}" srcOrd="0" destOrd="0" presId="urn:microsoft.com/office/officeart/2009/3/layout/HorizontalOrganizationChart"/>
+    <dgm:cxn modelId="{0D415BCF-D7E6-4153-9B79-2D6F0D25D061}" type="presParOf" srcId="{29763281-5D7E-4234-AB9E-4F7EFA424FF1}" destId="{B976C08E-DA53-4065-B0C4-F3BAB096C84B}" srcOrd="0" destOrd="0" presId="urn:microsoft.com/office/officeart/2009/3/layout/HorizontalOrganizationChart"/>
+    <dgm:cxn modelId="{736C31B3-2D03-4384-88E6-BB5029A1E4C4}" type="presParOf" srcId="{29763281-5D7E-4234-AB9E-4F7EFA424FF1}" destId="{588FBC1A-2718-4966-9CF1-D3BF20D33F1A}" srcOrd="1" destOrd="0" presId="urn:microsoft.com/office/officeart/2009/3/layout/HorizontalOrganizationChart"/>
+    <dgm:cxn modelId="{06C60100-006E-4346-96D7-6A9C93E0D99D}" type="presParOf" srcId="{71558657-02FC-4E0F-8F39-F72EDE85D8B2}" destId="{D0EE39E3-FA7D-462A-9F55-75F7FF9D6F52}" srcOrd="1" destOrd="0" presId="urn:microsoft.com/office/officeart/2009/3/layout/HorizontalOrganizationChart"/>
+    <dgm:cxn modelId="{C26F3518-E956-42D9-90C1-8C15BCFBB962}" type="presParOf" srcId="{71558657-02FC-4E0F-8F39-F72EDE85D8B2}" destId="{0C447861-963B-40CE-BC8D-02E5D364A693}" srcOrd="2" destOrd="0" presId="urn:microsoft.com/office/officeart/2009/3/layout/HorizontalOrganizationChart"/>
+    <dgm:cxn modelId="{8B0987A2-979E-4FF6-A88A-E3DF05970798}" type="presParOf" srcId="{E74ACAF1-02D8-4E2D-980E-5F4D7587A584}" destId="{B6A092D0-59BF-4CD1-8600-370523BCD89D}" srcOrd="2" destOrd="0" presId="urn:microsoft.com/office/officeart/2009/3/layout/HorizontalOrganizationChart"/>
+    <dgm:cxn modelId="{99DF90B1-9BDE-4A92-A203-17CDB3146929}" type="presParOf" srcId="{E74ACAF1-02D8-4E2D-980E-5F4D7587A584}" destId="{62CB1A9D-9494-44CA-BA2B-CBB9E47F87AD}" srcOrd="3" destOrd="0" presId="urn:microsoft.com/office/officeart/2009/3/layout/HorizontalOrganizationChart"/>
+    <dgm:cxn modelId="{CE4061F8-B93C-455B-93D0-99492DF4CE70}" type="presParOf" srcId="{62CB1A9D-9494-44CA-BA2B-CBB9E47F87AD}" destId="{9B53DC63-7D94-4D3D-9581-28C7E798D511}" srcOrd="0" destOrd="0" presId="urn:microsoft.com/office/officeart/2009/3/layout/HorizontalOrganizationChart"/>
+    <dgm:cxn modelId="{1486711A-8C4A-426E-BA47-EF31FB0ABE7A}" type="presParOf" srcId="{9B53DC63-7D94-4D3D-9581-28C7E798D511}" destId="{BD7CFD04-8BBD-48E1-84C0-F17491036212}" srcOrd="0" destOrd="0" presId="urn:microsoft.com/office/officeart/2009/3/layout/HorizontalOrganizationChart"/>
+    <dgm:cxn modelId="{99BAEAF4-4152-4154-A30B-349609C84DC6}" type="presParOf" srcId="{9B53DC63-7D94-4D3D-9581-28C7E798D511}" destId="{ACA60CE4-6568-4A72-B6BD-4512593BFABF}" srcOrd="1" destOrd="0" presId="urn:microsoft.com/office/officeart/2009/3/layout/HorizontalOrganizationChart"/>
+    <dgm:cxn modelId="{B2F29A31-0230-4E33-B431-956A8FBA03B9}" type="presParOf" srcId="{62CB1A9D-9494-44CA-BA2B-CBB9E47F87AD}" destId="{1D00CDF7-43B1-40AE-8878-252A60E13B10}" srcOrd="1" destOrd="0" presId="urn:microsoft.com/office/officeart/2009/3/layout/HorizontalOrganizationChart"/>
+    <dgm:cxn modelId="{A35CC453-D7B6-478A-A475-B6A7F1C19D9C}" type="presParOf" srcId="{62CB1A9D-9494-44CA-BA2B-CBB9E47F87AD}" destId="{0B1D8253-57D4-4A2E-B45E-7FB9CB04593A}" srcOrd="2" destOrd="0" presId="urn:microsoft.com/office/officeart/2009/3/layout/HorizontalOrganizationChart"/>
+    <dgm:cxn modelId="{5B9377DE-CEE4-4181-880E-CC1FC75B5594}" type="presParOf" srcId="{E74ACAF1-02D8-4E2D-980E-5F4D7587A584}" destId="{ECD9D3BD-CBCA-4379-ACC8-0C1D106A22E7}" srcOrd="4" destOrd="0" presId="urn:microsoft.com/office/officeart/2009/3/layout/HorizontalOrganizationChart"/>
+    <dgm:cxn modelId="{09642E6B-CF53-49F8-9C75-AEA2339A8789}" type="presParOf" srcId="{E74ACAF1-02D8-4E2D-980E-5F4D7587A584}" destId="{4A638A87-9301-4DD7-AFB0-DC19BA5A2DE1}" srcOrd="5" destOrd="0" presId="urn:microsoft.com/office/officeart/2009/3/layout/HorizontalOrganizationChart"/>
+    <dgm:cxn modelId="{4D4B5BE2-522C-48C4-BCA6-9BB752BCFEBF}" type="presParOf" srcId="{4A638A87-9301-4DD7-AFB0-DC19BA5A2DE1}" destId="{1F44FE7D-EB96-43F7-982F-078A3A61C3F9}" srcOrd="0" destOrd="0" presId="urn:microsoft.com/office/officeart/2009/3/layout/HorizontalOrganizationChart"/>
+    <dgm:cxn modelId="{1199947F-6EB3-409D-BD95-3FBD3387F2EA}" type="presParOf" srcId="{1F44FE7D-EB96-43F7-982F-078A3A61C3F9}" destId="{6F350AD5-31C5-4D1A-8DE9-DA00EF1248CD}" srcOrd="0" destOrd="0" presId="urn:microsoft.com/office/officeart/2009/3/layout/HorizontalOrganizationChart"/>
+    <dgm:cxn modelId="{750BA15C-34DC-46CC-8AD4-55BF817782AA}" type="presParOf" srcId="{1F44FE7D-EB96-43F7-982F-078A3A61C3F9}" destId="{3A6E6F56-27BE-41BE-9C1A-10E1168F86E2}" srcOrd="1" destOrd="0" presId="urn:microsoft.com/office/officeart/2009/3/layout/HorizontalOrganizationChart"/>
+    <dgm:cxn modelId="{B9A453C9-5200-4C64-AC2A-EF26F1A91E40}" type="presParOf" srcId="{4A638A87-9301-4DD7-AFB0-DC19BA5A2DE1}" destId="{713E430B-F8D8-489E-98C5-75C8CA960B37}" srcOrd="1" destOrd="0" presId="urn:microsoft.com/office/officeart/2009/3/layout/HorizontalOrganizationChart"/>
+    <dgm:cxn modelId="{ADAEC2F6-23F3-4EC5-A1CB-883E9348C80D}" type="presParOf" srcId="{4A638A87-9301-4DD7-AFB0-DC19BA5A2DE1}" destId="{2F9954DE-1BFA-45DB-8E07-9C962703D977}" srcOrd="2" destOrd="0" presId="urn:microsoft.com/office/officeart/2009/3/layout/HorizontalOrganizationChart"/>
+    <dgm:cxn modelId="{66E05604-F157-48B9-AB7B-25280D68E87A}" type="presParOf" srcId="{79768440-7B0F-423D-88E7-7A3FD839C181}" destId="{DEC8E509-66CD-4240-9A1B-9F08B7781F61}" srcOrd="2" destOrd="0" presId="urn:microsoft.com/office/officeart/2009/3/layout/HorizontalOrganizationChart"/>
+    <dgm:cxn modelId="{939502A2-2295-4B6F-85AF-A31D8E46AFCC}" type="presParOf" srcId="{1A409EC5-9220-4BE1-870F-04701095CE95}" destId="{E84D5054-79E7-46CA-8E64-3E53C7729E96}" srcOrd="4" destOrd="0" presId="urn:microsoft.com/office/officeart/2009/3/layout/HorizontalOrganizationChart"/>
+    <dgm:cxn modelId="{387C2A12-0BE7-4271-A9D1-6280BF213817}" type="presParOf" srcId="{1A409EC5-9220-4BE1-870F-04701095CE95}" destId="{4CB4DEDD-E0A5-4454-921D-101D02F3E12A}" srcOrd="5" destOrd="0" presId="urn:microsoft.com/office/officeart/2009/3/layout/HorizontalOrganizationChart"/>
+    <dgm:cxn modelId="{E2CB39B9-EA50-4BA8-B17E-FCC9EF50CC5F}" type="presParOf" srcId="{4CB4DEDD-E0A5-4454-921D-101D02F3E12A}" destId="{1057F9EB-88E7-4C24-975D-8F826DDF962B}" srcOrd="0" destOrd="0" presId="urn:microsoft.com/office/officeart/2009/3/layout/HorizontalOrganizationChart"/>
+    <dgm:cxn modelId="{5AD03D8A-67B2-4345-88B7-D4A58DD05BC2}" type="presParOf" srcId="{1057F9EB-88E7-4C24-975D-8F826DDF962B}" destId="{71D363EB-9C9A-4B1A-B731-13BD359EFA31}" srcOrd="0" destOrd="0" presId="urn:microsoft.com/office/officeart/2009/3/layout/HorizontalOrganizationChart"/>
+    <dgm:cxn modelId="{33769E76-52B0-418F-AB4F-329F95F91CDF}" type="presParOf" srcId="{1057F9EB-88E7-4C24-975D-8F826DDF962B}" destId="{0B203FF7-FE69-493D-9071-0D787A5DCD27}" srcOrd="1" destOrd="0" presId="urn:microsoft.com/office/officeart/2009/3/layout/HorizontalOrganizationChart"/>
+    <dgm:cxn modelId="{D8AE3004-C735-43F1-8FB4-CBB75989467F}" type="presParOf" srcId="{4CB4DEDD-E0A5-4454-921D-101D02F3E12A}" destId="{B51E0D32-B6D4-4993-B8F8-1AA398F729B9}" srcOrd="1" destOrd="0" presId="urn:microsoft.com/office/officeart/2009/3/layout/HorizontalOrganizationChart"/>
+    <dgm:cxn modelId="{4405D183-09AD-4BE8-9E7D-89078859B146}" type="presParOf" srcId="{4CB4DEDD-E0A5-4454-921D-101D02F3E12A}" destId="{87443490-6C15-4805-A961-F037CF0C8DED}" srcOrd="2" destOrd="0" presId="urn:microsoft.com/office/officeart/2009/3/layout/HorizontalOrganizationChart"/>
+    <dgm:cxn modelId="{329E7767-FB78-4717-9D83-470E4844F535}" type="presParOf" srcId="{6075C06A-7AAD-4B27-833B-DA5E701E23CD}" destId="{63FED43D-6929-46B7-AD5F-9A5330993151}" srcOrd="2" destOrd="0" presId="urn:microsoft.com/office/officeart/2009/3/layout/HorizontalOrganizationChart"/>
   </dgm:cxnLst>
   <dgm:bg/>
   <dgm:whole/>

</xml_diff>